<commit_message>
Problem Outline and some description
</commit_message>
<xml_diff>
--- a/Task 6 Database Project.docx
+++ b/Task 6 Database Project.docx
@@ -27,6 +27,7 @@
       <w:r>
         <w:rPr>
           <w:rFonts w:ascii="Times New Roman" w:hAnsi="Times New Roman" w:cs="Times New Roman"/>
+          <w:noProof/>
           <w:lang w:val="en-US"/>
         </w:rPr>
         <w:drawing>
@@ -200,7 +201,21 @@
           <w:rFonts w:ascii="Times New Roman" w:hAnsi="Times New Roman" w:cs="Times New Roman"/>
           <w:lang w:val="en-US"/>
         </w:rPr>
-        <w:t>Sort by alphabetically, cost, length</w:t>
+        <w:t>Sort by alphabetical</w:t>
+      </w:r>
+      <w:r>
+        <w:rPr>
+          <w:rFonts w:ascii="Times New Roman" w:hAnsi="Times New Roman" w:cs="Times New Roman"/>
+          <w:lang w:val="en-US"/>
+        </w:rPr>
+        <w:t xml:space="preserve"> order</w:t>
+      </w:r>
+      <w:r>
+        <w:rPr>
+          <w:rFonts w:ascii="Times New Roman" w:hAnsi="Times New Roman" w:cs="Times New Roman"/>
+          <w:lang w:val="en-US"/>
+        </w:rPr>
+        <w:t>, cost, length</w:t>
       </w:r>
     </w:p>
     <w:p>
@@ -221,6 +236,106 @@
           <w:lang w:val="en-US"/>
         </w:rPr>
         <w:t>Show all music in a certain category such as genre</w:t>
+      </w:r>
+      <w:r>
+        <w:rPr>
+          <w:rFonts w:ascii="Times New Roman" w:hAnsi="Times New Roman" w:cs="Times New Roman"/>
+          <w:lang w:val="en-US"/>
+        </w:rPr>
+        <w:t>, artist.</w:t>
+      </w:r>
+    </w:p>
+    <w:p>
+      <w:pPr>
+        <w:pStyle w:val="ListParagraph"/>
+        <w:numPr>
+          <w:ilvl w:val="0"/>
+          <w:numId w:val="1"/>
+        </w:numPr>
+        <w:rPr>
+          <w:rFonts w:ascii="Times New Roman" w:hAnsi="Times New Roman" w:cs="Times New Roman"/>
+          <w:lang w:val="en-US"/>
+        </w:rPr>
+      </w:pPr>
+      <w:r>
+        <w:rPr>
+          <w:rFonts w:ascii="Times New Roman" w:hAnsi="Times New Roman" w:cs="Times New Roman"/>
+          <w:lang w:val="en-US"/>
+        </w:rPr>
+        <w:t>In the database we will need an order, cost, duration, genre, and artist attribute for these features.</w:t>
+      </w:r>
+    </w:p>
+    <w:p>
+      <w:pPr>
+        <w:pStyle w:val="ListParagraph"/>
+        <w:numPr>
+          <w:ilvl w:val="0"/>
+          <w:numId w:val="1"/>
+        </w:numPr>
+        <w:rPr>
+          <w:rFonts w:ascii="Times New Roman" w:hAnsi="Times New Roman" w:cs="Times New Roman"/>
+          <w:lang w:val="en-US"/>
+        </w:rPr>
+      </w:pPr>
+      <w:r>
+        <w:rPr>
+          <w:rFonts w:ascii="Times New Roman" w:hAnsi="Times New Roman" w:cs="Times New Roman"/>
+          <w:lang w:val="en-US"/>
+        </w:rPr>
+        <w:t>In python we need a Get_Song_Records() function, Get_Songs_Records_By_Category(attribute, condition) for getting songs by category, Sort_Records(attribute, descending (bool) ) for sorting the records.</w:t>
+      </w:r>
+    </w:p>
+    <w:p>
+      <w:pPr>
+        <w:rPr>
+          <w:rFonts w:ascii="Times New Roman" w:hAnsi="Times New Roman" w:cs="Times New Roman"/>
+          <w:lang w:val="en-US"/>
+        </w:rPr>
+      </w:pPr>
+      <w:r>
+        <w:rPr>
+          <w:rFonts w:ascii="Times New Roman" w:hAnsi="Times New Roman" w:cs="Times New Roman"/>
+          <w:lang w:val="en-US"/>
+        </w:rPr>
+        <w:t>The scenario where the user will buy the music:</w:t>
+      </w:r>
+    </w:p>
+    <w:p>
+      <w:pPr>
+        <w:rPr>
+          <w:rFonts w:ascii="Times New Roman" w:hAnsi="Times New Roman" w:cs="Times New Roman"/>
+          <w:lang w:val="en-US"/>
+        </w:rPr>
+      </w:pPr>
+    </w:p>
+    <w:p>
+      <w:pPr>
+        <w:rPr>
+          <w:rFonts w:ascii="Times New Roman" w:hAnsi="Times New Roman" w:cs="Times New Roman"/>
+          <w:lang w:val="en-US"/>
+        </w:rPr>
+      </w:pPr>
+      <w:r>
+        <w:rPr>
+          <w:rFonts w:ascii="Times New Roman" w:hAnsi="Times New Roman" w:cs="Times New Roman"/>
+          <w:lang w:val="en-US"/>
+        </w:rPr>
+        <w:t>References:</w:t>
+      </w:r>
+    </w:p>
+    <w:p>
+      <w:pPr>
+        <w:rPr>
+          <w:rFonts w:ascii="Times New Roman" w:hAnsi="Times New Roman" w:cs="Times New Roman"/>
+          <w:lang w:val="en-US"/>
+        </w:rPr>
+      </w:pPr>
+      <w:r>
+        <w:rPr>
+          <w:rFonts w:ascii="Times New Roman" w:hAnsi="Times New Roman" w:cs="Times New Roman"/>
+          <w:lang w:val="en-US"/>
+        </w:rPr>
+        <w:t>https://soundcharts.com/blog/music-metadata</w:t>
       </w:r>
     </w:p>
     <w:sectPr>
@@ -1834,6 +1949,9 @@
   <w:rsids>
     <w:rsidRoot w:val="0072288C"/>
     <w:rsid w:val="0021116E"/>
+    <w:rsid w:val="00547344"/>
+    <w:rsid w:val="00554235"/>
+    <w:rsid w:val="00577E4A"/>
     <w:rsid w:val="0072288C"/>
     <w:rsid w:val="00E12929"/>
   </w:rsids>

</xml_diff>

<commit_message>
ethical security legal stuff
</commit_message>
<xml_diff>
--- a/Task 6 Database Project.docx
+++ b/Task 6 Database Project.docx
@@ -282,71 +282,7 @@
           <w:rFonts w:ascii="Times New Roman" w:hAnsi="Times New Roman" w:cs="Times New Roman"/>
           <w:lang w:val="en-US"/>
         </w:rPr>
-        <w:t xml:space="preserve">In python we need a </w:t>
-      </w:r>
-      <w:proofErr w:type="spellStart"/>
-      <w:r>
-        <w:rPr>
-          <w:rFonts w:ascii="Times New Roman" w:hAnsi="Times New Roman" w:cs="Times New Roman"/>
-          <w:lang w:val="en-US"/>
-        </w:rPr>
-        <w:t>Get_Song_</w:t>
-      </w:r>
-      <w:proofErr w:type="gramStart"/>
-      <w:r>
-        <w:rPr>
-          <w:rFonts w:ascii="Times New Roman" w:hAnsi="Times New Roman" w:cs="Times New Roman"/>
-          <w:lang w:val="en-US"/>
-        </w:rPr>
-        <w:t>Records</w:t>
-      </w:r>
-      <w:proofErr w:type="spellEnd"/>
-      <w:r>
-        <w:rPr>
-          <w:rFonts w:ascii="Times New Roman" w:hAnsi="Times New Roman" w:cs="Times New Roman"/>
-          <w:lang w:val="en-US"/>
-        </w:rPr>
-        <w:t>(</w:t>
-      </w:r>
-      <w:proofErr w:type="gramEnd"/>
-      <w:r>
-        <w:rPr>
-          <w:rFonts w:ascii="Times New Roman" w:hAnsi="Times New Roman" w:cs="Times New Roman"/>
-          <w:lang w:val="en-US"/>
-        </w:rPr>
-        <w:t xml:space="preserve">) function, </w:t>
-      </w:r>
-      <w:proofErr w:type="spellStart"/>
-      <w:r>
-        <w:rPr>
-          <w:rFonts w:ascii="Times New Roman" w:hAnsi="Times New Roman" w:cs="Times New Roman"/>
-          <w:lang w:val="en-US"/>
-        </w:rPr>
-        <w:t>Get_Songs_Records_By_Category</w:t>
-      </w:r>
-      <w:proofErr w:type="spellEnd"/>
-      <w:r>
-        <w:rPr>
-          <w:rFonts w:ascii="Times New Roman" w:hAnsi="Times New Roman" w:cs="Times New Roman"/>
-          <w:lang w:val="en-US"/>
-        </w:rPr>
-        <w:t xml:space="preserve">(attribute, condition) for getting songs by category, </w:t>
-      </w:r>
-      <w:proofErr w:type="spellStart"/>
-      <w:r>
-        <w:rPr>
-          <w:rFonts w:ascii="Times New Roman" w:hAnsi="Times New Roman" w:cs="Times New Roman"/>
-          <w:lang w:val="en-US"/>
-        </w:rPr>
-        <w:t>Sort_Records</w:t>
-      </w:r>
-      <w:proofErr w:type="spellEnd"/>
-      <w:r>
-        <w:rPr>
-          <w:rFonts w:ascii="Times New Roman" w:hAnsi="Times New Roman" w:cs="Times New Roman"/>
-          <w:lang w:val="en-US"/>
-        </w:rPr>
-        <w:t>(attribute, descending (bool) ) for sorting the records.</w:t>
+        <w:t>In python we need a Get_Song_Records() function, Get_Songs_Records_By_Category(attribute, condition) for getting songs by category, Sort_Records(attribute, descending (bool) ) for sorting the records.</w:t>
       </w:r>
     </w:p>
     <w:p>
@@ -491,23 +427,7 @@
           <w:lang w:val="en-US"/>
         </w:rPr>
         <w:lastRenderedPageBreak/>
-        <w:t xml:space="preserve">Create functions to list overall, yesterday’s, last week’s, last </w:t>
-      </w:r>
-      <w:proofErr w:type="gramStart"/>
-      <w:r>
-        <w:rPr>
-          <w:rFonts w:ascii="Times New Roman" w:hAnsi="Times New Roman" w:cs="Times New Roman"/>
-          <w:lang w:val="en-US"/>
-        </w:rPr>
-        <w:t>month’s</w:t>
-      </w:r>
-      <w:proofErr w:type="gramEnd"/>
-      <w:r>
-        <w:rPr>
-          <w:rFonts w:ascii="Times New Roman" w:hAnsi="Times New Roman" w:cs="Times New Roman"/>
-          <w:lang w:val="en-US"/>
-        </w:rPr>
-        <w:t>, and last year’s profit.</w:t>
+        <w:t>Create functions to list overall, yesterday’s, last week’s, last month’s, and last year’s profit.</w:t>
       </w:r>
     </w:p>
     <w:p>
@@ -612,6 +532,121 @@
           <w:lang w:val="en-US"/>
         </w:rPr>
       </w:pPr>
+      <w:r>
+        <w:rPr>
+          <w:rFonts w:ascii="Times New Roman" w:hAnsi="Times New Roman" w:cs="Times New Roman"/>
+          <w:lang w:val="en-US"/>
+        </w:rPr>
+        <w:t>Ethical, legal, and/or security issues:</w:t>
+      </w:r>
+    </w:p>
+    <w:p>
+      <w:pPr>
+        <w:rPr>
+          <w:rFonts w:ascii="Times New Roman" w:hAnsi="Times New Roman" w:cs="Times New Roman"/>
+          <w:lang w:val="en-US"/>
+        </w:rPr>
+      </w:pPr>
+      <w:r>
+        <w:rPr>
+          <w:rFonts w:ascii="Times New Roman" w:hAnsi="Times New Roman" w:cs="Times New Roman"/>
+          <w:lang w:val="en-US"/>
+        </w:rPr>
+        <w:t xml:space="preserve">Because we’ll be storing </w:t>
+      </w:r>
+      <w:r>
+        <w:rPr>
+          <w:rFonts w:ascii="Times New Roman" w:hAnsi="Times New Roman" w:cs="Times New Roman"/>
+          <w:lang w:val="en-US"/>
+        </w:rPr>
+        <w:t xml:space="preserve">personal </w:t>
+      </w:r>
+      <w:r>
+        <w:rPr>
+          <w:rFonts w:ascii="Times New Roman" w:hAnsi="Times New Roman" w:cs="Times New Roman"/>
+          <w:lang w:val="en-US"/>
+        </w:rPr>
+        <w:t>data</w:t>
+      </w:r>
+      <w:r>
+        <w:rPr>
+          <w:rFonts w:ascii="Times New Roman" w:hAnsi="Times New Roman" w:cs="Times New Roman"/>
+          <w:lang w:val="en-US"/>
+        </w:rPr>
+        <w:t>, once we start making</w:t>
+      </w:r>
+      <w:r>
+        <w:rPr>
+          <w:rFonts w:ascii="Times New Roman" w:hAnsi="Times New Roman" w:cs="Times New Roman"/>
+          <w:lang w:val="en-US"/>
+        </w:rPr>
+        <w:t xml:space="preserve"> </w:t>
+      </w:r>
+      <w:r>
+        <w:rPr>
+          <w:rFonts w:ascii="Times New Roman" w:hAnsi="Times New Roman" w:cs="Times New Roman"/>
+          <w:lang w:val="en-US"/>
+        </w:rPr>
+        <w:t xml:space="preserve">3 million dollars profit, </w:t>
+      </w:r>
+      <w:r>
+        <w:rPr>
+          <w:rFonts w:ascii="Times New Roman" w:hAnsi="Times New Roman" w:cs="Times New Roman"/>
+          <w:lang w:val="en-US"/>
+        </w:rPr>
+        <w:t xml:space="preserve">we will need to follow the Australia Privacy </w:t>
+      </w:r>
+      <w:r>
+        <w:rPr>
+          <w:rFonts w:ascii="Times New Roman" w:hAnsi="Times New Roman" w:cs="Times New Roman"/>
+          <w:lang w:val="en-US"/>
+        </w:rPr>
+        <w:t>Act</w:t>
+      </w:r>
+      <w:r>
+        <w:rPr>
+          <w:rFonts w:ascii="Times New Roman" w:hAnsi="Times New Roman" w:cs="Times New Roman"/>
+          <w:lang w:val="en-US"/>
+        </w:rPr>
+        <w:t xml:space="preserve">. We must be open about how we manage personal information. We must give users the ability to be anonymous or allowed to use a pseudonym. Only collect sensitive information when necessary. We must outline what personal information we need and why we need it. We can’t sell the information. The information must </w:t>
+      </w:r>
+      <w:r>
+        <w:rPr>
+          <w:rFonts w:ascii="Times New Roman" w:hAnsi="Times New Roman" w:cs="Times New Roman"/>
+          <w:lang w:val="en-US"/>
+        </w:rPr>
+        <w:t>have currency, authenticity, relevance, and accuracy.</w:t>
+      </w:r>
+    </w:p>
+    <w:p>
+      <w:pPr>
+        <w:rPr>
+          <w:rFonts w:ascii="Times New Roman" w:hAnsi="Times New Roman" w:cs="Times New Roman"/>
+          <w:lang w:val="en-US"/>
+        </w:rPr>
+      </w:pPr>
+      <w:r>
+        <w:rPr>
+          <w:rFonts w:ascii="Times New Roman" w:hAnsi="Times New Roman" w:cs="Times New Roman"/>
+          <w:lang w:val="en-US"/>
+        </w:rPr>
+        <w:t>If we collect user bank details, unless allowed by the user, we will have to delete the data (but the details will still be on the receipt just in case we need to review it at a later date).</w:t>
+      </w:r>
+    </w:p>
+    <w:p>
+      <w:pPr>
+        <w:rPr>
+          <w:rFonts w:ascii="Times New Roman" w:hAnsi="Times New Roman" w:cs="Times New Roman"/>
+          <w:lang w:val="en-US"/>
+        </w:rPr>
+      </w:pPr>
+      <w:r>
+        <w:rPr>
+          <w:rFonts w:ascii="Times New Roman" w:hAnsi="Times New Roman" w:cs="Times New Roman"/>
+          <w:lang w:val="en-US"/>
+        </w:rPr>
+        <w:t>For security, data will be encrypted, the server storing the data will not be allowed to send data outside a network only to the front-end server.</w:t>
+      </w:r>
     </w:p>
     <w:p>
       <w:pPr>
@@ -2307,11 +2342,13 @@
     <w:rsidRoot w:val="0072288C"/>
     <w:rsid w:val="0021116E"/>
     <w:rsid w:val="00406949"/>
+    <w:rsid w:val="004478AD"/>
     <w:rsid w:val="00547344"/>
     <w:rsid w:val="00554235"/>
     <w:rsid w:val="00577E4A"/>
     <w:rsid w:val="0072288C"/>
     <w:rsid w:val="008433C7"/>
+    <w:rsid w:val="00B1232B"/>
     <w:rsid w:val="00E12929"/>
   </w:rsids>
   <m:mathPr>

</xml_diff>

<commit_message>
Ehtical, Legal, Security issues completed
</commit_message>
<xml_diff>
--- a/Task 6 Database Project.docx
+++ b/Task 6 Database Project.docx
@@ -6,12 +6,39 @@
       <w:pPr>
         <w:rPr>
           <w:rFonts w:ascii="Times New Roman" w:hAnsi="Times New Roman" w:cs="Times New Roman"/>
-          <w:lang w:val="en-US"/>
-        </w:rPr>
-      </w:pPr>
-      <w:r>
-        <w:rPr>
-          <w:rFonts w:ascii="Times New Roman" w:hAnsi="Times New Roman" w:cs="Times New Roman"/>
+          <w:b/>
+          <w:bCs/>
+          <w:sz w:val="28"/>
+          <w:szCs w:val="28"/>
+          <w:lang w:val="en-US"/>
+        </w:rPr>
+      </w:pPr>
+      <w:r>
+        <w:rPr>
+          <w:rFonts w:ascii="Times New Roman" w:hAnsi="Times New Roman" w:cs="Times New Roman"/>
+          <w:b/>
+          <w:bCs/>
+          <w:sz w:val="28"/>
+          <w:szCs w:val="28"/>
+          <w:lang w:val="en-US"/>
+        </w:rPr>
+        <w:t>Part 1:</w:t>
+      </w:r>
+    </w:p>
+    <w:p>
+      <w:pPr>
+        <w:rPr>
+          <w:rFonts w:ascii="Times New Roman" w:hAnsi="Times New Roman" w:cs="Times New Roman"/>
+          <w:b/>
+          <w:bCs/>
+          <w:lang w:val="en-US"/>
+        </w:rPr>
+      </w:pPr>
+      <w:r>
+        <w:rPr>
+          <w:rFonts w:ascii="Times New Roman" w:hAnsi="Times New Roman" w:cs="Times New Roman"/>
+          <w:b/>
+          <w:bCs/>
           <w:lang w:val="en-US"/>
         </w:rPr>
         <w:t>Timeline:</w:t>
@@ -71,12 +98,16 @@
       <w:pPr>
         <w:rPr>
           <w:rFonts w:ascii="Times New Roman" w:hAnsi="Times New Roman" w:cs="Times New Roman"/>
-          <w:lang w:val="en-US"/>
-        </w:rPr>
-      </w:pPr>
-      <w:r>
-        <w:rPr>
-          <w:rFonts w:ascii="Times New Roman" w:hAnsi="Times New Roman" w:cs="Times New Roman"/>
+          <w:b/>
+          <w:bCs/>
+          <w:lang w:val="en-US"/>
+        </w:rPr>
+      </w:pPr>
+      <w:r>
+        <w:rPr>
+          <w:rFonts w:ascii="Times New Roman" w:hAnsi="Times New Roman" w:cs="Times New Roman"/>
+          <w:b/>
+          <w:bCs/>
           <w:lang w:val="en-US"/>
         </w:rPr>
         <w:t>Pro</w:t>
@@ -84,6 +115,8 @@
       <w:r>
         <w:rPr>
           <w:rFonts w:ascii="Times New Roman" w:hAnsi="Times New Roman" w:cs="Times New Roman"/>
+          <w:b/>
+          <w:bCs/>
           <w:lang w:val="en-US"/>
         </w:rPr>
         <w:t>blem</w:t>
@@ -91,6 +124,8 @@
       <w:r>
         <w:rPr>
           <w:rFonts w:ascii="Times New Roman" w:hAnsi="Times New Roman" w:cs="Times New Roman"/>
+          <w:b/>
+          <w:bCs/>
           <w:lang w:val="en-US"/>
         </w:rPr>
         <w:t xml:space="preserve"> Outline:</w:t>
@@ -122,12 +157,16 @@
       <w:pPr>
         <w:rPr>
           <w:rFonts w:ascii="Times New Roman" w:hAnsi="Times New Roman" w:cs="Times New Roman"/>
-          <w:lang w:val="en-US"/>
-        </w:rPr>
-      </w:pPr>
-      <w:r>
-        <w:rPr>
-          <w:rFonts w:ascii="Times New Roman" w:hAnsi="Times New Roman" w:cs="Times New Roman"/>
+          <w:b/>
+          <w:bCs/>
+          <w:lang w:val="en-US"/>
+        </w:rPr>
+      </w:pPr>
+      <w:r>
+        <w:rPr>
+          <w:rFonts w:ascii="Times New Roman" w:hAnsi="Times New Roman" w:cs="Times New Roman"/>
+          <w:b/>
+          <w:bCs/>
           <w:lang w:val="en-US"/>
         </w:rPr>
         <w:t>Problem Description:</w:t>
@@ -173,12 +212,16 @@
       <w:pPr>
         <w:rPr>
           <w:rFonts w:ascii="Times New Roman" w:hAnsi="Times New Roman" w:cs="Times New Roman"/>
-          <w:lang w:val="en-US"/>
-        </w:rPr>
-      </w:pPr>
-      <w:r>
-        <w:rPr>
-          <w:rFonts w:ascii="Times New Roman" w:hAnsi="Times New Roman" w:cs="Times New Roman"/>
+          <w:b/>
+          <w:bCs/>
+          <w:lang w:val="en-US"/>
+        </w:rPr>
+      </w:pPr>
+      <w:r>
+        <w:rPr>
+          <w:rFonts w:ascii="Times New Roman" w:hAnsi="Times New Roman" w:cs="Times New Roman"/>
+          <w:b/>
+          <w:bCs/>
           <w:lang w:val="en-US"/>
         </w:rPr>
         <w:t>The scenario where the user would want to view all the music available, we want to:</w:t>
@@ -289,12 +332,16 @@
       <w:pPr>
         <w:rPr>
           <w:rFonts w:ascii="Times New Roman" w:hAnsi="Times New Roman" w:cs="Times New Roman"/>
-          <w:lang w:val="en-US"/>
-        </w:rPr>
-      </w:pPr>
-      <w:r>
-        <w:rPr>
-          <w:rFonts w:ascii="Times New Roman" w:hAnsi="Times New Roman" w:cs="Times New Roman"/>
+          <w:b/>
+          <w:bCs/>
+          <w:lang w:val="en-US"/>
+        </w:rPr>
+      </w:pPr>
+      <w:r>
+        <w:rPr>
+          <w:rFonts w:ascii="Times New Roman" w:hAnsi="Times New Roman" w:cs="Times New Roman"/>
+          <w:b/>
+          <w:bCs/>
           <w:lang w:val="en-US"/>
         </w:rPr>
         <w:t>The scenario where the user will buy the music</w:t>
@@ -302,6 +349,8 @@
       <w:r>
         <w:rPr>
           <w:rFonts w:ascii="Times New Roman" w:hAnsi="Times New Roman" w:cs="Times New Roman"/>
+          <w:b/>
+          <w:bCs/>
           <w:lang w:val="en-US"/>
         </w:rPr>
         <w:t>, we want to</w:t>
@@ -309,6 +358,8 @@
       <w:r>
         <w:rPr>
           <w:rFonts w:ascii="Times New Roman" w:hAnsi="Times New Roman" w:cs="Times New Roman"/>
+          <w:b/>
+          <w:bCs/>
           <w:lang w:val="en-US"/>
         </w:rPr>
         <w:t>:</w:t>
@@ -406,6 +457,7 @@
           <w:rFonts w:ascii="Times New Roman" w:hAnsi="Times New Roman" w:cs="Times New Roman"/>
           <w:lang w:val="en-US"/>
         </w:rPr>
+        <w:lastRenderedPageBreak/>
         <w:t>The scenario where the owner will want to view profits:</w:t>
       </w:r>
     </w:p>
@@ -426,7 +478,6 @@
           <w:rFonts w:ascii="Times New Roman" w:hAnsi="Times New Roman" w:cs="Times New Roman"/>
           <w:lang w:val="en-US"/>
         </w:rPr>
-        <w:lastRenderedPageBreak/>
         <w:t>Create functions to list overall, yesterday’s, last week’s, last month’s, and last year’s profit.</w:t>
       </w:r>
     </w:p>
@@ -527,14 +578,98 @@
     </w:p>
     <w:p>
       <w:pPr>
-        <w:rPr>
-          <w:rFonts w:ascii="Times New Roman" w:hAnsi="Times New Roman" w:cs="Times New Roman"/>
-          <w:lang w:val="en-US"/>
-        </w:rPr>
-      </w:pPr>
-      <w:r>
-        <w:rPr>
-          <w:rFonts w:ascii="Times New Roman" w:hAnsi="Times New Roman" w:cs="Times New Roman"/>
+        <w:pStyle w:val="ListParagraph"/>
+        <w:numPr>
+          <w:ilvl w:val="0"/>
+          <w:numId w:val="1"/>
+        </w:numPr>
+        <w:rPr>
+          <w:rFonts w:ascii="Times New Roman" w:hAnsi="Times New Roman" w:cs="Times New Roman"/>
+          <w:lang w:val="en-US"/>
+        </w:rPr>
+      </w:pPr>
+      <w:r>
+        <w:rPr>
+          <w:rFonts w:ascii="Times New Roman" w:hAnsi="Times New Roman" w:cs="Times New Roman"/>
+          <w:lang w:val="en-US"/>
+        </w:rPr>
+        <w:t>We should also add the ability to add a genre and artist.</w:t>
+      </w:r>
+    </w:p>
+    <w:p>
+      <w:pPr>
+        <w:pStyle w:val="ListParagraph"/>
+        <w:numPr>
+          <w:ilvl w:val="0"/>
+          <w:numId w:val="1"/>
+        </w:numPr>
+        <w:rPr>
+          <w:rFonts w:ascii="Times New Roman" w:hAnsi="Times New Roman" w:cs="Times New Roman"/>
+          <w:lang w:val="en-US"/>
+        </w:rPr>
+      </w:pPr>
+      <w:r>
+        <w:rPr>
+          <w:rFonts w:ascii="Times New Roman" w:hAnsi="Times New Roman" w:cs="Times New Roman"/>
+          <w:lang w:val="en-US"/>
+        </w:rPr>
+        <w:t>Add_Song(attr1, attr2, attr3…)</w:t>
+      </w:r>
+    </w:p>
+    <w:p>
+      <w:pPr>
+        <w:pStyle w:val="ListParagraph"/>
+        <w:numPr>
+          <w:ilvl w:val="0"/>
+          <w:numId w:val="1"/>
+        </w:numPr>
+        <w:rPr>
+          <w:rFonts w:ascii="Times New Roman" w:hAnsi="Times New Roman" w:cs="Times New Roman"/>
+          <w:lang w:val="en-US"/>
+        </w:rPr>
+      </w:pPr>
+      <w:r>
+        <w:rPr>
+          <w:rFonts w:ascii="Times New Roman" w:hAnsi="Times New Roman" w:cs="Times New Roman"/>
+          <w:lang w:val="en-US"/>
+        </w:rPr>
+        <w:t>Remove_Song(songID)</w:t>
+      </w:r>
+    </w:p>
+    <w:p>
+      <w:pPr>
+        <w:pStyle w:val="ListParagraph"/>
+        <w:numPr>
+          <w:ilvl w:val="0"/>
+          <w:numId w:val="1"/>
+        </w:numPr>
+        <w:rPr>
+          <w:rFonts w:ascii="Times New Roman" w:hAnsi="Times New Roman" w:cs="Times New Roman"/>
+          <w:lang w:val="en-US"/>
+        </w:rPr>
+      </w:pPr>
+      <w:r>
+        <w:rPr>
+          <w:rFonts w:ascii="Times New Roman" w:hAnsi="Times New Roman" w:cs="Times New Roman"/>
+          <w:lang w:val="en-US"/>
+        </w:rPr>
+        <w:t>Modify_Song(songID, attr, value)</w:t>
+      </w:r>
+    </w:p>
+    <w:p>
+      <w:pPr>
+        <w:rPr>
+          <w:rFonts w:ascii="Times New Roman" w:hAnsi="Times New Roman" w:cs="Times New Roman"/>
+          <w:b/>
+          <w:bCs/>
+          <w:lang w:val="en-US"/>
+        </w:rPr>
+      </w:pPr>
+      <w:r>
+        <w:rPr>
+          <w:rFonts w:ascii="Times New Roman" w:hAnsi="Times New Roman" w:cs="Times New Roman"/>
+          <w:b/>
+          <w:bCs/>
           <w:lang w:val="en-US"/>
         </w:rPr>
         <w:t>Ethical, legal, and/or security issues:</w:t>
@@ -645,7 +780,28 @@
           <w:rFonts w:ascii="Times New Roman" w:hAnsi="Times New Roman" w:cs="Times New Roman"/>
           <w:lang w:val="en-US"/>
         </w:rPr>
-        <w:t>For security, data will be encrypted, the server storing the data will not be allowed to send data outside a network only to the front-end server.</w:t>
+        <w:t>For security, data will be encrypted, the server storing the data will not be allowed to send data outside a network</w:t>
+      </w:r>
+      <w:r>
+        <w:rPr>
+          <w:rFonts w:ascii="Times New Roman" w:hAnsi="Times New Roman" w:cs="Times New Roman"/>
+          <w:lang w:val="en-US"/>
+        </w:rPr>
+        <w:t>,</w:t>
+      </w:r>
+      <w:r>
+        <w:rPr>
+          <w:rFonts w:ascii="Times New Roman" w:hAnsi="Times New Roman" w:cs="Times New Roman"/>
+          <w:lang w:val="en-US"/>
+        </w:rPr>
+        <w:t xml:space="preserve"> only to the front-end server.</w:t>
+      </w:r>
+      <w:r>
+        <w:rPr>
+          <w:rFonts w:ascii="Times New Roman" w:hAnsi="Times New Roman" w:cs="Times New Roman"/>
+          <w:lang w:val="en-US"/>
+        </w:rPr>
+        <w:t xml:space="preserve"> The front-end will have implementations that prevents exploits that gives the user access to the database (SQL Injections, backdoors).</w:t>
       </w:r>
     </w:p>
     <w:p>
@@ -695,7 +851,23 @@
             <w:rFonts w:ascii="Times New Roman" w:hAnsi="Times New Roman" w:cs="Times New Roman"/>
             <w:lang w:val="en-US"/>
           </w:rPr>
-          <w:t>https://i.imgur.com/qvMJzsP.jpeg</w:t>
+          <w:t>https://i.imgur.com</w:t>
+        </w:r>
+        <w:r>
+          <w:rPr>
+            <w:rStyle w:val="Hyperlink"/>
+            <w:rFonts w:ascii="Times New Roman" w:hAnsi="Times New Roman" w:cs="Times New Roman"/>
+            <w:lang w:val="en-US"/>
+          </w:rPr>
+          <w:t>/</w:t>
+        </w:r>
+        <w:r>
+          <w:rPr>
+            <w:rStyle w:val="Hyperlink"/>
+            <w:rFonts w:ascii="Times New Roman" w:hAnsi="Times New Roman" w:cs="Times New Roman"/>
+            <w:lang w:val="en-US"/>
+          </w:rPr>
+          <w:t>qvMJzsP.jpeg</w:t>
         </w:r>
       </w:hyperlink>
     </w:p>
@@ -2180,6 +2352,18 @@
       <w:shd w:val="clear" w:color="auto" w:fill="E1DFDD"/>
     </w:rPr>
   </w:style>
+  <w:style w:type="character" w:styleId="FollowedHyperlink">
+    <w:name w:val="FollowedHyperlink"/>
+    <w:basedOn w:val="DefaultParagraphFont"/>
+    <w:uiPriority w:val="99"/>
+    <w:semiHidden/>
+    <w:unhideWhenUsed/>
+    <w:rsid w:val="00616E58"/>
+    <w:rPr>
+      <w:color w:val="96607D" w:themeColor="followedHyperlink"/>
+      <w:u w:val="single"/>
+    </w:rPr>
+  </w:style>
 </w:styles>
 </file>
 
@@ -2340,7 +2524,9 @@
   </w:compat>
   <w:rsids>
     <w:rsidRoot w:val="0072288C"/>
+    <w:rsid w:val="001F68DD"/>
     <w:rsid w:val="0021116E"/>
+    <w:rsid w:val="002209F4"/>
     <w:rsid w:val="00406949"/>
     <w:rsid w:val="004478AD"/>
     <w:rsid w:val="00547344"/>

</xml_diff>

<commit_message>
ERD and relational notation
</commit_message>
<xml_diff>
--- a/Task 6 Database Project.docx
+++ b/Task 6 Database Project.docx
@@ -1186,12 +1186,733 @@
           <w:rFonts w:ascii="Times New Roman" w:hAnsi="Times New Roman" w:cs="Times New Roman"/>
           <w:b/>
           <w:bCs/>
-          <w:sz w:val="32"/>
-          <w:szCs w:val="32"/>
-          <w:lang w:val="en-US"/>
-        </w:rPr>
-      </w:pPr>
-      <w:r>
+          <w:lang w:val="en-US"/>
+        </w:rPr>
+      </w:pPr>
+      <w:r>
+        <w:rPr>
+          <w:rFonts w:ascii="Times New Roman" w:hAnsi="Times New Roman" w:cs="Times New Roman"/>
+          <w:b/>
+          <w:bCs/>
+          <w:noProof/>
+          <w:lang w:val="en-US"/>
+        </w:rPr>
+        <w:drawing>
+          <wp:inline distT="0" distB="0" distL="0" distR="0" wp14:anchorId="5AE88CED" wp14:editId="600CCB7F">
+            <wp:extent cx="5985164" cy="4005140"/>
+            <wp:effectExtent l="0" t="0" r="0" b="0"/>
+            <wp:docPr id="1402466379" name="Picture 1" descr="A diagram of a computer&#10;&#10;Description automatically generated"/>
+            <wp:cNvGraphicFramePr>
+              <a:graphicFrameLocks xmlns:a="http://schemas.openxmlformats.org/drawingml/2006/main" noChangeAspect="1"/>
+            </wp:cNvGraphicFramePr>
+            <a:graphic xmlns:a="http://schemas.openxmlformats.org/drawingml/2006/main">
+              <a:graphicData uri="http://schemas.openxmlformats.org/drawingml/2006/picture">
+                <pic:pic xmlns:pic="http://schemas.openxmlformats.org/drawingml/2006/picture">
+                  <pic:nvPicPr>
+                    <pic:cNvPr id="1402466379" name="Picture 1" descr="A diagram of a computer&#10;&#10;Description automatically generated"/>
+                    <pic:cNvPicPr/>
+                  </pic:nvPicPr>
+                  <pic:blipFill>
+                    <a:blip r:embed="rId9"/>
+                    <a:stretch>
+                      <a:fillRect/>
+                    </a:stretch>
+                  </pic:blipFill>
+                  <pic:spPr>
+                    <a:xfrm>
+                      <a:off x="0" y="0"/>
+                      <a:ext cx="6000494" cy="4015398"/>
+                    </a:xfrm>
+                    <a:prstGeom prst="rect">
+                      <a:avLst/>
+                    </a:prstGeom>
+                  </pic:spPr>
+                </pic:pic>
+              </a:graphicData>
+            </a:graphic>
+          </wp:inline>
+        </w:drawing>
+      </w:r>
+    </w:p>
+    <w:p>
+      <w:pPr>
+        <w:rPr>
+          <w:rFonts w:ascii="Times New Roman" w:hAnsi="Times New Roman" w:cs="Times New Roman"/>
+          <w:lang w:val="en-US"/>
+        </w:rPr>
+      </w:pPr>
+      <w:r>
+        <w:rPr>
+          <w:rFonts w:ascii="Times New Roman" w:hAnsi="Times New Roman" w:cs="Times New Roman"/>
+          <w:lang w:val="en-US"/>
+        </w:rPr>
+        <w:t>My process of making it is in Appendix 1.</w:t>
+      </w:r>
+    </w:p>
+    <w:p>
+      <w:pPr>
+        <w:rPr>
+          <w:rFonts w:ascii="Times New Roman" w:hAnsi="Times New Roman" w:cs="Times New Roman"/>
+          <w:b/>
+          <w:bCs/>
+          <w:lang w:val="en-US"/>
+        </w:rPr>
+      </w:pPr>
+      <w:r>
+        <w:rPr>
+          <w:rFonts w:ascii="Times New Roman" w:hAnsi="Times New Roman" w:cs="Times New Roman"/>
+          <w:b/>
+          <w:bCs/>
+          <w:lang w:val="en-US"/>
+        </w:rPr>
+        <w:t>Relational notation:</w:t>
+      </w:r>
+    </w:p>
+    <w:p>
+      <w:pPr>
+        <w:rPr>
+          <w:rFonts w:ascii="Times New Roman" w:hAnsi="Times New Roman" w:cs="Times New Roman"/>
+          <w:lang w:val="en-US"/>
+        </w:rPr>
+      </w:pPr>
+      <w:r>
+        <w:rPr>
+          <w:rFonts w:ascii="Times New Roman" w:hAnsi="Times New Roman" w:cs="Times New Roman"/>
+          <w:lang w:val="en-US"/>
+        </w:rPr>
+        <w:t>Song = &lt;</w:t>
+      </w:r>
+      <w:proofErr w:type="spellStart"/>
+      <w:r>
+        <w:rPr>
+          <w:rFonts w:ascii="Times New Roman" w:hAnsi="Times New Roman" w:cs="Times New Roman"/>
+          <w:lang w:val="en-US"/>
+        </w:rPr>
+        <w:t>SongID</w:t>
+      </w:r>
+      <w:proofErr w:type="spellEnd"/>
+      <w:r>
+        <w:rPr>
+          <w:rFonts w:ascii="Times New Roman" w:hAnsi="Times New Roman" w:cs="Times New Roman"/>
+          <w:lang w:val="en-US"/>
+        </w:rPr>
+        <w:t xml:space="preserve">, Title, </w:t>
+      </w:r>
+      <w:proofErr w:type="spellStart"/>
+      <w:r>
+        <w:rPr>
+          <w:rFonts w:ascii="Times New Roman" w:hAnsi="Times New Roman" w:cs="Times New Roman"/>
+          <w:lang w:val="en-US"/>
+        </w:rPr>
+        <w:t>ReleaseDate</w:t>
+      </w:r>
+      <w:proofErr w:type="spellEnd"/>
+      <w:r>
+        <w:rPr>
+          <w:rFonts w:ascii="Times New Roman" w:hAnsi="Times New Roman" w:cs="Times New Roman"/>
+          <w:lang w:val="en-US"/>
+        </w:rPr>
+        <w:t xml:space="preserve">, Description, Cost, </w:t>
+      </w:r>
+      <w:proofErr w:type="spellStart"/>
+      <w:r>
+        <w:rPr>
+          <w:rFonts w:ascii="Times New Roman" w:hAnsi="Times New Roman" w:cs="Times New Roman"/>
+          <w:lang w:val="en-US"/>
+        </w:rPr>
+        <w:t>ArtistID</w:t>
+      </w:r>
+      <w:proofErr w:type="spellEnd"/>
+      <w:r>
+        <w:rPr>
+          <w:rFonts w:ascii="Times New Roman" w:hAnsi="Times New Roman" w:cs="Times New Roman"/>
+          <w:lang w:val="en-US"/>
+        </w:rPr>
+        <w:t xml:space="preserve">, </w:t>
+      </w:r>
+      <w:proofErr w:type="spellStart"/>
+      <w:r>
+        <w:rPr>
+          <w:rFonts w:ascii="Times New Roman" w:hAnsi="Times New Roman" w:cs="Times New Roman"/>
+          <w:lang w:val="en-US"/>
+        </w:rPr>
+        <w:t>AlbumID</w:t>
+      </w:r>
+      <w:proofErr w:type="spellEnd"/>
+      <w:r>
+        <w:rPr>
+          <w:rFonts w:ascii="Times New Roman" w:hAnsi="Times New Roman" w:cs="Times New Roman"/>
+          <w:lang w:val="en-US"/>
+        </w:rPr>
+        <w:t xml:space="preserve">, </w:t>
+      </w:r>
+      <w:proofErr w:type="spellStart"/>
+      <w:r>
+        <w:rPr>
+          <w:rFonts w:ascii="Times New Roman" w:hAnsi="Times New Roman" w:cs="Times New Roman"/>
+          <w:lang w:val="en-US"/>
+        </w:rPr>
+        <w:t>GenreID</w:t>
+      </w:r>
+      <w:proofErr w:type="spellEnd"/>
+      <w:r>
+        <w:rPr>
+          <w:rFonts w:ascii="Times New Roman" w:hAnsi="Times New Roman" w:cs="Times New Roman"/>
+          <w:lang w:val="en-US"/>
+        </w:rPr>
+        <w:t xml:space="preserve">, </w:t>
+      </w:r>
+      <w:proofErr w:type="spellStart"/>
+      <w:r>
+        <w:rPr>
+          <w:rFonts w:ascii="Times New Roman" w:hAnsi="Times New Roman" w:cs="Times New Roman"/>
+          <w:lang w:val="en-US"/>
+        </w:rPr>
+        <w:t>ToneID</w:t>
+      </w:r>
+      <w:proofErr w:type="spellEnd"/>
+      <w:r>
+        <w:rPr>
+          <w:rFonts w:ascii="Times New Roman" w:hAnsi="Times New Roman" w:cs="Times New Roman"/>
+          <w:lang w:val="en-US"/>
+        </w:rPr>
+        <w:t xml:space="preserve">, </w:t>
+      </w:r>
+      <w:proofErr w:type="spellStart"/>
+      <w:r>
+        <w:rPr>
+          <w:rFonts w:ascii="Times New Roman" w:hAnsi="Times New Roman" w:cs="Times New Roman"/>
+          <w:lang w:val="en-US"/>
+        </w:rPr>
+        <w:t>MusicFileID</w:t>
+      </w:r>
+      <w:proofErr w:type="spellEnd"/>
+      <w:r>
+        <w:rPr>
+          <w:rFonts w:ascii="Times New Roman" w:hAnsi="Times New Roman" w:cs="Times New Roman"/>
+          <w:lang w:val="en-US"/>
+        </w:rPr>
+        <w:t>&gt;</w:t>
+      </w:r>
+    </w:p>
+    <w:p>
+      <w:pPr>
+        <w:rPr>
+          <w:rFonts w:ascii="Times New Roman" w:hAnsi="Times New Roman" w:cs="Times New Roman"/>
+          <w:lang w:val="en-US"/>
+        </w:rPr>
+      </w:pPr>
+      <w:r>
+        <w:rPr>
+          <w:rFonts w:ascii="Times New Roman" w:hAnsi="Times New Roman" w:cs="Times New Roman"/>
+          <w:lang w:val="en-US"/>
+        </w:rPr>
+        <w:t>Artist = &lt;</w:t>
+      </w:r>
+      <w:proofErr w:type="spellStart"/>
+      <w:r>
+        <w:rPr>
+          <w:rFonts w:ascii="Times New Roman" w:hAnsi="Times New Roman" w:cs="Times New Roman"/>
+          <w:lang w:val="en-US"/>
+        </w:rPr>
+        <w:t>ArtistID</w:t>
+      </w:r>
+      <w:proofErr w:type="spellEnd"/>
+      <w:r>
+        <w:rPr>
+          <w:rFonts w:ascii="Times New Roman" w:hAnsi="Times New Roman" w:cs="Times New Roman"/>
+          <w:lang w:val="en-US"/>
+        </w:rPr>
+        <w:t>, Name&gt;</w:t>
+      </w:r>
+    </w:p>
+    <w:p>
+      <w:pPr>
+        <w:rPr>
+          <w:rFonts w:ascii="Times New Roman" w:hAnsi="Times New Roman" w:cs="Times New Roman"/>
+          <w:lang w:val="en-US"/>
+        </w:rPr>
+      </w:pPr>
+      <w:r>
+        <w:rPr>
+          <w:rFonts w:ascii="Times New Roman" w:hAnsi="Times New Roman" w:cs="Times New Roman"/>
+          <w:lang w:val="en-US"/>
+        </w:rPr>
+        <w:t>Album = &lt;</w:t>
+      </w:r>
+      <w:proofErr w:type="spellStart"/>
+      <w:r>
+        <w:rPr>
+          <w:rFonts w:ascii="Times New Roman" w:hAnsi="Times New Roman" w:cs="Times New Roman"/>
+          <w:lang w:val="en-US"/>
+        </w:rPr>
+        <w:t>AlbumID</w:t>
+      </w:r>
+      <w:proofErr w:type="spellEnd"/>
+      <w:r>
+        <w:rPr>
+          <w:rFonts w:ascii="Times New Roman" w:hAnsi="Times New Roman" w:cs="Times New Roman"/>
+          <w:lang w:val="en-US"/>
+        </w:rPr>
+        <w:t>, Title&gt;</w:t>
+      </w:r>
+    </w:p>
+    <w:p>
+      <w:pPr>
+        <w:rPr>
+          <w:rFonts w:ascii="Times New Roman" w:hAnsi="Times New Roman" w:cs="Times New Roman"/>
+          <w:lang w:val="en-US"/>
+        </w:rPr>
+      </w:pPr>
+      <w:r>
+        <w:rPr>
+          <w:rFonts w:ascii="Times New Roman" w:hAnsi="Times New Roman" w:cs="Times New Roman"/>
+          <w:lang w:val="en-US"/>
+        </w:rPr>
+        <w:t>Genre = &lt;</w:t>
+      </w:r>
+      <w:proofErr w:type="spellStart"/>
+      <w:r>
+        <w:rPr>
+          <w:rFonts w:ascii="Times New Roman" w:hAnsi="Times New Roman" w:cs="Times New Roman"/>
+          <w:lang w:val="en-US"/>
+        </w:rPr>
+        <w:t>GenreID</w:t>
+      </w:r>
+      <w:proofErr w:type="spellEnd"/>
+      <w:r>
+        <w:rPr>
+          <w:rFonts w:ascii="Times New Roman" w:hAnsi="Times New Roman" w:cs="Times New Roman"/>
+          <w:lang w:val="en-US"/>
+        </w:rPr>
+        <w:t>, Title&gt;</w:t>
+      </w:r>
+    </w:p>
+    <w:p>
+      <w:pPr>
+        <w:rPr>
+          <w:rFonts w:ascii="Times New Roman" w:hAnsi="Times New Roman" w:cs="Times New Roman"/>
+          <w:lang w:val="en-US"/>
+        </w:rPr>
+      </w:pPr>
+      <w:r>
+        <w:rPr>
+          <w:rFonts w:ascii="Times New Roman" w:hAnsi="Times New Roman" w:cs="Times New Roman"/>
+          <w:lang w:val="en-US"/>
+        </w:rPr>
+        <w:lastRenderedPageBreak/>
+        <w:t>Tone = &lt;</w:t>
+      </w:r>
+      <w:proofErr w:type="spellStart"/>
+      <w:r>
+        <w:rPr>
+          <w:rFonts w:ascii="Times New Roman" w:hAnsi="Times New Roman" w:cs="Times New Roman"/>
+          <w:lang w:val="en-US"/>
+        </w:rPr>
+        <w:t>ToneID</w:t>
+      </w:r>
+      <w:proofErr w:type="spellEnd"/>
+      <w:r>
+        <w:rPr>
+          <w:rFonts w:ascii="Times New Roman" w:hAnsi="Times New Roman" w:cs="Times New Roman"/>
+          <w:lang w:val="en-US"/>
+        </w:rPr>
+        <w:t>, Title&gt;</w:t>
+      </w:r>
+    </w:p>
+    <w:p>
+      <w:pPr>
+        <w:rPr>
+          <w:rFonts w:ascii="Times New Roman" w:hAnsi="Times New Roman" w:cs="Times New Roman"/>
+          <w:lang w:val="en-US"/>
+        </w:rPr>
+      </w:pPr>
+      <w:proofErr w:type="spellStart"/>
+      <w:r>
+        <w:rPr>
+          <w:rFonts w:ascii="Times New Roman" w:hAnsi="Times New Roman" w:cs="Times New Roman"/>
+          <w:lang w:val="en-US"/>
+        </w:rPr>
+        <w:t>MusicFile</w:t>
+      </w:r>
+      <w:proofErr w:type="spellEnd"/>
+      <w:r>
+        <w:rPr>
+          <w:rFonts w:ascii="Times New Roman" w:hAnsi="Times New Roman" w:cs="Times New Roman"/>
+          <w:lang w:val="en-US"/>
+        </w:rPr>
+        <w:t xml:space="preserve"> = &lt;</w:t>
+      </w:r>
+      <w:proofErr w:type="spellStart"/>
+      <w:r>
+        <w:rPr>
+          <w:rFonts w:ascii="Times New Roman" w:hAnsi="Times New Roman" w:cs="Times New Roman"/>
+          <w:lang w:val="en-US"/>
+        </w:rPr>
+        <w:t>MusicFileID</w:t>
+      </w:r>
+      <w:proofErr w:type="spellEnd"/>
+      <w:r>
+        <w:rPr>
+          <w:rFonts w:ascii="Times New Roman" w:hAnsi="Times New Roman" w:cs="Times New Roman"/>
+          <w:lang w:val="en-US"/>
+        </w:rPr>
+        <w:t xml:space="preserve">, </w:t>
+      </w:r>
+      <w:proofErr w:type="spellStart"/>
+      <w:r>
+        <w:rPr>
+          <w:rFonts w:ascii="Times New Roman" w:hAnsi="Times New Roman" w:cs="Times New Roman"/>
+          <w:lang w:val="en-US"/>
+        </w:rPr>
+        <w:t>FileName</w:t>
+      </w:r>
+      <w:proofErr w:type="spellEnd"/>
+      <w:r>
+        <w:rPr>
+          <w:rFonts w:ascii="Times New Roman" w:hAnsi="Times New Roman" w:cs="Times New Roman"/>
+          <w:lang w:val="en-US"/>
+        </w:rPr>
+        <w:t xml:space="preserve">, Duration, </w:t>
+      </w:r>
+      <w:proofErr w:type="spellStart"/>
+      <w:r>
+        <w:rPr>
+          <w:rFonts w:ascii="Times New Roman" w:hAnsi="Times New Roman" w:cs="Times New Roman"/>
+          <w:lang w:val="en-US"/>
+        </w:rPr>
+        <w:t>FileSize</w:t>
+      </w:r>
+      <w:proofErr w:type="spellEnd"/>
+      <w:r>
+        <w:rPr>
+          <w:rFonts w:ascii="Times New Roman" w:hAnsi="Times New Roman" w:cs="Times New Roman"/>
+          <w:lang w:val="en-US"/>
+        </w:rPr>
+        <w:t xml:space="preserve">, </w:t>
+      </w:r>
+      <w:proofErr w:type="spellStart"/>
+      <w:r>
+        <w:rPr>
+          <w:rFonts w:ascii="Times New Roman" w:hAnsi="Times New Roman" w:cs="Times New Roman"/>
+          <w:lang w:val="en-US"/>
+        </w:rPr>
+        <w:t>SampleRate</w:t>
+      </w:r>
+      <w:proofErr w:type="spellEnd"/>
+      <w:r>
+        <w:rPr>
+          <w:rFonts w:ascii="Times New Roman" w:hAnsi="Times New Roman" w:cs="Times New Roman"/>
+          <w:lang w:val="en-US"/>
+        </w:rPr>
+        <w:t>&gt;</w:t>
+      </w:r>
+    </w:p>
+    <w:p>
+      <w:pPr>
+        <w:rPr>
+          <w:rFonts w:ascii="Times New Roman" w:hAnsi="Times New Roman" w:cs="Times New Roman"/>
+          <w:lang w:val="en-US"/>
+        </w:rPr>
+      </w:pPr>
+      <w:r>
+        <w:rPr>
+          <w:rFonts w:ascii="Times New Roman" w:hAnsi="Times New Roman" w:cs="Times New Roman"/>
+          <w:lang w:val="en-US"/>
+        </w:rPr>
+        <w:t>User = &lt;</w:t>
+      </w:r>
+      <w:proofErr w:type="spellStart"/>
+      <w:r>
+        <w:rPr>
+          <w:rFonts w:ascii="Times New Roman" w:hAnsi="Times New Roman" w:cs="Times New Roman"/>
+          <w:lang w:val="en-US"/>
+        </w:rPr>
+        <w:t>UserID</w:t>
+      </w:r>
+      <w:proofErr w:type="spellEnd"/>
+      <w:r>
+        <w:rPr>
+          <w:rFonts w:ascii="Times New Roman" w:hAnsi="Times New Roman" w:cs="Times New Roman"/>
+          <w:lang w:val="en-US"/>
+        </w:rPr>
+        <w:t xml:space="preserve">, </w:t>
+      </w:r>
+      <w:proofErr w:type="spellStart"/>
+      <w:r>
+        <w:rPr>
+          <w:rFonts w:ascii="Times New Roman" w:hAnsi="Times New Roman" w:cs="Times New Roman"/>
+          <w:lang w:val="en-US"/>
+        </w:rPr>
+        <w:t>UserName</w:t>
+      </w:r>
+      <w:proofErr w:type="spellEnd"/>
+      <w:r>
+        <w:rPr>
+          <w:rFonts w:ascii="Times New Roman" w:hAnsi="Times New Roman" w:cs="Times New Roman"/>
+          <w:lang w:val="en-US"/>
+        </w:rPr>
+        <w:t xml:space="preserve">, Password, Email, </w:t>
+      </w:r>
+      <w:proofErr w:type="spellStart"/>
+      <w:r>
+        <w:rPr>
+          <w:rFonts w:ascii="Times New Roman" w:hAnsi="Times New Roman" w:cs="Times New Roman"/>
+          <w:lang w:val="en-US"/>
+        </w:rPr>
+        <w:t>BankDetailsID</w:t>
+      </w:r>
+      <w:proofErr w:type="spellEnd"/>
+      <w:r>
+        <w:rPr>
+          <w:rFonts w:ascii="Times New Roman" w:hAnsi="Times New Roman" w:cs="Times New Roman"/>
+          <w:lang w:val="en-US"/>
+        </w:rPr>
+        <w:t>&gt;</w:t>
+      </w:r>
+    </w:p>
+    <w:p>
+      <w:pPr>
+        <w:rPr>
+          <w:rFonts w:ascii="Times New Roman" w:hAnsi="Times New Roman" w:cs="Times New Roman"/>
+          <w:lang w:val="en-US"/>
+        </w:rPr>
+      </w:pPr>
+      <w:proofErr w:type="spellStart"/>
+      <w:r>
+        <w:rPr>
+          <w:rFonts w:ascii="Times New Roman" w:hAnsi="Times New Roman" w:cs="Times New Roman"/>
+          <w:lang w:val="en-US"/>
+        </w:rPr>
+        <w:t>BankDetails</w:t>
+      </w:r>
+      <w:proofErr w:type="spellEnd"/>
+      <w:r>
+        <w:rPr>
+          <w:rFonts w:ascii="Times New Roman" w:hAnsi="Times New Roman" w:cs="Times New Roman"/>
+          <w:lang w:val="en-US"/>
+        </w:rPr>
+        <w:t xml:space="preserve"> = &lt;</w:t>
+      </w:r>
+      <w:proofErr w:type="spellStart"/>
+      <w:r>
+        <w:rPr>
+          <w:rFonts w:ascii="Times New Roman" w:hAnsi="Times New Roman" w:cs="Times New Roman"/>
+          <w:lang w:val="en-US"/>
+        </w:rPr>
+        <w:t>BankDetailsID</w:t>
+      </w:r>
+      <w:proofErr w:type="spellEnd"/>
+      <w:r>
+        <w:rPr>
+          <w:rFonts w:ascii="Times New Roman" w:hAnsi="Times New Roman" w:cs="Times New Roman"/>
+          <w:lang w:val="en-US"/>
+        </w:rPr>
+        <w:t xml:space="preserve">, </w:t>
+      </w:r>
+      <w:proofErr w:type="spellStart"/>
+      <w:r>
+        <w:rPr>
+          <w:rFonts w:ascii="Times New Roman" w:hAnsi="Times New Roman" w:cs="Times New Roman"/>
+          <w:lang w:val="en-US"/>
+        </w:rPr>
+        <w:t>BankNumber</w:t>
+      </w:r>
+      <w:proofErr w:type="spellEnd"/>
+      <w:r>
+        <w:rPr>
+          <w:rFonts w:ascii="Times New Roman" w:hAnsi="Times New Roman" w:cs="Times New Roman"/>
+          <w:lang w:val="en-US"/>
+        </w:rPr>
+        <w:t>&gt;</w:t>
+      </w:r>
+    </w:p>
+    <w:p>
+      <w:pPr>
+        <w:rPr>
+          <w:rFonts w:ascii="Times New Roman" w:hAnsi="Times New Roman" w:cs="Times New Roman"/>
+          <w:lang w:val="en-US"/>
+        </w:rPr>
+      </w:pPr>
+      <w:proofErr w:type="spellStart"/>
+      <w:r>
+        <w:rPr>
+          <w:rFonts w:ascii="Times New Roman" w:hAnsi="Times New Roman" w:cs="Times New Roman"/>
+          <w:lang w:val="en-US"/>
+        </w:rPr>
+        <w:t>Reciept</w:t>
+      </w:r>
+      <w:proofErr w:type="spellEnd"/>
+      <w:r>
+        <w:rPr>
+          <w:rFonts w:ascii="Times New Roman" w:hAnsi="Times New Roman" w:cs="Times New Roman"/>
+          <w:lang w:val="en-US"/>
+        </w:rPr>
+        <w:t xml:space="preserve"> = &lt;</w:t>
+      </w:r>
+      <w:proofErr w:type="spellStart"/>
+      <w:r>
+        <w:rPr>
+          <w:rFonts w:ascii="Times New Roman" w:hAnsi="Times New Roman" w:cs="Times New Roman"/>
+          <w:lang w:val="en-US"/>
+        </w:rPr>
+        <w:t>RecieptID</w:t>
+      </w:r>
+      <w:proofErr w:type="spellEnd"/>
+      <w:r>
+        <w:rPr>
+          <w:rFonts w:ascii="Times New Roman" w:hAnsi="Times New Roman" w:cs="Times New Roman"/>
+          <w:lang w:val="en-US"/>
+        </w:rPr>
+        <w:t xml:space="preserve">, </w:t>
+      </w:r>
+      <w:proofErr w:type="spellStart"/>
+      <w:r>
+        <w:rPr>
+          <w:rFonts w:ascii="Times New Roman" w:hAnsi="Times New Roman" w:cs="Times New Roman"/>
+          <w:lang w:val="en-US"/>
+        </w:rPr>
+        <w:t>BankDetailsID</w:t>
+      </w:r>
+      <w:proofErr w:type="spellEnd"/>
+      <w:r>
+        <w:rPr>
+          <w:rFonts w:ascii="Times New Roman" w:hAnsi="Times New Roman" w:cs="Times New Roman"/>
+          <w:lang w:val="en-US"/>
+        </w:rPr>
+        <w:t xml:space="preserve">, </w:t>
+      </w:r>
+      <w:proofErr w:type="spellStart"/>
+      <w:r>
+        <w:rPr>
+          <w:rFonts w:ascii="Times New Roman" w:hAnsi="Times New Roman" w:cs="Times New Roman"/>
+          <w:lang w:val="en-US"/>
+        </w:rPr>
+        <w:t>SongID</w:t>
+      </w:r>
+      <w:proofErr w:type="spellEnd"/>
+      <w:r>
+        <w:rPr>
+          <w:rFonts w:ascii="Times New Roman" w:hAnsi="Times New Roman" w:cs="Times New Roman"/>
+          <w:lang w:val="en-US"/>
+        </w:rPr>
+        <w:t xml:space="preserve">, </w:t>
+      </w:r>
+      <w:proofErr w:type="spellStart"/>
+      <w:r>
+        <w:rPr>
+          <w:rFonts w:ascii="Times New Roman" w:hAnsi="Times New Roman" w:cs="Times New Roman"/>
+          <w:lang w:val="en-US"/>
+        </w:rPr>
+        <w:t>PurchaseDate</w:t>
+      </w:r>
+      <w:proofErr w:type="spellEnd"/>
+      <w:r>
+        <w:rPr>
+          <w:rFonts w:ascii="Times New Roman" w:hAnsi="Times New Roman" w:cs="Times New Roman"/>
+          <w:lang w:val="en-US"/>
+        </w:rPr>
+        <w:t xml:space="preserve">, Discount, </w:t>
+      </w:r>
+      <w:proofErr w:type="spellStart"/>
+      <w:r>
+        <w:rPr>
+          <w:rFonts w:ascii="Times New Roman" w:hAnsi="Times New Roman" w:cs="Times New Roman"/>
+          <w:lang w:val="en-US"/>
+        </w:rPr>
+        <w:t>TotalCost</w:t>
+      </w:r>
+      <w:proofErr w:type="spellEnd"/>
+      <w:r>
+        <w:rPr>
+          <w:rFonts w:ascii="Times New Roman" w:hAnsi="Times New Roman" w:cs="Times New Roman"/>
+          <w:lang w:val="en-US"/>
+        </w:rPr>
+        <w:t>&gt;</w:t>
+      </w:r>
+    </w:p>
+    <w:p>
+      <w:pPr>
+        <w:rPr>
+          <w:rFonts w:ascii="Times New Roman" w:hAnsi="Times New Roman" w:cs="Times New Roman"/>
+          <w:lang w:val="en-US"/>
+        </w:rPr>
+      </w:pPr>
+      <w:proofErr w:type="spellStart"/>
+      <w:r>
+        <w:rPr>
+          <w:rFonts w:ascii="Times New Roman" w:hAnsi="Times New Roman" w:cs="Times New Roman"/>
+          <w:lang w:val="en-US"/>
+        </w:rPr>
+        <w:t>OwnedMusic</w:t>
+      </w:r>
+      <w:proofErr w:type="spellEnd"/>
+      <w:r>
+        <w:rPr>
+          <w:rFonts w:ascii="Times New Roman" w:hAnsi="Times New Roman" w:cs="Times New Roman"/>
+          <w:lang w:val="en-US"/>
+        </w:rPr>
+        <w:t xml:space="preserve"> = &lt;</w:t>
+      </w:r>
+      <w:proofErr w:type="spellStart"/>
+      <w:r>
+        <w:rPr>
+          <w:rFonts w:ascii="Times New Roman" w:hAnsi="Times New Roman" w:cs="Times New Roman"/>
+          <w:lang w:val="en-US"/>
+        </w:rPr>
+        <w:t>OwnedMusicID</w:t>
+      </w:r>
+      <w:proofErr w:type="spellEnd"/>
+      <w:r>
+        <w:rPr>
+          <w:rFonts w:ascii="Times New Roman" w:hAnsi="Times New Roman" w:cs="Times New Roman"/>
+          <w:lang w:val="en-US"/>
+        </w:rPr>
+        <w:t xml:space="preserve">, </w:t>
+      </w:r>
+      <w:proofErr w:type="spellStart"/>
+      <w:r>
+        <w:rPr>
+          <w:rFonts w:ascii="Times New Roman" w:hAnsi="Times New Roman" w:cs="Times New Roman"/>
+          <w:lang w:val="en-US"/>
+        </w:rPr>
+        <w:t>UserID</w:t>
+      </w:r>
+      <w:proofErr w:type="spellEnd"/>
+      <w:r>
+        <w:rPr>
+          <w:rFonts w:ascii="Times New Roman" w:hAnsi="Times New Roman" w:cs="Times New Roman"/>
+          <w:lang w:val="en-US"/>
+        </w:rPr>
+        <w:t xml:space="preserve">, </w:t>
+      </w:r>
+      <w:proofErr w:type="spellStart"/>
+      <w:r>
+        <w:rPr>
+          <w:rFonts w:ascii="Times New Roman" w:hAnsi="Times New Roman" w:cs="Times New Roman"/>
+          <w:lang w:val="en-US"/>
+        </w:rPr>
+        <w:t>SongID</w:t>
+      </w:r>
+      <w:proofErr w:type="spellEnd"/>
+      <w:r>
+        <w:rPr>
+          <w:rFonts w:ascii="Times New Roman" w:hAnsi="Times New Roman" w:cs="Times New Roman"/>
+          <w:lang w:val="en-US"/>
+        </w:rPr>
+        <w:t>&gt;</w:t>
+      </w:r>
+    </w:p>
+    <w:p>
+      <w:pPr>
+        <w:rPr>
+          <w:rFonts w:ascii="Times New Roman" w:hAnsi="Times New Roman" w:cs="Times New Roman"/>
+          <w:lang w:val="en-US"/>
+        </w:rPr>
+      </w:pPr>
+    </w:p>
+    <w:p>
+      <w:pPr>
         <w:rPr>
           <w:rFonts w:ascii="Times New Roman" w:hAnsi="Times New Roman" w:cs="Times New Roman"/>
           <w:b/>
@@ -1200,6 +1921,16 @@
           <w:szCs w:val="32"/>
           <w:lang w:val="en-US"/>
         </w:rPr>
+      </w:pPr>
+      <w:r>
+        <w:rPr>
+          <w:rFonts w:ascii="Times New Roman" w:hAnsi="Times New Roman" w:cs="Times New Roman"/>
+          <w:b/>
+          <w:bCs/>
+          <w:sz w:val="32"/>
+          <w:szCs w:val="32"/>
+          <w:lang w:val="en-US"/>
+        </w:rPr>
         <w:t>Appendix:</w:t>
       </w:r>
     </w:p>
@@ -1441,6 +2172,7 @@
       <w:r>
         <w:rPr>
           <w:rFonts w:ascii="Times New Roman" w:hAnsi="Times New Roman" w:cs="Times New Roman"/>
+          <w:noProof/>
           <w:lang w:val="en-US"/>
         </w:rPr>
         <w:drawing>
@@ -1459,7 +2191,7 @@
                     <pic:cNvPicPr/>
                   </pic:nvPicPr>
                   <pic:blipFill>
-                    <a:blip r:embed="rId9"/>
+                    <a:blip r:embed="rId10"/>
                     <a:stretch>
                       <a:fillRect/>
                     </a:stretch>
@@ -1505,6 +2237,7 @@
       <w:r>
         <w:rPr>
           <w:rFonts w:ascii="Times New Roman" w:hAnsi="Times New Roman" w:cs="Times New Roman"/>
+          <w:noProof/>
           <w:lang w:val="en-US"/>
         </w:rPr>
         <w:lastRenderedPageBreak/>
@@ -1524,7 +2257,7 @@
                     <pic:cNvPicPr/>
                   </pic:nvPicPr>
                   <pic:blipFill>
-                    <a:blip r:embed="rId10"/>
+                    <a:blip r:embed="rId11"/>
                     <a:stretch>
                       <a:fillRect/>
                     </a:stretch>
@@ -1591,6 +2324,7 @@
       <w:r>
         <w:rPr>
           <w:rFonts w:ascii="Times New Roman" w:hAnsi="Times New Roman" w:cs="Times New Roman"/>
+          <w:noProof/>
           <w:lang w:val="en-US"/>
         </w:rPr>
         <w:drawing>
@@ -1609,7 +2343,7 @@
                     <pic:cNvPicPr/>
                   </pic:nvPicPr>
                   <pic:blipFill>
-                    <a:blip r:embed="rId11"/>
+                    <a:blip r:embed="rId12"/>
                     <a:stretch>
                       <a:fillRect/>
                     </a:stretch>
@@ -1685,6 +2419,7 @@
       <w:r>
         <w:rPr>
           <w:rFonts w:ascii="Times New Roman" w:hAnsi="Times New Roman" w:cs="Times New Roman"/>
+          <w:noProof/>
           <w:lang w:val="en-US"/>
         </w:rPr>
         <w:drawing>
@@ -1703,7 +2438,7 @@
                     <pic:cNvPicPr/>
                   </pic:nvPicPr>
                   <pic:blipFill>
-                    <a:blip r:embed="rId12"/>
+                    <a:blip r:embed="rId13"/>
                     <a:stretch>
                       <a:fillRect/>
                     </a:stretch>
@@ -1765,6 +2500,7 @@
       <w:r>
         <w:rPr>
           <w:rFonts w:ascii="Times New Roman" w:hAnsi="Times New Roman" w:cs="Times New Roman"/>
+          <w:noProof/>
           <w:lang w:val="en-US"/>
         </w:rPr>
         <w:lastRenderedPageBreak/>
@@ -1784,7 +2520,7 @@
                     <pic:cNvPicPr/>
                   </pic:nvPicPr>
                   <pic:blipFill>
-                    <a:blip r:embed="rId13"/>
+                    <a:blip r:embed="rId14"/>
                     <a:stretch>
                       <a:fillRect/>
                     </a:stretch>
@@ -1843,7 +2579,7 @@
           <w:lang w:val="en-US"/>
         </w:rPr>
       </w:pPr>
-      <w:hyperlink r:id="rId14" w:history="1">
+      <w:hyperlink r:id="rId15" w:history="1">
         <w:r>
           <w:rPr>
             <w:rStyle w:val="Hyperlink"/>
@@ -1861,30 +2597,14 @@
           <w:lang w:val="en-US"/>
         </w:rPr>
       </w:pPr>
-      <w:hyperlink r:id="rId15" w:history="1">
+      <w:hyperlink r:id="rId16" w:history="1">
         <w:r>
           <w:rPr>
             <w:rStyle w:val="Hyperlink"/>
             <w:rFonts w:ascii="Times New Roman" w:hAnsi="Times New Roman" w:cs="Times New Roman"/>
             <w:lang w:val="en-US"/>
           </w:rPr>
-          <w:t>https://i.imgur.com/qv</w:t>
-        </w:r>
-        <w:r>
-          <w:rPr>
-            <w:rStyle w:val="Hyperlink"/>
-            <w:rFonts w:ascii="Times New Roman" w:hAnsi="Times New Roman" w:cs="Times New Roman"/>
-            <w:lang w:val="en-US"/>
-          </w:rPr>
-          <w:t>M</w:t>
-        </w:r>
-        <w:r>
-          <w:rPr>
-            <w:rStyle w:val="Hyperlink"/>
-            <w:rFonts w:ascii="Times New Roman" w:hAnsi="Times New Roman" w:cs="Times New Roman"/>
-            <w:lang w:val="en-US"/>
-          </w:rPr>
-          <w:t>JzsP.jpeg</w:t>
+          <w:t>https://i.imgur.com/qvMJzsP.jpeg</w:t>
         </w:r>
       </w:hyperlink>
     </w:p>
@@ -1897,8 +2617,8 @@
       </w:pPr>
     </w:p>
     <w:sectPr>
-      <w:headerReference w:type="default" r:id="rId16"/>
-      <w:footerReference w:type="default" r:id="rId17"/>
+      <w:headerReference w:type="default" r:id="rId17"/>
+      <w:footerReference w:type="default" r:id="rId18"/>
       <w:pgSz w:w="11906" w:h="16838"/>
       <w:pgMar w:top="1440" w:right="1440" w:bottom="1440" w:left="1440" w:header="708" w:footer="708" w:gutter="0"/>
       <w:cols w:space="708"/>
@@ -3558,11 +4278,15 @@
     <w:rsid w:val="0060336D"/>
     <w:rsid w:val="0072288C"/>
     <w:rsid w:val="008433C7"/>
+    <w:rsid w:val="008E5510"/>
     <w:rsid w:val="009A0EE4"/>
     <w:rsid w:val="00B1232B"/>
     <w:rsid w:val="00C94206"/>
+    <w:rsid w:val="00D62C3A"/>
     <w:rsid w:val="00E12929"/>
+    <w:rsid w:val="00EC10EA"/>
     <w:rsid w:val="00F95C5F"/>
+    <w:rsid w:val="00FC5D7C"/>
   </w:rsids>
   <m:mathPr>
     <m:mathFont m:val="Cambria Math"/>

</xml_diff>

<commit_message>
Did some of the data dictionary
</commit_message>
<xml_diff>
--- a/Task 6 Database Project.docx
+++ b/Task 6 Database Project.docx
@@ -1194,14 +1194,13 @@
           <w:rFonts w:ascii="Times New Roman" w:hAnsi="Times New Roman" w:cs="Times New Roman"/>
           <w:b/>
           <w:bCs/>
-          <w:noProof/>
           <w:lang w:val="en-US"/>
         </w:rPr>
         <w:drawing>
-          <wp:inline distT="0" distB="0" distL="0" distR="0" wp14:anchorId="5AE88CED" wp14:editId="600CCB7F">
-            <wp:extent cx="5985164" cy="4005140"/>
-            <wp:effectExtent l="0" t="0" r="0" b="0"/>
-            <wp:docPr id="1402466379" name="Picture 1" descr="A diagram of a computer&#10;&#10;Description automatically generated"/>
+          <wp:inline distT="0" distB="0" distL="0" distR="0" wp14:anchorId="22EEF1C3" wp14:editId="0DD31976">
+            <wp:extent cx="5731510" cy="2562860"/>
+            <wp:effectExtent l="0" t="0" r="2540" b="8890"/>
+            <wp:docPr id="1941270317" name="Picture 1" descr="A diagram of a computer&#10;&#10;Description automatically generated"/>
             <wp:cNvGraphicFramePr>
               <a:graphicFrameLocks xmlns:a="http://schemas.openxmlformats.org/drawingml/2006/main" noChangeAspect="1"/>
             </wp:cNvGraphicFramePr>
@@ -1209,7 +1208,7 @@
               <a:graphicData uri="http://schemas.openxmlformats.org/drawingml/2006/picture">
                 <pic:pic xmlns:pic="http://schemas.openxmlformats.org/drawingml/2006/picture">
                   <pic:nvPicPr>
-                    <pic:cNvPr id="1402466379" name="Picture 1" descr="A diagram of a computer&#10;&#10;Description automatically generated"/>
+                    <pic:cNvPr id="1941270317" name="Picture 1" descr="A diagram of a computer&#10;&#10;Description automatically generated"/>
                     <pic:cNvPicPr/>
                   </pic:nvPicPr>
                   <pic:blipFill>
@@ -1221,7 +1220,7 @@
                   <pic:spPr>
                     <a:xfrm>
                       <a:off x="0" y="0"/>
-                      <a:ext cx="6000494" cy="4015398"/>
+                      <a:ext cx="5731510" cy="2562860"/>
                     </a:xfrm>
                     <a:prstGeom prst="rect">
                       <a:avLst/>
@@ -1368,7 +1367,7 @@
           <w:rFonts w:ascii="Times New Roman" w:hAnsi="Times New Roman" w:cs="Times New Roman"/>
           <w:lang w:val="en-US"/>
         </w:rPr>
-        <w:t>ToneID</w:t>
+        <w:t>MusicFileID</w:t>
       </w:r>
       <w:proofErr w:type="spellEnd"/>
       <w:r>
@@ -1376,6 +1375,139 @@
           <w:rFonts w:ascii="Times New Roman" w:hAnsi="Times New Roman" w:cs="Times New Roman"/>
           <w:lang w:val="en-US"/>
         </w:rPr>
+        <w:t>&gt;</w:t>
+      </w:r>
+    </w:p>
+    <w:p>
+      <w:pPr>
+        <w:rPr>
+          <w:rFonts w:ascii="Times New Roman" w:hAnsi="Times New Roman" w:cs="Times New Roman"/>
+          <w:lang w:val="en-US"/>
+        </w:rPr>
+      </w:pPr>
+      <w:r>
+        <w:rPr>
+          <w:rFonts w:ascii="Times New Roman" w:hAnsi="Times New Roman" w:cs="Times New Roman"/>
+          <w:lang w:val="en-US"/>
+        </w:rPr>
+        <w:t>Artist = &lt;</w:t>
+      </w:r>
+      <w:proofErr w:type="spellStart"/>
+      <w:r>
+        <w:rPr>
+          <w:rFonts w:ascii="Times New Roman" w:hAnsi="Times New Roman" w:cs="Times New Roman"/>
+          <w:lang w:val="en-US"/>
+        </w:rPr>
+        <w:t>ArtistID</w:t>
+      </w:r>
+      <w:proofErr w:type="spellEnd"/>
+      <w:r>
+        <w:rPr>
+          <w:rFonts w:ascii="Times New Roman" w:hAnsi="Times New Roman" w:cs="Times New Roman"/>
+          <w:lang w:val="en-US"/>
+        </w:rPr>
+        <w:t>, Name&gt;</w:t>
+      </w:r>
+    </w:p>
+    <w:p>
+      <w:pPr>
+        <w:rPr>
+          <w:rFonts w:ascii="Times New Roman" w:hAnsi="Times New Roman" w:cs="Times New Roman"/>
+          <w:lang w:val="en-US"/>
+        </w:rPr>
+      </w:pPr>
+      <w:r>
+        <w:rPr>
+          <w:rFonts w:ascii="Times New Roman" w:hAnsi="Times New Roman" w:cs="Times New Roman"/>
+          <w:lang w:val="en-US"/>
+        </w:rPr>
+        <w:t>Album = &lt;</w:t>
+      </w:r>
+      <w:proofErr w:type="spellStart"/>
+      <w:r>
+        <w:rPr>
+          <w:rFonts w:ascii="Times New Roman" w:hAnsi="Times New Roman" w:cs="Times New Roman"/>
+          <w:lang w:val="en-US"/>
+        </w:rPr>
+        <w:t>AlbumID</w:t>
+      </w:r>
+      <w:proofErr w:type="spellEnd"/>
+      <w:r>
+        <w:rPr>
+          <w:rFonts w:ascii="Times New Roman" w:hAnsi="Times New Roman" w:cs="Times New Roman"/>
+          <w:lang w:val="en-US"/>
+        </w:rPr>
+        <w:t>, Title&gt;</w:t>
+      </w:r>
+    </w:p>
+    <w:p>
+      <w:pPr>
+        <w:rPr>
+          <w:rFonts w:ascii="Times New Roman" w:hAnsi="Times New Roman" w:cs="Times New Roman"/>
+          <w:lang w:val="en-US"/>
+        </w:rPr>
+      </w:pPr>
+      <w:r>
+        <w:rPr>
+          <w:rFonts w:ascii="Times New Roman" w:hAnsi="Times New Roman" w:cs="Times New Roman"/>
+          <w:lang w:val="en-US"/>
+        </w:rPr>
+        <w:t>Genre = &lt;</w:t>
+      </w:r>
+      <w:proofErr w:type="spellStart"/>
+      <w:r>
+        <w:rPr>
+          <w:rFonts w:ascii="Times New Roman" w:hAnsi="Times New Roman" w:cs="Times New Roman"/>
+          <w:lang w:val="en-US"/>
+        </w:rPr>
+        <w:t>GenreID</w:t>
+      </w:r>
+      <w:proofErr w:type="spellEnd"/>
+      <w:r>
+        <w:rPr>
+          <w:rFonts w:ascii="Times New Roman" w:hAnsi="Times New Roman" w:cs="Times New Roman"/>
+          <w:lang w:val="en-US"/>
+        </w:rPr>
+        <w:t>, Title&gt;</w:t>
+      </w:r>
+    </w:p>
+    <w:p>
+      <w:pPr>
+        <w:rPr>
+          <w:rFonts w:ascii="Times New Roman" w:hAnsi="Times New Roman" w:cs="Times New Roman"/>
+          <w:lang w:val="en-US"/>
+        </w:rPr>
+      </w:pPr>
+      <w:proofErr w:type="spellStart"/>
+      <w:r>
+        <w:rPr>
+          <w:rFonts w:ascii="Times New Roman" w:hAnsi="Times New Roman" w:cs="Times New Roman"/>
+          <w:lang w:val="en-US"/>
+        </w:rPr>
+        <w:t>MusicFile</w:t>
+      </w:r>
+      <w:proofErr w:type="spellEnd"/>
+      <w:r>
+        <w:rPr>
+          <w:rFonts w:ascii="Times New Roman" w:hAnsi="Times New Roman" w:cs="Times New Roman"/>
+          <w:lang w:val="en-US"/>
+        </w:rPr>
+        <w:t xml:space="preserve"> = &lt;</w:t>
+      </w:r>
+      <w:proofErr w:type="spellStart"/>
+      <w:r>
+        <w:rPr>
+          <w:rFonts w:ascii="Times New Roman" w:hAnsi="Times New Roman" w:cs="Times New Roman"/>
+          <w:lang w:val="en-US"/>
+        </w:rPr>
+        <w:t>MusicFileID</w:t>
+      </w:r>
+      <w:proofErr w:type="spellEnd"/>
+      <w:r>
+        <w:rPr>
+          <w:rFonts w:ascii="Times New Roman" w:hAnsi="Times New Roman" w:cs="Times New Roman"/>
+          <w:lang w:val="en-US"/>
+        </w:rPr>
         <w:t xml:space="preserve">, </w:t>
       </w:r>
       <w:proofErr w:type="spellStart"/>
@@ -1384,7 +1516,7 @@
           <w:rFonts w:ascii="Times New Roman" w:hAnsi="Times New Roman" w:cs="Times New Roman"/>
           <w:lang w:val="en-US"/>
         </w:rPr>
-        <w:t>MusicFileID</w:t>
+        <w:t>FileName</w:t>
       </w:r>
       <w:proofErr w:type="spellEnd"/>
       <w:r>
@@ -1392,6 +1524,38 @@
           <w:rFonts w:ascii="Times New Roman" w:hAnsi="Times New Roman" w:cs="Times New Roman"/>
           <w:lang w:val="en-US"/>
         </w:rPr>
+        <w:t xml:space="preserve">, Duration, </w:t>
+      </w:r>
+      <w:proofErr w:type="spellStart"/>
+      <w:r>
+        <w:rPr>
+          <w:rFonts w:ascii="Times New Roman" w:hAnsi="Times New Roman" w:cs="Times New Roman"/>
+          <w:lang w:val="en-US"/>
+        </w:rPr>
+        <w:t>FileSize</w:t>
+      </w:r>
+      <w:proofErr w:type="spellEnd"/>
+      <w:r>
+        <w:rPr>
+          <w:rFonts w:ascii="Times New Roman" w:hAnsi="Times New Roman" w:cs="Times New Roman"/>
+          <w:lang w:val="en-US"/>
+        </w:rPr>
+        <w:t xml:space="preserve">, </w:t>
+      </w:r>
+      <w:proofErr w:type="spellStart"/>
+      <w:r>
+        <w:rPr>
+          <w:rFonts w:ascii="Times New Roman" w:hAnsi="Times New Roman" w:cs="Times New Roman"/>
+          <w:lang w:val="en-US"/>
+        </w:rPr>
+        <w:t>SampleRate</w:t>
+      </w:r>
+      <w:proofErr w:type="spellEnd"/>
+      <w:r>
+        <w:rPr>
+          <w:rFonts w:ascii="Times New Roman" w:hAnsi="Times New Roman" w:cs="Times New Roman"/>
+          <w:lang w:val="en-US"/>
+        </w:rPr>
         <w:t>&gt;</w:t>
       </w:r>
     </w:p>
@@ -1407,7 +1571,7 @@
           <w:rFonts w:ascii="Times New Roman" w:hAnsi="Times New Roman" w:cs="Times New Roman"/>
           <w:lang w:val="en-US"/>
         </w:rPr>
-        <w:t>Artist = &lt;</w:t>
+        <w:t>User = &lt;</w:t>
       </w:r>
       <w:proofErr w:type="spellStart"/>
       <w:r>
@@ -1415,7 +1579,7 @@
           <w:rFonts w:ascii="Times New Roman" w:hAnsi="Times New Roman" w:cs="Times New Roman"/>
           <w:lang w:val="en-US"/>
         </w:rPr>
-        <w:t>ArtistID</w:t>
+        <w:t>UserID</w:t>
       </w:r>
       <w:proofErr w:type="spellEnd"/>
       <w:r>
@@ -1423,22 +1587,7 @@
           <w:rFonts w:ascii="Times New Roman" w:hAnsi="Times New Roman" w:cs="Times New Roman"/>
           <w:lang w:val="en-US"/>
         </w:rPr>
-        <w:t>, Name&gt;</w:t>
-      </w:r>
-    </w:p>
-    <w:p>
-      <w:pPr>
-        <w:rPr>
-          <w:rFonts w:ascii="Times New Roman" w:hAnsi="Times New Roman" w:cs="Times New Roman"/>
-          <w:lang w:val="en-US"/>
-        </w:rPr>
-      </w:pPr>
-      <w:r>
-        <w:rPr>
-          <w:rFonts w:ascii="Times New Roman" w:hAnsi="Times New Roman" w:cs="Times New Roman"/>
-          <w:lang w:val="en-US"/>
-        </w:rPr>
-        <w:t>Album = &lt;</w:t>
+        <w:t xml:space="preserve">, </w:t>
       </w:r>
       <w:proofErr w:type="spellStart"/>
       <w:r>
@@ -1446,7 +1595,7 @@
           <w:rFonts w:ascii="Times New Roman" w:hAnsi="Times New Roman" w:cs="Times New Roman"/>
           <w:lang w:val="en-US"/>
         </w:rPr>
-        <w:t>AlbumID</w:t>
+        <w:t>UserName</w:t>
       </w:r>
       <w:proofErr w:type="spellEnd"/>
       <w:r>
@@ -1454,22 +1603,7 @@
           <w:rFonts w:ascii="Times New Roman" w:hAnsi="Times New Roman" w:cs="Times New Roman"/>
           <w:lang w:val="en-US"/>
         </w:rPr>
-        <w:t>, Title&gt;</w:t>
-      </w:r>
-    </w:p>
-    <w:p>
-      <w:pPr>
-        <w:rPr>
-          <w:rFonts w:ascii="Times New Roman" w:hAnsi="Times New Roman" w:cs="Times New Roman"/>
-          <w:lang w:val="en-US"/>
-        </w:rPr>
-      </w:pPr>
-      <w:r>
-        <w:rPr>
-          <w:rFonts w:ascii="Times New Roman" w:hAnsi="Times New Roman" w:cs="Times New Roman"/>
-          <w:lang w:val="en-US"/>
-        </w:rPr>
-        <w:t>Genre = &lt;</w:t>
+        <w:t xml:space="preserve">, Password, Email, </w:t>
       </w:r>
       <w:proofErr w:type="spellStart"/>
       <w:r>
@@ -1477,7 +1611,7 @@
           <w:rFonts w:ascii="Times New Roman" w:hAnsi="Times New Roman" w:cs="Times New Roman"/>
           <w:lang w:val="en-US"/>
         </w:rPr>
-        <w:t>GenreID</w:t>
+        <w:t>BankDetailsID</w:t>
       </w:r>
       <w:proofErr w:type="spellEnd"/>
       <w:r>
@@ -1485,424 +1619,2307 @@
           <w:rFonts w:ascii="Times New Roman" w:hAnsi="Times New Roman" w:cs="Times New Roman"/>
           <w:lang w:val="en-US"/>
         </w:rPr>
-        <w:t>, Title&gt;</w:t>
-      </w:r>
-    </w:p>
-    <w:p>
-      <w:pPr>
-        <w:rPr>
-          <w:rFonts w:ascii="Times New Roman" w:hAnsi="Times New Roman" w:cs="Times New Roman"/>
-          <w:lang w:val="en-US"/>
-        </w:rPr>
-      </w:pPr>
-      <w:r>
-        <w:rPr>
-          <w:rFonts w:ascii="Times New Roman" w:hAnsi="Times New Roman" w:cs="Times New Roman"/>
+        <w:t>&gt;</w:t>
+      </w:r>
+    </w:p>
+    <w:p>
+      <w:pPr>
+        <w:rPr>
+          <w:rFonts w:ascii="Times New Roman" w:hAnsi="Times New Roman" w:cs="Times New Roman"/>
+          <w:lang w:val="en-US"/>
+        </w:rPr>
+      </w:pPr>
+      <w:proofErr w:type="spellStart"/>
+      <w:r>
+        <w:rPr>
+          <w:rFonts w:ascii="Times New Roman" w:hAnsi="Times New Roman" w:cs="Times New Roman"/>
+          <w:lang w:val="en-US"/>
+        </w:rPr>
+        <w:t>BankDetails</w:t>
+      </w:r>
+      <w:proofErr w:type="spellEnd"/>
+      <w:r>
+        <w:rPr>
+          <w:rFonts w:ascii="Times New Roman" w:hAnsi="Times New Roman" w:cs="Times New Roman"/>
+          <w:lang w:val="en-US"/>
+        </w:rPr>
+        <w:t xml:space="preserve"> = &lt;</w:t>
+      </w:r>
+      <w:proofErr w:type="spellStart"/>
+      <w:r>
+        <w:rPr>
+          <w:rFonts w:ascii="Times New Roman" w:hAnsi="Times New Roman" w:cs="Times New Roman"/>
+          <w:lang w:val="en-US"/>
+        </w:rPr>
+        <w:t>BankDetailsID</w:t>
+      </w:r>
+      <w:proofErr w:type="spellEnd"/>
+      <w:r>
+        <w:rPr>
+          <w:rFonts w:ascii="Times New Roman" w:hAnsi="Times New Roman" w:cs="Times New Roman"/>
+          <w:lang w:val="en-US"/>
+        </w:rPr>
+        <w:t xml:space="preserve">, </w:t>
+      </w:r>
+      <w:proofErr w:type="spellStart"/>
+      <w:r>
+        <w:rPr>
+          <w:rFonts w:ascii="Times New Roman" w:hAnsi="Times New Roman" w:cs="Times New Roman"/>
+          <w:lang w:val="en-US"/>
+        </w:rPr>
+        <w:t>BankNumber</w:t>
+      </w:r>
+      <w:proofErr w:type="spellEnd"/>
+      <w:r>
+        <w:rPr>
+          <w:rFonts w:ascii="Times New Roman" w:hAnsi="Times New Roman" w:cs="Times New Roman"/>
+          <w:lang w:val="en-US"/>
+        </w:rPr>
+        <w:t>&gt;</w:t>
+      </w:r>
+    </w:p>
+    <w:p>
+      <w:pPr>
+        <w:rPr>
+          <w:rFonts w:ascii="Times New Roman" w:hAnsi="Times New Roman" w:cs="Times New Roman"/>
+          <w:lang w:val="en-US"/>
+        </w:rPr>
+      </w:pPr>
+      <w:proofErr w:type="spellStart"/>
+      <w:r>
+        <w:rPr>
+          <w:rFonts w:ascii="Times New Roman" w:hAnsi="Times New Roman" w:cs="Times New Roman"/>
+          <w:lang w:val="en-US"/>
+        </w:rPr>
+        <w:t>Reciept</w:t>
+      </w:r>
+      <w:proofErr w:type="spellEnd"/>
+      <w:r>
+        <w:rPr>
+          <w:rFonts w:ascii="Times New Roman" w:hAnsi="Times New Roman" w:cs="Times New Roman"/>
+          <w:lang w:val="en-US"/>
+        </w:rPr>
+        <w:t xml:space="preserve"> = &lt;</w:t>
+      </w:r>
+      <w:proofErr w:type="spellStart"/>
+      <w:r>
+        <w:rPr>
+          <w:rFonts w:ascii="Times New Roman" w:hAnsi="Times New Roman" w:cs="Times New Roman"/>
+          <w:lang w:val="en-US"/>
+        </w:rPr>
+        <w:t>RecieptID</w:t>
+      </w:r>
+      <w:proofErr w:type="spellEnd"/>
+      <w:r>
+        <w:rPr>
+          <w:rFonts w:ascii="Times New Roman" w:hAnsi="Times New Roman" w:cs="Times New Roman"/>
+          <w:lang w:val="en-US"/>
+        </w:rPr>
+        <w:t xml:space="preserve">, </w:t>
+      </w:r>
+      <w:proofErr w:type="spellStart"/>
+      <w:r>
+        <w:rPr>
+          <w:rFonts w:ascii="Times New Roman" w:hAnsi="Times New Roman" w:cs="Times New Roman"/>
+          <w:lang w:val="en-US"/>
+        </w:rPr>
+        <w:t>OwnedMusicID</w:t>
+      </w:r>
+      <w:proofErr w:type="spellEnd"/>
+      <w:r>
+        <w:rPr>
+          <w:rFonts w:ascii="Times New Roman" w:hAnsi="Times New Roman" w:cs="Times New Roman"/>
+          <w:lang w:val="en-US"/>
+        </w:rPr>
+        <w:t xml:space="preserve">, </w:t>
+      </w:r>
+      <w:proofErr w:type="spellStart"/>
+      <w:r>
+        <w:rPr>
+          <w:rFonts w:ascii="Times New Roman" w:hAnsi="Times New Roman" w:cs="Times New Roman"/>
+          <w:lang w:val="en-US"/>
+        </w:rPr>
+        <w:t>PurchaseDate</w:t>
+      </w:r>
+      <w:proofErr w:type="spellEnd"/>
+      <w:r>
+        <w:rPr>
+          <w:rFonts w:ascii="Times New Roman" w:hAnsi="Times New Roman" w:cs="Times New Roman"/>
+          <w:lang w:val="en-US"/>
+        </w:rPr>
+        <w:t xml:space="preserve">, Discount, </w:t>
+      </w:r>
+      <w:proofErr w:type="spellStart"/>
+      <w:r>
+        <w:rPr>
+          <w:rFonts w:ascii="Times New Roman" w:hAnsi="Times New Roman" w:cs="Times New Roman"/>
+          <w:lang w:val="en-US"/>
+        </w:rPr>
+        <w:t>TotalCost</w:t>
+      </w:r>
+      <w:proofErr w:type="spellEnd"/>
+      <w:r>
+        <w:rPr>
+          <w:rFonts w:ascii="Times New Roman" w:hAnsi="Times New Roman" w:cs="Times New Roman"/>
+          <w:lang w:val="en-US"/>
+        </w:rPr>
+        <w:t>&gt;</w:t>
+      </w:r>
+    </w:p>
+    <w:p>
+      <w:pPr>
+        <w:rPr>
+          <w:rFonts w:ascii="Times New Roman" w:hAnsi="Times New Roman" w:cs="Times New Roman"/>
+          <w:lang w:val="en-US"/>
+        </w:rPr>
+      </w:pPr>
+      <w:proofErr w:type="spellStart"/>
+      <w:r>
+        <w:rPr>
+          <w:rFonts w:ascii="Times New Roman" w:hAnsi="Times New Roman" w:cs="Times New Roman"/>
+          <w:lang w:val="en-US"/>
+        </w:rPr>
+        <w:t>OwnedMusic</w:t>
+      </w:r>
+      <w:proofErr w:type="spellEnd"/>
+      <w:r>
+        <w:rPr>
+          <w:rFonts w:ascii="Times New Roman" w:hAnsi="Times New Roman" w:cs="Times New Roman"/>
+          <w:lang w:val="en-US"/>
+        </w:rPr>
+        <w:t xml:space="preserve"> = &lt;</w:t>
+      </w:r>
+      <w:proofErr w:type="spellStart"/>
+      <w:r>
+        <w:rPr>
+          <w:rFonts w:ascii="Times New Roman" w:hAnsi="Times New Roman" w:cs="Times New Roman"/>
+          <w:lang w:val="en-US"/>
+        </w:rPr>
+        <w:t>OwnedMusicID</w:t>
+      </w:r>
+      <w:proofErr w:type="spellEnd"/>
+      <w:r>
+        <w:rPr>
+          <w:rFonts w:ascii="Times New Roman" w:hAnsi="Times New Roman" w:cs="Times New Roman"/>
+          <w:lang w:val="en-US"/>
+        </w:rPr>
+        <w:t xml:space="preserve">, </w:t>
+      </w:r>
+      <w:proofErr w:type="spellStart"/>
+      <w:r>
+        <w:rPr>
+          <w:rFonts w:ascii="Times New Roman" w:hAnsi="Times New Roman" w:cs="Times New Roman"/>
+          <w:lang w:val="en-US"/>
+        </w:rPr>
+        <w:t>UserID</w:t>
+      </w:r>
+      <w:proofErr w:type="spellEnd"/>
+      <w:r>
+        <w:rPr>
+          <w:rFonts w:ascii="Times New Roman" w:hAnsi="Times New Roman" w:cs="Times New Roman"/>
+          <w:lang w:val="en-US"/>
+        </w:rPr>
+        <w:t xml:space="preserve">, </w:t>
+      </w:r>
+      <w:proofErr w:type="spellStart"/>
+      <w:r>
+        <w:rPr>
+          <w:rFonts w:ascii="Times New Roman" w:hAnsi="Times New Roman" w:cs="Times New Roman"/>
+          <w:lang w:val="en-US"/>
+        </w:rPr>
+        <w:t>SongID</w:t>
+      </w:r>
+      <w:proofErr w:type="spellEnd"/>
+      <w:r>
+        <w:rPr>
+          <w:rFonts w:ascii="Times New Roman" w:hAnsi="Times New Roman" w:cs="Times New Roman"/>
+          <w:lang w:val="en-US"/>
+        </w:rPr>
+        <w:t>&gt;</w:t>
+      </w:r>
+    </w:p>
+    <w:p>
+      <w:pPr>
+        <w:rPr>
+          <w:rFonts w:ascii="Times New Roman" w:hAnsi="Times New Roman" w:cs="Times New Roman"/>
+          <w:b/>
+          <w:bCs/>
+          <w:lang w:val="en-US"/>
+        </w:rPr>
+      </w:pPr>
+      <w:r>
+        <w:rPr>
+          <w:rFonts w:ascii="Times New Roman" w:hAnsi="Times New Roman" w:cs="Times New Roman"/>
+          <w:b/>
+          <w:bCs/>
           <w:lang w:val="en-US"/>
         </w:rPr>
         <w:lastRenderedPageBreak/>
-        <w:t>Tone = &lt;</w:t>
-      </w:r>
-      <w:proofErr w:type="spellStart"/>
-      <w:r>
-        <w:rPr>
-          <w:rFonts w:ascii="Times New Roman" w:hAnsi="Times New Roman" w:cs="Times New Roman"/>
-          <w:lang w:val="en-US"/>
-        </w:rPr>
-        <w:t>ToneID</w:t>
-      </w:r>
-      <w:proofErr w:type="spellEnd"/>
-      <w:r>
-        <w:rPr>
-          <w:rFonts w:ascii="Times New Roman" w:hAnsi="Times New Roman" w:cs="Times New Roman"/>
-          <w:lang w:val="en-US"/>
-        </w:rPr>
-        <w:t>, Title&gt;</w:t>
-      </w:r>
-    </w:p>
-    <w:p>
-      <w:pPr>
-        <w:rPr>
-          <w:rFonts w:ascii="Times New Roman" w:hAnsi="Times New Roman" w:cs="Times New Roman"/>
-          <w:lang w:val="en-US"/>
-        </w:rPr>
-      </w:pPr>
-      <w:proofErr w:type="spellStart"/>
-      <w:r>
-        <w:rPr>
-          <w:rFonts w:ascii="Times New Roman" w:hAnsi="Times New Roman" w:cs="Times New Roman"/>
-          <w:lang w:val="en-US"/>
-        </w:rPr>
-        <w:t>MusicFile</w:t>
-      </w:r>
-      <w:proofErr w:type="spellEnd"/>
-      <w:r>
-        <w:rPr>
-          <w:rFonts w:ascii="Times New Roman" w:hAnsi="Times New Roman" w:cs="Times New Roman"/>
-          <w:lang w:val="en-US"/>
-        </w:rPr>
-        <w:t xml:space="preserve"> = &lt;</w:t>
-      </w:r>
-      <w:proofErr w:type="spellStart"/>
-      <w:r>
-        <w:rPr>
-          <w:rFonts w:ascii="Times New Roman" w:hAnsi="Times New Roman" w:cs="Times New Roman"/>
-          <w:lang w:val="en-US"/>
-        </w:rPr>
-        <w:t>MusicFileID</w:t>
-      </w:r>
-      <w:proofErr w:type="spellEnd"/>
-      <w:r>
-        <w:rPr>
-          <w:rFonts w:ascii="Times New Roman" w:hAnsi="Times New Roman" w:cs="Times New Roman"/>
-          <w:lang w:val="en-US"/>
-        </w:rPr>
-        <w:t xml:space="preserve">, </w:t>
-      </w:r>
-      <w:proofErr w:type="spellStart"/>
-      <w:r>
-        <w:rPr>
-          <w:rFonts w:ascii="Times New Roman" w:hAnsi="Times New Roman" w:cs="Times New Roman"/>
-          <w:lang w:val="en-US"/>
-        </w:rPr>
-        <w:t>FileName</w:t>
-      </w:r>
-      <w:proofErr w:type="spellEnd"/>
-      <w:r>
-        <w:rPr>
-          <w:rFonts w:ascii="Times New Roman" w:hAnsi="Times New Roman" w:cs="Times New Roman"/>
-          <w:lang w:val="en-US"/>
-        </w:rPr>
-        <w:t xml:space="preserve">, Duration, </w:t>
-      </w:r>
-      <w:proofErr w:type="spellStart"/>
-      <w:r>
-        <w:rPr>
-          <w:rFonts w:ascii="Times New Roman" w:hAnsi="Times New Roman" w:cs="Times New Roman"/>
-          <w:lang w:val="en-US"/>
-        </w:rPr>
-        <w:t>FileSize</w:t>
-      </w:r>
-      <w:proofErr w:type="spellEnd"/>
-      <w:r>
-        <w:rPr>
-          <w:rFonts w:ascii="Times New Roman" w:hAnsi="Times New Roman" w:cs="Times New Roman"/>
-          <w:lang w:val="en-US"/>
-        </w:rPr>
-        <w:t xml:space="preserve">, </w:t>
-      </w:r>
-      <w:proofErr w:type="spellStart"/>
-      <w:r>
-        <w:rPr>
-          <w:rFonts w:ascii="Times New Roman" w:hAnsi="Times New Roman" w:cs="Times New Roman"/>
-          <w:lang w:val="en-US"/>
-        </w:rPr>
-        <w:t>SampleRate</w:t>
-      </w:r>
-      <w:proofErr w:type="spellEnd"/>
-      <w:r>
-        <w:rPr>
-          <w:rFonts w:ascii="Times New Roman" w:hAnsi="Times New Roman" w:cs="Times New Roman"/>
-          <w:lang w:val="en-US"/>
-        </w:rPr>
-        <w:t>&gt;</w:t>
-      </w:r>
-    </w:p>
-    <w:p>
-      <w:pPr>
-        <w:rPr>
-          <w:rFonts w:ascii="Times New Roman" w:hAnsi="Times New Roman" w:cs="Times New Roman"/>
-          <w:lang w:val="en-US"/>
-        </w:rPr>
-      </w:pPr>
-      <w:r>
-        <w:rPr>
-          <w:rFonts w:ascii="Times New Roman" w:hAnsi="Times New Roman" w:cs="Times New Roman"/>
-          <w:lang w:val="en-US"/>
-        </w:rPr>
-        <w:t>User = &lt;</w:t>
-      </w:r>
-      <w:proofErr w:type="spellStart"/>
-      <w:r>
-        <w:rPr>
-          <w:rFonts w:ascii="Times New Roman" w:hAnsi="Times New Roman" w:cs="Times New Roman"/>
-          <w:lang w:val="en-US"/>
-        </w:rPr>
-        <w:t>UserID</w:t>
-      </w:r>
-      <w:proofErr w:type="spellEnd"/>
-      <w:r>
-        <w:rPr>
-          <w:rFonts w:ascii="Times New Roman" w:hAnsi="Times New Roman" w:cs="Times New Roman"/>
-          <w:lang w:val="en-US"/>
-        </w:rPr>
-        <w:t xml:space="preserve">, </w:t>
-      </w:r>
-      <w:proofErr w:type="spellStart"/>
-      <w:r>
-        <w:rPr>
-          <w:rFonts w:ascii="Times New Roman" w:hAnsi="Times New Roman" w:cs="Times New Roman"/>
-          <w:lang w:val="en-US"/>
-        </w:rPr>
-        <w:t>UserName</w:t>
-      </w:r>
-      <w:proofErr w:type="spellEnd"/>
-      <w:r>
-        <w:rPr>
-          <w:rFonts w:ascii="Times New Roman" w:hAnsi="Times New Roman" w:cs="Times New Roman"/>
-          <w:lang w:val="en-US"/>
-        </w:rPr>
-        <w:t xml:space="preserve">, Password, Email, </w:t>
-      </w:r>
-      <w:proofErr w:type="spellStart"/>
-      <w:r>
-        <w:rPr>
-          <w:rFonts w:ascii="Times New Roman" w:hAnsi="Times New Roman" w:cs="Times New Roman"/>
-          <w:lang w:val="en-US"/>
-        </w:rPr>
-        <w:t>BankDetailsID</w:t>
-      </w:r>
-      <w:proofErr w:type="spellEnd"/>
-      <w:r>
-        <w:rPr>
-          <w:rFonts w:ascii="Times New Roman" w:hAnsi="Times New Roman" w:cs="Times New Roman"/>
-          <w:lang w:val="en-US"/>
-        </w:rPr>
-        <w:t>&gt;</w:t>
-      </w:r>
-    </w:p>
-    <w:p>
-      <w:pPr>
-        <w:rPr>
-          <w:rFonts w:ascii="Times New Roman" w:hAnsi="Times New Roman" w:cs="Times New Roman"/>
-          <w:lang w:val="en-US"/>
-        </w:rPr>
-      </w:pPr>
-      <w:proofErr w:type="spellStart"/>
-      <w:r>
-        <w:rPr>
-          <w:rFonts w:ascii="Times New Roman" w:hAnsi="Times New Roman" w:cs="Times New Roman"/>
-          <w:lang w:val="en-US"/>
-        </w:rPr>
-        <w:t>BankDetails</w:t>
-      </w:r>
-      <w:proofErr w:type="spellEnd"/>
-      <w:r>
-        <w:rPr>
-          <w:rFonts w:ascii="Times New Roman" w:hAnsi="Times New Roman" w:cs="Times New Roman"/>
-          <w:lang w:val="en-US"/>
-        </w:rPr>
-        <w:t xml:space="preserve"> = &lt;</w:t>
-      </w:r>
-      <w:proofErr w:type="spellStart"/>
-      <w:r>
-        <w:rPr>
-          <w:rFonts w:ascii="Times New Roman" w:hAnsi="Times New Roman" w:cs="Times New Roman"/>
-          <w:lang w:val="en-US"/>
-        </w:rPr>
-        <w:t>BankDetailsID</w:t>
-      </w:r>
-      <w:proofErr w:type="spellEnd"/>
-      <w:r>
-        <w:rPr>
-          <w:rFonts w:ascii="Times New Roman" w:hAnsi="Times New Roman" w:cs="Times New Roman"/>
-          <w:lang w:val="en-US"/>
-        </w:rPr>
-        <w:t xml:space="preserve">, </w:t>
-      </w:r>
-      <w:proofErr w:type="spellStart"/>
-      <w:r>
-        <w:rPr>
-          <w:rFonts w:ascii="Times New Roman" w:hAnsi="Times New Roman" w:cs="Times New Roman"/>
-          <w:lang w:val="en-US"/>
-        </w:rPr>
-        <w:t>BankNumber</w:t>
-      </w:r>
-      <w:proofErr w:type="spellEnd"/>
-      <w:r>
-        <w:rPr>
-          <w:rFonts w:ascii="Times New Roman" w:hAnsi="Times New Roman" w:cs="Times New Roman"/>
-          <w:lang w:val="en-US"/>
-        </w:rPr>
-        <w:t>&gt;</w:t>
-      </w:r>
-    </w:p>
-    <w:p>
-      <w:pPr>
-        <w:rPr>
-          <w:rFonts w:ascii="Times New Roman" w:hAnsi="Times New Roman" w:cs="Times New Roman"/>
-          <w:lang w:val="en-US"/>
-        </w:rPr>
-      </w:pPr>
-      <w:proofErr w:type="spellStart"/>
-      <w:r>
-        <w:rPr>
-          <w:rFonts w:ascii="Times New Roman" w:hAnsi="Times New Roman" w:cs="Times New Roman"/>
-          <w:lang w:val="en-US"/>
-        </w:rPr>
-        <w:t>Reciept</w:t>
-      </w:r>
-      <w:proofErr w:type="spellEnd"/>
-      <w:r>
-        <w:rPr>
-          <w:rFonts w:ascii="Times New Roman" w:hAnsi="Times New Roman" w:cs="Times New Roman"/>
-          <w:lang w:val="en-US"/>
-        </w:rPr>
-        <w:t xml:space="preserve"> = &lt;</w:t>
-      </w:r>
-      <w:proofErr w:type="spellStart"/>
-      <w:r>
-        <w:rPr>
-          <w:rFonts w:ascii="Times New Roman" w:hAnsi="Times New Roman" w:cs="Times New Roman"/>
-          <w:lang w:val="en-US"/>
-        </w:rPr>
-        <w:t>RecieptID</w:t>
-      </w:r>
-      <w:proofErr w:type="spellEnd"/>
-      <w:r>
-        <w:rPr>
-          <w:rFonts w:ascii="Times New Roman" w:hAnsi="Times New Roman" w:cs="Times New Roman"/>
-          <w:lang w:val="en-US"/>
-        </w:rPr>
-        <w:t xml:space="preserve">, </w:t>
-      </w:r>
-      <w:proofErr w:type="spellStart"/>
-      <w:r>
-        <w:rPr>
-          <w:rFonts w:ascii="Times New Roman" w:hAnsi="Times New Roman" w:cs="Times New Roman"/>
-          <w:lang w:val="en-US"/>
-        </w:rPr>
-        <w:t>BankDetailsID</w:t>
-      </w:r>
-      <w:proofErr w:type="spellEnd"/>
-      <w:r>
-        <w:rPr>
-          <w:rFonts w:ascii="Times New Roman" w:hAnsi="Times New Roman" w:cs="Times New Roman"/>
-          <w:lang w:val="en-US"/>
-        </w:rPr>
-        <w:t xml:space="preserve">, </w:t>
-      </w:r>
-      <w:proofErr w:type="spellStart"/>
-      <w:r>
-        <w:rPr>
-          <w:rFonts w:ascii="Times New Roman" w:hAnsi="Times New Roman" w:cs="Times New Roman"/>
-          <w:lang w:val="en-US"/>
-        </w:rPr>
-        <w:t>SongID</w:t>
-      </w:r>
-      <w:proofErr w:type="spellEnd"/>
-      <w:r>
-        <w:rPr>
-          <w:rFonts w:ascii="Times New Roman" w:hAnsi="Times New Roman" w:cs="Times New Roman"/>
-          <w:lang w:val="en-US"/>
-        </w:rPr>
-        <w:t xml:space="preserve">, </w:t>
-      </w:r>
-      <w:proofErr w:type="spellStart"/>
-      <w:r>
-        <w:rPr>
-          <w:rFonts w:ascii="Times New Roman" w:hAnsi="Times New Roman" w:cs="Times New Roman"/>
-          <w:lang w:val="en-US"/>
-        </w:rPr>
-        <w:t>PurchaseDate</w:t>
-      </w:r>
-      <w:proofErr w:type="spellEnd"/>
-      <w:r>
-        <w:rPr>
-          <w:rFonts w:ascii="Times New Roman" w:hAnsi="Times New Roman" w:cs="Times New Roman"/>
-          <w:lang w:val="en-US"/>
-        </w:rPr>
-        <w:t xml:space="preserve">, Discount, </w:t>
-      </w:r>
-      <w:proofErr w:type="spellStart"/>
-      <w:r>
-        <w:rPr>
-          <w:rFonts w:ascii="Times New Roman" w:hAnsi="Times New Roman" w:cs="Times New Roman"/>
-          <w:lang w:val="en-US"/>
-        </w:rPr>
-        <w:t>TotalCost</w:t>
-      </w:r>
-      <w:proofErr w:type="spellEnd"/>
-      <w:r>
-        <w:rPr>
-          <w:rFonts w:ascii="Times New Roman" w:hAnsi="Times New Roman" w:cs="Times New Roman"/>
-          <w:lang w:val="en-US"/>
-        </w:rPr>
-        <w:t>&gt;</w:t>
-      </w:r>
-    </w:p>
-    <w:p>
-      <w:pPr>
-        <w:rPr>
-          <w:rFonts w:ascii="Times New Roman" w:hAnsi="Times New Roman" w:cs="Times New Roman"/>
-          <w:lang w:val="en-US"/>
-        </w:rPr>
-      </w:pPr>
-      <w:proofErr w:type="spellStart"/>
-      <w:r>
-        <w:rPr>
-          <w:rFonts w:ascii="Times New Roman" w:hAnsi="Times New Roman" w:cs="Times New Roman"/>
-          <w:lang w:val="en-US"/>
-        </w:rPr>
-        <w:t>OwnedMusic</w:t>
-      </w:r>
-      <w:proofErr w:type="spellEnd"/>
-      <w:r>
-        <w:rPr>
-          <w:rFonts w:ascii="Times New Roman" w:hAnsi="Times New Roman" w:cs="Times New Roman"/>
-          <w:lang w:val="en-US"/>
-        </w:rPr>
-        <w:t xml:space="preserve"> = &lt;</w:t>
-      </w:r>
-      <w:proofErr w:type="spellStart"/>
-      <w:r>
-        <w:rPr>
-          <w:rFonts w:ascii="Times New Roman" w:hAnsi="Times New Roman" w:cs="Times New Roman"/>
-          <w:lang w:val="en-US"/>
-        </w:rPr>
-        <w:t>OwnedMusicID</w:t>
-      </w:r>
-      <w:proofErr w:type="spellEnd"/>
-      <w:r>
-        <w:rPr>
-          <w:rFonts w:ascii="Times New Roman" w:hAnsi="Times New Roman" w:cs="Times New Roman"/>
-          <w:lang w:val="en-US"/>
-        </w:rPr>
-        <w:t xml:space="preserve">, </w:t>
-      </w:r>
-      <w:proofErr w:type="spellStart"/>
-      <w:r>
-        <w:rPr>
-          <w:rFonts w:ascii="Times New Roman" w:hAnsi="Times New Roman" w:cs="Times New Roman"/>
-          <w:lang w:val="en-US"/>
-        </w:rPr>
-        <w:t>UserID</w:t>
-      </w:r>
-      <w:proofErr w:type="spellEnd"/>
-      <w:r>
-        <w:rPr>
-          <w:rFonts w:ascii="Times New Roman" w:hAnsi="Times New Roman" w:cs="Times New Roman"/>
-          <w:lang w:val="en-US"/>
-        </w:rPr>
-        <w:t xml:space="preserve">, </w:t>
-      </w:r>
-      <w:proofErr w:type="spellStart"/>
-      <w:r>
-        <w:rPr>
-          <w:rFonts w:ascii="Times New Roman" w:hAnsi="Times New Roman" w:cs="Times New Roman"/>
-          <w:lang w:val="en-US"/>
-        </w:rPr>
-        <w:t>SongID</w:t>
-      </w:r>
-      <w:proofErr w:type="spellEnd"/>
-      <w:r>
-        <w:rPr>
-          <w:rFonts w:ascii="Times New Roman" w:hAnsi="Times New Roman" w:cs="Times New Roman"/>
-          <w:lang w:val="en-US"/>
-        </w:rPr>
-        <w:t>&gt;</w:t>
-      </w:r>
-    </w:p>
+        <w:t>Data dictionary:</w:t>
+      </w:r>
+    </w:p>
+    <w:tbl>
+      <w:tblPr>
+        <w:tblStyle w:val="TableGrid"/>
+        <w:tblW w:w="0" w:type="auto"/>
+        <w:tblLook w:val="04A0" w:firstRow="1" w:lastRow="0" w:firstColumn="1" w:lastColumn="0" w:noHBand="0" w:noVBand="1"/>
+      </w:tblPr>
+      <w:tblGrid>
+        <w:gridCol w:w="1474"/>
+        <w:gridCol w:w="1310"/>
+        <w:gridCol w:w="1817"/>
+        <w:gridCol w:w="1442"/>
+        <w:gridCol w:w="1450"/>
+        <w:gridCol w:w="1523"/>
+      </w:tblGrid>
+      <w:tr>
+        <w:tc>
+          <w:tcPr>
+            <w:tcW w:w="1474" w:type="dxa"/>
+          </w:tcPr>
+          <w:p>
+            <w:pPr>
+              <w:rPr>
+                <w:rFonts w:ascii="Times New Roman" w:hAnsi="Times New Roman" w:cs="Times New Roman"/>
+                <w:lang w:val="en-US"/>
+              </w:rPr>
+            </w:pPr>
+            <w:r>
+              <w:rPr>
+                <w:rFonts w:ascii="Times New Roman" w:hAnsi="Times New Roman" w:cs="Times New Roman"/>
+                <w:lang w:val="en-US"/>
+              </w:rPr>
+              <w:t>Field</w:t>
+            </w:r>
+          </w:p>
+        </w:tc>
+        <w:tc>
+          <w:tcPr>
+            <w:tcW w:w="1310" w:type="dxa"/>
+          </w:tcPr>
+          <w:p>
+            <w:pPr>
+              <w:rPr>
+                <w:rFonts w:ascii="Times New Roman" w:hAnsi="Times New Roman" w:cs="Times New Roman"/>
+                <w:lang w:val="en-US"/>
+              </w:rPr>
+            </w:pPr>
+            <w:r>
+              <w:rPr>
+                <w:rFonts w:ascii="Times New Roman" w:hAnsi="Times New Roman" w:cs="Times New Roman"/>
+                <w:lang w:val="en-US"/>
+              </w:rPr>
+              <w:t>Type</w:t>
+            </w:r>
+          </w:p>
+        </w:tc>
+        <w:tc>
+          <w:tcPr>
+            <w:tcW w:w="1817" w:type="dxa"/>
+          </w:tcPr>
+          <w:p>
+            <w:pPr>
+              <w:rPr>
+                <w:rFonts w:ascii="Times New Roman" w:hAnsi="Times New Roman" w:cs="Times New Roman"/>
+                <w:lang w:val="en-US"/>
+              </w:rPr>
+            </w:pPr>
+            <w:r>
+              <w:rPr>
+                <w:rFonts w:ascii="Times New Roman" w:hAnsi="Times New Roman" w:cs="Times New Roman"/>
+                <w:lang w:val="en-US"/>
+              </w:rPr>
+              <w:t>Size</w:t>
+            </w:r>
+          </w:p>
+        </w:tc>
+        <w:tc>
+          <w:tcPr>
+            <w:tcW w:w="1442" w:type="dxa"/>
+          </w:tcPr>
+          <w:p>
+            <w:pPr>
+              <w:rPr>
+                <w:rFonts w:ascii="Times New Roman" w:hAnsi="Times New Roman" w:cs="Times New Roman"/>
+                <w:lang w:val="en-US"/>
+              </w:rPr>
+            </w:pPr>
+            <w:r>
+              <w:rPr>
+                <w:rFonts w:ascii="Times New Roman" w:hAnsi="Times New Roman" w:cs="Times New Roman"/>
+                <w:lang w:val="en-US"/>
+              </w:rPr>
+              <w:t>Constraints</w:t>
+            </w:r>
+          </w:p>
+        </w:tc>
+        <w:tc>
+          <w:tcPr>
+            <w:tcW w:w="1450" w:type="dxa"/>
+          </w:tcPr>
+          <w:p>
+            <w:pPr>
+              <w:rPr>
+                <w:rFonts w:ascii="Times New Roman" w:hAnsi="Times New Roman" w:cs="Times New Roman"/>
+                <w:lang w:val="en-US"/>
+              </w:rPr>
+            </w:pPr>
+            <w:r>
+              <w:rPr>
+                <w:rFonts w:ascii="Times New Roman" w:hAnsi="Times New Roman" w:cs="Times New Roman"/>
+                <w:lang w:val="en-US"/>
+              </w:rPr>
+              <w:t>Description</w:t>
+            </w:r>
+          </w:p>
+        </w:tc>
+        <w:tc>
+          <w:tcPr>
+            <w:tcW w:w="1523" w:type="dxa"/>
+          </w:tcPr>
+          <w:p>
+            <w:pPr>
+              <w:rPr>
+                <w:rFonts w:ascii="Times New Roman" w:hAnsi="Times New Roman" w:cs="Times New Roman"/>
+                <w:lang w:val="en-US"/>
+              </w:rPr>
+            </w:pPr>
+            <w:r>
+              <w:rPr>
+                <w:rFonts w:ascii="Times New Roman" w:hAnsi="Times New Roman" w:cs="Times New Roman"/>
+                <w:lang w:val="en-US"/>
+              </w:rPr>
+              <w:t>Relationships</w:t>
+            </w:r>
+          </w:p>
+        </w:tc>
+      </w:tr>
+      <w:tr>
+        <w:tc>
+          <w:tcPr>
+            <w:tcW w:w="1474" w:type="dxa"/>
+          </w:tcPr>
+          <w:p>
+            <w:pPr>
+              <w:rPr>
+                <w:rFonts w:ascii="Times New Roman" w:hAnsi="Times New Roman" w:cs="Times New Roman"/>
+                <w:lang w:val="en-US"/>
+              </w:rPr>
+            </w:pPr>
+            <w:proofErr w:type="spellStart"/>
+            <w:r>
+              <w:rPr>
+                <w:rFonts w:ascii="Times New Roman" w:hAnsi="Times New Roman" w:cs="Times New Roman"/>
+                <w:lang w:val="en-US"/>
+              </w:rPr>
+              <w:t>SongID</w:t>
+            </w:r>
+            <w:proofErr w:type="spellEnd"/>
+          </w:p>
+        </w:tc>
+        <w:tc>
+          <w:tcPr>
+            <w:tcW w:w="1310" w:type="dxa"/>
+          </w:tcPr>
+          <w:p>
+            <w:pPr>
+              <w:rPr>
+                <w:rFonts w:ascii="Times New Roman" w:hAnsi="Times New Roman" w:cs="Times New Roman"/>
+                <w:lang w:val="en-US"/>
+              </w:rPr>
+            </w:pPr>
+            <w:r>
+              <w:rPr>
+                <w:rFonts w:ascii="Times New Roman" w:hAnsi="Times New Roman" w:cs="Times New Roman"/>
+                <w:lang w:val="en-US"/>
+              </w:rPr>
+              <w:t>Integer</w:t>
+            </w:r>
+          </w:p>
+        </w:tc>
+        <w:tc>
+          <w:tcPr>
+            <w:tcW w:w="1817" w:type="dxa"/>
+          </w:tcPr>
+          <w:p>
+            <w:pPr>
+              <w:rPr>
+                <w:rFonts w:ascii="Times New Roman" w:hAnsi="Times New Roman" w:cs="Times New Roman"/>
+                <w:lang w:val="en-US"/>
+              </w:rPr>
+            </w:pPr>
+            <w:r>
+              <w:rPr>
+                <w:rFonts w:ascii="Times New Roman" w:hAnsi="Times New Roman" w:cs="Times New Roman"/>
+                <w:lang w:val="en-US"/>
+              </w:rPr>
+              <w:t>Inf</w:t>
+            </w:r>
+          </w:p>
+        </w:tc>
+        <w:tc>
+          <w:tcPr>
+            <w:tcW w:w="1442" w:type="dxa"/>
+          </w:tcPr>
+          <w:p>
+            <w:pPr>
+              <w:rPr>
+                <w:rFonts w:ascii="Times New Roman" w:hAnsi="Times New Roman" w:cs="Times New Roman"/>
+                <w:lang w:val="en-US"/>
+              </w:rPr>
+            </w:pPr>
+            <w:r>
+              <w:rPr>
+                <w:rFonts w:ascii="Times New Roman" w:hAnsi="Times New Roman" w:cs="Times New Roman"/>
+                <w:lang w:val="en-US"/>
+              </w:rPr>
+              <w:t>Primary Key,</w:t>
+            </w:r>
+          </w:p>
+          <w:p>
+            <w:pPr>
+              <w:rPr>
+                <w:rFonts w:ascii="Times New Roman" w:hAnsi="Times New Roman" w:cs="Times New Roman"/>
+                <w:lang w:val="en-US"/>
+              </w:rPr>
+            </w:pPr>
+            <w:r>
+              <w:rPr>
+                <w:rFonts w:ascii="Times New Roman" w:hAnsi="Times New Roman" w:cs="Times New Roman"/>
+                <w:lang w:val="en-US"/>
+              </w:rPr>
+              <w:t>Auto Increment,</w:t>
+            </w:r>
+          </w:p>
+          <w:p>
+            <w:pPr>
+              <w:rPr>
+                <w:rFonts w:ascii="Times New Roman" w:hAnsi="Times New Roman" w:cs="Times New Roman"/>
+                <w:lang w:val="en-US"/>
+              </w:rPr>
+            </w:pPr>
+            <w:r>
+              <w:rPr>
+                <w:rFonts w:ascii="Times New Roman" w:hAnsi="Times New Roman" w:cs="Times New Roman"/>
+                <w:lang w:val="en-US"/>
+              </w:rPr>
+              <w:t>Not null,</w:t>
+            </w:r>
+          </w:p>
+          <w:p>
+            <w:pPr>
+              <w:rPr>
+                <w:rFonts w:ascii="Times New Roman" w:hAnsi="Times New Roman" w:cs="Times New Roman"/>
+                <w:lang w:val="en-US"/>
+              </w:rPr>
+            </w:pPr>
+            <w:r>
+              <w:rPr>
+                <w:rFonts w:ascii="Times New Roman" w:hAnsi="Times New Roman" w:cs="Times New Roman"/>
+                <w:lang w:val="en-US"/>
+              </w:rPr>
+              <w:t>Unique</w:t>
+            </w:r>
+          </w:p>
+        </w:tc>
+        <w:tc>
+          <w:tcPr>
+            <w:tcW w:w="1450" w:type="dxa"/>
+          </w:tcPr>
+          <w:p>
+            <w:pPr>
+              <w:rPr>
+                <w:rFonts w:ascii="Times New Roman" w:hAnsi="Times New Roman" w:cs="Times New Roman"/>
+                <w:lang w:val="en-US"/>
+              </w:rPr>
+            </w:pPr>
+            <w:r>
+              <w:rPr>
+                <w:rFonts w:ascii="Times New Roman" w:hAnsi="Times New Roman" w:cs="Times New Roman"/>
+                <w:lang w:val="en-US"/>
+              </w:rPr>
+              <w:t>The unique identifier of the Song entity</w:t>
+            </w:r>
+          </w:p>
+        </w:tc>
+        <w:tc>
+          <w:tcPr>
+            <w:tcW w:w="1523" w:type="dxa"/>
+          </w:tcPr>
+          <w:p>
+            <w:pPr>
+              <w:rPr>
+                <w:rFonts w:ascii="Times New Roman" w:hAnsi="Times New Roman" w:cs="Times New Roman"/>
+                <w:lang w:val="en-US"/>
+              </w:rPr>
+            </w:pPr>
+            <w:r>
+              <w:rPr>
+                <w:rFonts w:ascii="Times New Roman" w:hAnsi="Times New Roman" w:cs="Times New Roman"/>
+                <w:lang w:val="en-US"/>
+              </w:rPr>
+              <w:t>Foreign key of Owned Music</w:t>
+            </w:r>
+            <w:r>
+              <w:rPr>
+                <w:rFonts w:ascii="Times New Roman" w:hAnsi="Times New Roman" w:cs="Times New Roman"/>
+                <w:lang w:val="en-US"/>
+              </w:rPr>
+              <w:t xml:space="preserve"> </w:t>
+            </w:r>
+            <w:r>
+              <w:rPr>
+                <w:rFonts w:ascii="Times New Roman" w:hAnsi="Times New Roman" w:cs="Times New Roman"/>
+                <w:lang w:val="en-US"/>
+              </w:rPr>
+              <w:t>entity</w:t>
+            </w:r>
+          </w:p>
+        </w:tc>
+      </w:tr>
+      <w:tr>
+        <w:tc>
+          <w:tcPr>
+            <w:tcW w:w="1474" w:type="dxa"/>
+          </w:tcPr>
+          <w:p>
+            <w:pPr>
+              <w:rPr>
+                <w:rFonts w:ascii="Times New Roman" w:hAnsi="Times New Roman" w:cs="Times New Roman"/>
+                <w:lang w:val="en-US"/>
+              </w:rPr>
+            </w:pPr>
+            <w:r>
+              <w:rPr>
+                <w:rFonts w:ascii="Times New Roman" w:hAnsi="Times New Roman" w:cs="Times New Roman"/>
+                <w:lang w:val="en-US"/>
+              </w:rPr>
+              <w:t>Song Title</w:t>
+            </w:r>
+          </w:p>
+        </w:tc>
+        <w:tc>
+          <w:tcPr>
+            <w:tcW w:w="1310" w:type="dxa"/>
+          </w:tcPr>
+          <w:p>
+            <w:pPr>
+              <w:rPr>
+                <w:rFonts w:ascii="Times New Roman" w:hAnsi="Times New Roman" w:cs="Times New Roman"/>
+                <w:lang w:val="en-US"/>
+              </w:rPr>
+            </w:pPr>
+            <w:r>
+              <w:rPr>
+                <w:rFonts w:ascii="Times New Roman" w:hAnsi="Times New Roman" w:cs="Times New Roman"/>
+                <w:lang w:val="en-US"/>
+              </w:rPr>
+              <w:t>Text</w:t>
+            </w:r>
+          </w:p>
+        </w:tc>
+        <w:tc>
+          <w:tcPr>
+            <w:tcW w:w="1817" w:type="dxa"/>
+          </w:tcPr>
+          <w:p>
+            <w:pPr>
+              <w:rPr>
+                <w:rFonts w:ascii="Times New Roman" w:hAnsi="Times New Roman" w:cs="Times New Roman"/>
+                <w:lang w:val="en-US"/>
+              </w:rPr>
+            </w:pPr>
+            <w:r>
+              <w:rPr>
+                <w:rFonts w:ascii="Times New Roman" w:hAnsi="Times New Roman" w:cs="Times New Roman"/>
+                <w:lang w:val="en-US"/>
+              </w:rPr>
+              <w:t>50 characters</w:t>
+            </w:r>
+          </w:p>
+        </w:tc>
+        <w:tc>
+          <w:tcPr>
+            <w:tcW w:w="1442" w:type="dxa"/>
+          </w:tcPr>
+          <w:p>
+            <w:pPr>
+              <w:rPr>
+                <w:rFonts w:ascii="Times New Roman" w:hAnsi="Times New Roman" w:cs="Times New Roman"/>
+                <w:lang w:val="en-US"/>
+              </w:rPr>
+            </w:pPr>
+            <w:r>
+              <w:rPr>
+                <w:rFonts w:ascii="Times New Roman" w:hAnsi="Times New Roman" w:cs="Times New Roman"/>
+                <w:lang w:val="en-US"/>
+              </w:rPr>
+              <w:t>Not Null</w:t>
+            </w:r>
+          </w:p>
+        </w:tc>
+        <w:tc>
+          <w:tcPr>
+            <w:tcW w:w="1450" w:type="dxa"/>
+          </w:tcPr>
+          <w:p>
+            <w:pPr>
+              <w:rPr>
+                <w:rFonts w:ascii="Times New Roman" w:hAnsi="Times New Roman" w:cs="Times New Roman"/>
+                <w:lang w:val="en-US"/>
+              </w:rPr>
+            </w:pPr>
+            <w:r>
+              <w:rPr>
+                <w:rFonts w:ascii="Times New Roman" w:hAnsi="Times New Roman" w:cs="Times New Roman"/>
+                <w:lang w:val="en-US"/>
+              </w:rPr>
+              <w:t>The song name</w:t>
+            </w:r>
+          </w:p>
+        </w:tc>
+        <w:tc>
+          <w:tcPr>
+            <w:tcW w:w="1523" w:type="dxa"/>
+          </w:tcPr>
+          <w:p>
+            <w:pPr>
+              <w:rPr>
+                <w:rFonts w:ascii="Times New Roman" w:hAnsi="Times New Roman" w:cs="Times New Roman"/>
+                <w:lang w:val="en-US"/>
+              </w:rPr>
+            </w:pPr>
+          </w:p>
+        </w:tc>
+      </w:tr>
+      <w:tr>
+        <w:tc>
+          <w:tcPr>
+            <w:tcW w:w="1474" w:type="dxa"/>
+          </w:tcPr>
+          <w:p>
+            <w:pPr>
+              <w:rPr>
+                <w:rFonts w:ascii="Times New Roman" w:hAnsi="Times New Roman" w:cs="Times New Roman"/>
+                <w:lang w:val="en-US"/>
+              </w:rPr>
+            </w:pPr>
+            <w:r>
+              <w:rPr>
+                <w:rFonts w:ascii="Times New Roman" w:hAnsi="Times New Roman" w:cs="Times New Roman"/>
+                <w:lang w:val="en-US"/>
+              </w:rPr>
+              <w:t xml:space="preserve">Song </w:t>
+            </w:r>
+            <w:proofErr w:type="spellStart"/>
+            <w:r>
+              <w:rPr>
+                <w:rFonts w:ascii="Times New Roman" w:hAnsi="Times New Roman" w:cs="Times New Roman"/>
+                <w:lang w:val="en-US"/>
+              </w:rPr>
+              <w:t>ReleaseDate</w:t>
+            </w:r>
+            <w:proofErr w:type="spellEnd"/>
+          </w:p>
+        </w:tc>
+        <w:tc>
+          <w:tcPr>
+            <w:tcW w:w="1310" w:type="dxa"/>
+          </w:tcPr>
+          <w:p>
+            <w:pPr>
+              <w:rPr>
+                <w:rFonts w:ascii="Times New Roman" w:hAnsi="Times New Roman" w:cs="Times New Roman"/>
+                <w:lang w:val="en-US"/>
+              </w:rPr>
+            </w:pPr>
+            <w:r>
+              <w:rPr>
+                <w:rFonts w:ascii="Times New Roman" w:hAnsi="Times New Roman" w:cs="Times New Roman"/>
+                <w:lang w:val="en-US"/>
+              </w:rPr>
+              <w:t>Date</w:t>
+            </w:r>
+          </w:p>
+        </w:tc>
+        <w:tc>
+          <w:tcPr>
+            <w:tcW w:w="1817" w:type="dxa"/>
+          </w:tcPr>
+          <w:p>
+            <w:pPr>
+              <w:rPr>
+                <w:rFonts w:ascii="Times New Roman" w:hAnsi="Times New Roman" w:cs="Times New Roman"/>
+                <w:lang w:val="en-US"/>
+              </w:rPr>
+            </w:pPr>
+            <w:r>
+              <w:rPr>
+                <w:rFonts w:ascii="Times New Roman" w:hAnsi="Times New Roman" w:cs="Times New Roman"/>
+                <w:lang w:val="en-US"/>
+              </w:rPr>
+              <w:t>YYYY/MM/DD</w:t>
+            </w:r>
+          </w:p>
+        </w:tc>
+        <w:tc>
+          <w:tcPr>
+            <w:tcW w:w="1442" w:type="dxa"/>
+          </w:tcPr>
+          <w:p>
+            <w:pPr>
+              <w:rPr>
+                <w:rFonts w:ascii="Times New Roman" w:hAnsi="Times New Roman" w:cs="Times New Roman"/>
+                <w:lang w:val="en-US"/>
+              </w:rPr>
+            </w:pPr>
+            <w:r>
+              <w:rPr>
+                <w:rFonts w:ascii="Times New Roman" w:hAnsi="Times New Roman" w:cs="Times New Roman"/>
+                <w:lang w:val="en-US"/>
+              </w:rPr>
+              <w:t>Not Null</w:t>
+            </w:r>
+          </w:p>
+        </w:tc>
+        <w:tc>
+          <w:tcPr>
+            <w:tcW w:w="1450" w:type="dxa"/>
+          </w:tcPr>
+          <w:p>
+            <w:pPr>
+              <w:rPr>
+                <w:rFonts w:ascii="Times New Roman" w:hAnsi="Times New Roman" w:cs="Times New Roman"/>
+                <w:lang w:val="en-US"/>
+              </w:rPr>
+            </w:pPr>
+            <w:r>
+              <w:rPr>
+                <w:rFonts w:ascii="Times New Roman" w:hAnsi="Times New Roman" w:cs="Times New Roman"/>
+                <w:lang w:val="en-US"/>
+              </w:rPr>
+              <w:t>The date the song released</w:t>
+            </w:r>
+          </w:p>
+        </w:tc>
+        <w:tc>
+          <w:tcPr>
+            <w:tcW w:w="1523" w:type="dxa"/>
+          </w:tcPr>
+          <w:p>
+            <w:pPr>
+              <w:rPr>
+                <w:rFonts w:ascii="Times New Roman" w:hAnsi="Times New Roman" w:cs="Times New Roman"/>
+                <w:lang w:val="en-US"/>
+              </w:rPr>
+            </w:pPr>
+          </w:p>
+        </w:tc>
+      </w:tr>
+      <w:tr>
+        <w:tc>
+          <w:tcPr>
+            <w:tcW w:w="1474" w:type="dxa"/>
+          </w:tcPr>
+          <w:p>
+            <w:pPr>
+              <w:rPr>
+                <w:rFonts w:ascii="Times New Roman" w:hAnsi="Times New Roman" w:cs="Times New Roman"/>
+                <w:lang w:val="en-US"/>
+              </w:rPr>
+            </w:pPr>
+            <w:r>
+              <w:rPr>
+                <w:rFonts w:ascii="Times New Roman" w:hAnsi="Times New Roman" w:cs="Times New Roman"/>
+                <w:lang w:val="en-US"/>
+              </w:rPr>
+              <w:t>Song Description</w:t>
+            </w:r>
+          </w:p>
+        </w:tc>
+        <w:tc>
+          <w:tcPr>
+            <w:tcW w:w="1310" w:type="dxa"/>
+          </w:tcPr>
+          <w:p>
+            <w:pPr>
+              <w:rPr>
+                <w:rFonts w:ascii="Times New Roman" w:hAnsi="Times New Roman" w:cs="Times New Roman"/>
+                <w:lang w:val="en-US"/>
+              </w:rPr>
+            </w:pPr>
+            <w:r>
+              <w:rPr>
+                <w:rFonts w:ascii="Times New Roman" w:hAnsi="Times New Roman" w:cs="Times New Roman"/>
+                <w:lang w:val="en-US"/>
+              </w:rPr>
+              <w:t>Text</w:t>
+            </w:r>
+          </w:p>
+        </w:tc>
+        <w:tc>
+          <w:tcPr>
+            <w:tcW w:w="1817" w:type="dxa"/>
+          </w:tcPr>
+          <w:p>
+            <w:pPr>
+              <w:rPr>
+                <w:rFonts w:ascii="Times New Roman" w:hAnsi="Times New Roman" w:cs="Times New Roman"/>
+                <w:lang w:val="en-US"/>
+              </w:rPr>
+            </w:pPr>
+            <w:r>
+              <w:rPr>
+                <w:rFonts w:ascii="Times New Roman" w:hAnsi="Times New Roman" w:cs="Times New Roman"/>
+                <w:lang w:val="en-US"/>
+              </w:rPr>
+              <w:t>200 characters</w:t>
+            </w:r>
+          </w:p>
+        </w:tc>
+        <w:tc>
+          <w:tcPr>
+            <w:tcW w:w="1442" w:type="dxa"/>
+          </w:tcPr>
+          <w:p>
+            <w:pPr>
+              <w:rPr>
+                <w:rFonts w:ascii="Times New Roman" w:hAnsi="Times New Roman" w:cs="Times New Roman"/>
+                <w:lang w:val="en-US"/>
+              </w:rPr>
+            </w:pPr>
+          </w:p>
+        </w:tc>
+        <w:tc>
+          <w:tcPr>
+            <w:tcW w:w="1450" w:type="dxa"/>
+          </w:tcPr>
+          <w:p>
+            <w:pPr>
+              <w:rPr>
+                <w:rFonts w:ascii="Times New Roman" w:hAnsi="Times New Roman" w:cs="Times New Roman"/>
+                <w:lang w:val="en-US"/>
+              </w:rPr>
+            </w:pPr>
+            <w:r>
+              <w:rPr>
+                <w:rFonts w:ascii="Times New Roman" w:hAnsi="Times New Roman" w:cs="Times New Roman"/>
+                <w:lang w:val="en-US"/>
+              </w:rPr>
+              <w:t>Description of song</w:t>
+            </w:r>
+          </w:p>
+        </w:tc>
+        <w:tc>
+          <w:tcPr>
+            <w:tcW w:w="1523" w:type="dxa"/>
+          </w:tcPr>
+          <w:p>
+            <w:pPr>
+              <w:rPr>
+                <w:rFonts w:ascii="Times New Roman" w:hAnsi="Times New Roman" w:cs="Times New Roman"/>
+                <w:lang w:val="en-US"/>
+              </w:rPr>
+            </w:pPr>
+          </w:p>
+        </w:tc>
+      </w:tr>
+      <w:tr>
+        <w:tc>
+          <w:tcPr>
+            <w:tcW w:w="1474" w:type="dxa"/>
+          </w:tcPr>
+          <w:p>
+            <w:pPr>
+              <w:rPr>
+                <w:rFonts w:ascii="Times New Roman" w:hAnsi="Times New Roman" w:cs="Times New Roman"/>
+                <w:lang w:val="en-US"/>
+              </w:rPr>
+            </w:pPr>
+            <w:r>
+              <w:rPr>
+                <w:rFonts w:ascii="Times New Roman" w:hAnsi="Times New Roman" w:cs="Times New Roman"/>
+                <w:lang w:val="en-US"/>
+              </w:rPr>
+              <w:t>Song Cost</w:t>
+            </w:r>
+          </w:p>
+        </w:tc>
+        <w:tc>
+          <w:tcPr>
+            <w:tcW w:w="1310" w:type="dxa"/>
+          </w:tcPr>
+          <w:p>
+            <w:pPr>
+              <w:rPr>
+                <w:rFonts w:ascii="Times New Roman" w:hAnsi="Times New Roman" w:cs="Times New Roman"/>
+                <w:lang w:val="en-US"/>
+              </w:rPr>
+            </w:pPr>
+            <w:r>
+              <w:rPr>
+                <w:rFonts w:ascii="Times New Roman" w:hAnsi="Times New Roman" w:cs="Times New Roman"/>
+                <w:lang w:val="en-US"/>
+              </w:rPr>
+              <w:t>Float</w:t>
+            </w:r>
+          </w:p>
+        </w:tc>
+        <w:tc>
+          <w:tcPr>
+            <w:tcW w:w="1817" w:type="dxa"/>
+          </w:tcPr>
+          <w:p>
+            <w:pPr>
+              <w:rPr>
+                <w:rFonts w:ascii="Times New Roman" w:hAnsi="Times New Roman" w:cs="Times New Roman"/>
+                <w:lang w:val="en-US"/>
+              </w:rPr>
+            </w:pPr>
+            <w:r>
+              <w:rPr>
+                <w:rFonts w:ascii="Times New Roman" w:hAnsi="Times New Roman" w:cs="Times New Roman"/>
+                <w:lang w:val="en-US"/>
+              </w:rPr>
+              <w:t>2 decimal places only</w:t>
+            </w:r>
+          </w:p>
+        </w:tc>
+        <w:tc>
+          <w:tcPr>
+            <w:tcW w:w="1442" w:type="dxa"/>
+          </w:tcPr>
+          <w:p>
+            <w:pPr>
+              <w:rPr>
+                <w:rFonts w:ascii="Times New Roman" w:hAnsi="Times New Roman" w:cs="Times New Roman"/>
+                <w:lang w:val="en-US"/>
+              </w:rPr>
+            </w:pPr>
+            <w:r>
+              <w:rPr>
+                <w:rFonts w:ascii="Times New Roman" w:hAnsi="Times New Roman" w:cs="Times New Roman"/>
+                <w:lang w:val="en-US"/>
+              </w:rPr>
+              <w:t>Not Null</w:t>
+            </w:r>
+          </w:p>
+        </w:tc>
+        <w:tc>
+          <w:tcPr>
+            <w:tcW w:w="1450" w:type="dxa"/>
+          </w:tcPr>
+          <w:p>
+            <w:pPr>
+              <w:rPr>
+                <w:rFonts w:ascii="Times New Roman" w:hAnsi="Times New Roman" w:cs="Times New Roman"/>
+                <w:lang w:val="en-US"/>
+              </w:rPr>
+            </w:pPr>
+            <w:r>
+              <w:rPr>
+                <w:rFonts w:ascii="Times New Roman" w:hAnsi="Times New Roman" w:cs="Times New Roman"/>
+                <w:lang w:val="en-US"/>
+              </w:rPr>
+              <w:t>How much the song cost to buy</w:t>
+            </w:r>
+          </w:p>
+        </w:tc>
+        <w:tc>
+          <w:tcPr>
+            <w:tcW w:w="1523" w:type="dxa"/>
+          </w:tcPr>
+          <w:p>
+            <w:pPr>
+              <w:rPr>
+                <w:rFonts w:ascii="Times New Roman" w:hAnsi="Times New Roman" w:cs="Times New Roman"/>
+                <w:lang w:val="en-US"/>
+              </w:rPr>
+            </w:pPr>
+          </w:p>
+        </w:tc>
+      </w:tr>
+      <w:tr>
+        <w:tc>
+          <w:tcPr>
+            <w:tcW w:w="1474" w:type="dxa"/>
+          </w:tcPr>
+          <w:p>
+            <w:pPr>
+              <w:rPr>
+                <w:rFonts w:ascii="Times New Roman" w:hAnsi="Times New Roman" w:cs="Times New Roman"/>
+                <w:lang w:val="en-US"/>
+              </w:rPr>
+            </w:pPr>
+            <w:proofErr w:type="spellStart"/>
+            <w:r>
+              <w:rPr>
+                <w:rFonts w:ascii="Times New Roman" w:hAnsi="Times New Roman" w:cs="Times New Roman"/>
+                <w:lang w:val="en-US"/>
+              </w:rPr>
+              <w:t>ArtistID</w:t>
+            </w:r>
+            <w:proofErr w:type="spellEnd"/>
+          </w:p>
+        </w:tc>
+        <w:tc>
+          <w:tcPr>
+            <w:tcW w:w="1310" w:type="dxa"/>
+          </w:tcPr>
+          <w:p>
+            <w:pPr>
+              <w:rPr>
+                <w:rFonts w:ascii="Times New Roman" w:hAnsi="Times New Roman" w:cs="Times New Roman"/>
+                <w:lang w:val="en-US"/>
+              </w:rPr>
+            </w:pPr>
+            <w:r>
+              <w:rPr>
+                <w:rFonts w:ascii="Times New Roman" w:hAnsi="Times New Roman" w:cs="Times New Roman"/>
+                <w:lang w:val="en-US"/>
+              </w:rPr>
+              <w:t>Integer</w:t>
+            </w:r>
+          </w:p>
+        </w:tc>
+        <w:tc>
+          <w:tcPr>
+            <w:tcW w:w="1817" w:type="dxa"/>
+          </w:tcPr>
+          <w:p>
+            <w:pPr>
+              <w:rPr>
+                <w:rFonts w:ascii="Times New Roman" w:hAnsi="Times New Roman" w:cs="Times New Roman"/>
+                <w:lang w:val="en-US"/>
+              </w:rPr>
+            </w:pPr>
+            <w:r>
+              <w:rPr>
+                <w:rFonts w:ascii="Times New Roman" w:hAnsi="Times New Roman" w:cs="Times New Roman"/>
+                <w:lang w:val="en-US"/>
+              </w:rPr>
+              <w:t>Inf</w:t>
+            </w:r>
+          </w:p>
+        </w:tc>
+        <w:tc>
+          <w:tcPr>
+            <w:tcW w:w="1442" w:type="dxa"/>
+          </w:tcPr>
+          <w:p>
+            <w:pPr>
+              <w:rPr>
+                <w:rFonts w:ascii="Times New Roman" w:hAnsi="Times New Roman" w:cs="Times New Roman"/>
+                <w:lang w:val="en-US"/>
+              </w:rPr>
+            </w:pPr>
+            <w:r>
+              <w:rPr>
+                <w:rFonts w:ascii="Times New Roman" w:hAnsi="Times New Roman" w:cs="Times New Roman"/>
+                <w:lang w:val="en-US"/>
+              </w:rPr>
+              <w:t>Primary Key,</w:t>
+            </w:r>
+          </w:p>
+          <w:p>
+            <w:pPr>
+              <w:rPr>
+                <w:rFonts w:ascii="Times New Roman" w:hAnsi="Times New Roman" w:cs="Times New Roman"/>
+                <w:lang w:val="en-US"/>
+              </w:rPr>
+            </w:pPr>
+            <w:r>
+              <w:rPr>
+                <w:rFonts w:ascii="Times New Roman" w:hAnsi="Times New Roman" w:cs="Times New Roman"/>
+                <w:lang w:val="en-US"/>
+              </w:rPr>
+              <w:t>Auto Increment,</w:t>
+            </w:r>
+          </w:p>
+          <w:p>
+            <w:pPr>
+              <w:rPr>
+                <w:rFonts w:ascii="Times New Roman" w:hAnsi="Times New Roman" w:cs="Times New Roman"/>
+                <w:lang w:val="en-US"/>
+              </w:rPr>
+            </w:pPr>
+            <w:r>
+              <w:rPr>
+                <w:rFonts w:ascii="Times New Roman" w:hAnsi="Times New Roman" w:cs="Times New Roman"/>
+                <w:lang w:val="en-US"/>
+              </w:rPr>
+              <w:t>Not null,</w:t>
+            </w:r>
+          </w:p>
+          <w:p>
+            <w:pPr>
+              <w:rPr>
+                <w:rFonts w:ascii="Times New Roman" w:hAnsi="Times New Roman" w:cs="Times New Roman"/>
+                <w:lang w:val="en-US"/>
+              </w:rPr>
+            </w:pPr>
+            <w:r>
+              <w:rPr>
+                <w:rFonts w:ascii="Times New Roman" w:hAnsi="Times New Roman" w:cs="Times New Roman"/>
+                <w:lang w:val="en-US"/>
+              </w:rPr>
+              <w:t>Unique</w:t>
+            </w:r>
+          </w:p>
+        </w:tc>
+        <w:tc>
+          <w:tcPr>
+            <w:tcW w:w="1450" w:type="dxa"/>
+          </w:tcPr>
+          <w:p>
+            <w:pPr>
+              <w:rPr>
+                <w:rFonts w:ascii="Times New Roman" w:hAnsi="Times New Roman" w:cs="Times New Roman"/>
+                <w:lang w:val="en-US"/>
+              </w:rPr>
+            </w:pPr>
+            <w:r>
+              <w:rPr>
+                <w:rFonts w:ascii="Times New Roman" w:hAnsi="Times New Roman" w:cs="Times New Roman"/>
+                <w:lang w:val="en-US"/>
+              </w:rPr>
+              <w:t>The unique identifier of Artist</w:t>
+            </w:r>
+            <w:r>
+              <w:rPr>
+                <w:rFonts w:ascii="Times New Roman" w:hAnsi="Times New Roman" w:cs="Times New Roman"/>
+                <w:lang w:val="en-US"/>
+              </w:rPr>
+              <w:t xml:space="preserve"> entity</w:t>
+            </w:r>
+          </w:p>
+        </w:tc>
+        <w:tc>
+          <w:tcPr>
+            <w:tcW w:w="1523" w:type="dxa"/>
+          </w:tcPr>
+          <w:p>
+            <w:pPr>
+              <w:rPr>
+                <w:rFonts w:ascii="Times New Roman" w:hAnsi="Times New Roman" w:cs="Times New Roman"/>
+                <w:lang w:val="en-US"/>
+              </w:rPr>
+            </w:pPr>
+            <w:r>
+              <w:rPr>
+                <w:rFonts w:ascii="Times New Roman" w:hAnsi="Times New Roman" w:cs="Times New Roman"/>
+                <w:lang w:val="en-US"/>
+              </w:rPr>
+              <w:t>Foreign key of Song entity</w:t>
+            </w:r>
+          </w:p>
+        </w:tc>
+      </w:tr>
+      <w:tr>
+        <w:tc>
+          <w:tcPr>
+            <w:tcW w:w="1474" w:type="dxa"/>
+          </w:tcPr>
+          <w:p>
+            <w:pPr>
+              <w:rPr>
+                <w:rFonts w:ascii="Times New Roman" w:hAnsi="Times New Roman" w:cs="Times New Roman"/>
+                <w:lang w:val="en-US"/>
+              </w:rPr>
+            </w:pPr>
+            <w:r>
+              <w:rPr>
+                <w:rFonts w:ascii="Times New Roman" w:hAnsi="Times New Roman" w:cs="Times New Roman"/>
+                <w:lang w:val="en-US"/>
+              </w:rPr>
+              <w:t>Artist Name</w:t>
+            </w:r>
+          </w:p>
+        </w:tc>
+        <w:tc>
+          <w:tcPr>
+            <w:tcW w:w="1310" w:type="dxa"/>
+          </w:tcPr>
+          <w:p>
+            <w:pPr>
+              <w:rPr>
+                <w:rFonts w:ascii="Times New Roman" w:hAnsi="Times New Roman" w:cs="Times New Roman"/>
+                <w:lang w:val="en-US"/>
+              </w:rPr>
+            </w:pPr>
+            <w:r>
+              <w:rPr>
+                <w:rFonts w:ascii="Times New Roman" w:hAnsi="Times New Roman" w:cs="Times New Roman"/>
+                <w:lang w:val="en-US"/>
+              </w:rPr>
+              <w:t>Text</w:t>
+            </w:r>
+          </w:p>
+        </w:tc>
+        <w:tc>
+          <w:tcPr>
+            <w:tcW w:w="1817" w:type="dxa"/>
+          </w:tcPr>
+          <w:p>
+            <w:pPr>
+              <w:rPr>
+                <w:rFonts w:ascii="Times New Roman" w:hAnsi="Times New Roman" w:cs="Times New Roman"/>
+                <w:lang w:val="en-US"/>
+              </w:rPr>
+            </w:pPr>
+            <w:r>
+              <w:rPr>
+                <w:rFonts w:ascii="Times New Roman" w:hAnsi="Times New Roman" w:cs="Times New Roman"/>
+                <w:lang w:val="en-US"/>
+              </w:rPr>
+              <w:t>50 characters</w:t>
+            </w:r>
+          </w:p>
+        </w:tc>
+        <w:tc>
+          <w:tcPr>
+            <w:tcW w:w="1442" w:type="dxa"/>
+          </w:tcPr>
+          <w:p>
+            <w:pPr>
+              <w:rPr>
+                <w:rFonts w:ascii="Times New Roman" w:hAnsi="Times New Roman" w:cs="Times New Roman"/>
+                <w:lang w:val="en-US"/>
+              </w:rPr>
+            </w:pPr>
+            <w:r>
+              <w:rPr>
+                <w:rFonts w:ascii="Times New Roman" w:hAnsi="Times New Roman" w:cs="Times New Roman"/>
+                <w:lang w:val="en-US"/>
+              </w:rPr>
+              <w:t>Not Null</w:t>
+            </w:r>
+          </w:p>
+        </w:tc>
+        <w:tc>
+          <w:tcPr>
+            <w:tcW w:w="1450" w:type="dxa"/>
+          </w:tcPr>
+          <w:p>
+            <w:pPr>
+              <w:rPr>
+                <w:rFonts w:ascii="Times New Roman" w:hAnsi="Times New Roman" w:cs="Times New Roman"/>
+                <w:lang w:val="en-US"/>
+              </w:rPr>
+            </w:pPr>
+            <w:r>
+              <w:rPr>
+                <w:rFonts w:ascii="Times New Roman" w:hAnsi="Times New Roman" w:cs="Times New Roman"/>
+                <w:lang w:val="en-US"/>
+              </w:rPr>
+              <w:t>The name of the artist</w:t>
+            </w:r>
+          </w:p>
+        </w:tc>
+        <w:tc>
+          <w:tcPr>
+            <w:tcW w:w="1523" w:type="dxa"/>
+          </w:tcPr>
+          <w:p>
+            <w:pPr>
+              <w:rPr>
+                <w:rFonts w:ascii="Times New Roman" w:hAnsi="Times New Roman" w:cs="Times New Roman"/>
+                <w:lang w:val="en-US"/>
+              </w:rPr>
+            </w:pPr>
+          </w:p>
+        </w:tc>
+      </w:tr>
+      <w:tr>
+        <w:tc>
+          <w:tcPr>
+            <w:tcW w:w="1474" w:type="dxa"/>
+          </w:tcPr>
+          <w:p>
+            <w:pPr>
+              <w:rPr>
+                <w:rFonts w:ascii="Times New Roman" w:hAnsi="Times New Roman" w:cs="Times New Roman"/>
+                <w:lang w:val="en-US"/>
+              </w:rPr>
+            </w:pPr>
+            <w:proofErr w:type="spellStart"/>
+            <w:r>
+              <w:rPr>
+                <w:rFonts w:ascii="Times New Roman" w:hAnsi="Times New Roman" w:cs="Times New Roman"/>
+                <w:lang w:val="en-US"/>
+              </w:rPr>
+              <w:t>AlbumID</w:t>
+            </w:r>
+            <w:proofErr w:type="spellEnd"/>
+          </w:p>
+        </w:tc>
+        <w:tc>
+          <w:tcPr>
+            <w:tcW w:w="1310" w:type="dxa"/>
+          </w:tcPr>
+          <w:p>
+            <w:pPr>
+              <w:rPr>
+                <w:rFonts w:ascii="Times New Roman" w:hAnsi="Times New Roman" w:cs="Times New Roman"/>
+                <w:lang w:val="en-US"/>
+              </w:rPr>
+            </w:pPr>
+            <w:r>
+              <w:rPr>
+                <w:rFonts w:ascii="Times New Roman" w:hAnsi="Times New Roman" w:cs="Times New Roman"/>
+                <w:lang w:val="en-US"/>
+              </w:rPr>
+              <w:t>Integer</w:t>
+            </w:r>
+          </w:p>
+        </w:tc>
+        <w:tc>
+          <w:tcPr>
+            <w:tcW w:w="1817" w:type="dxa"/>
+          </w:tcPr>
+          <w:p>
+            <w:pPr>
+              <w:rPr>
+                <w:rFonts w:ascii="Times New Roman" w:hAnsi="Times New Roman" w:cs="Times New Roman"/>
+                <w:lang w:val="en-US"/>
+              </w:rPr>
+            </w:pPr>
+            <w:r>
+              <w:rPr>
+                <w:rFonts w:ascii="Times New Roman" w:hAnsi="Times New Roman" w:cs="Times New Roman"/>
+                <w:lang w:val="en-US"/>
+              </w:rPr>
+              <w:t>Inf</w:t>
+            </w:r>
+          </w:p>
+        </w:tc>
+        <w:tc>
+          <w:tcPr>
+            <w:tcW w:w="1442" w:type="dxa"/>
+          </w:tcPr>
+          <w:p>
+            <w:pPr>
+              <w:rPr>
+                <w:rFonts w:ascii="Times New Roman" w:hAnsi="Times New Roman" w:cs="Times New Roman"/>
+                <w:lang w:val="en-US"/>
+              </w:rPr>
+            </w:pPr>
+            <w:r>
+              <w:rPr>
+                <w:rFonts w:ascii="Times New Roman" w:hAnsi="Times New Roman" w:cs="Times New Roman"/>
+                <w:lang w:val="en-US"/>
+              </w:rPr>
+              <w:t>P</w:t>
+            </w:r>
+            <w:r>
+              <w:rPr>
+                <w:rFonts w:ascii="Times New Roman" w:hAnsi="Times New Roman" w:cs="Times New Roman"/>
+                <w:lang w:val="en-US"/>
+              </w:rPr>
+              <w:t>rimary Key,</w:t>
+            </w:r>
+          </w:p>
+          <w:p>
+            <w:pPr>
+              <w:rPr>
+                <w:rFonts w:ascii="Times New Roman" w:hAnsi="Times New Roman" w:cs="Times New Roman"/>
+                <w:lang w:val="en-US"/>
+              </w:rPr>
+            </w:pPr>
+            <w:r>
+              <w:rPr>
+                <w:rFonts w:ascii="Times New Roman" w:hAnsi="Times New Roman" w:cs="Times New Roman"/>
+                <w:lang w:val="en-US"/>
+              </w:rPr>
+              <w:t>Auto Increment,</w:t>
+            </w:r>
+          </w:p>
+          <w:p>
+            <w:pPr>
+              <w:rPr>
+                <w:rFonts w:ascii="Times New Roman" w:hAnsi="Times New Roman" w:cs="Times New Roman"/>
+                <w:lang w:val="en-US"/>
+              </w:rPr>
+            </w:pPr>
+            <w:r>
+              <w:rPr>
+                <w:rFonts w:ascii="Times New Roman" w:hAnsi="Times New Roman" w:cs="Times New Roman"/>
+                <w:lang w:val="en-US"/>
+              </w:rPr>
+              <w:t>Not null,</w:t>
+            </w:r>
+          </w:p>
+          <w:p>
+            <w:pPr>
+              <w:rPr>
+                <w:rFonts w:ascii="Times New Roman" w:hAnsi="Times New Roman" w:cs="Times New Roman"/>
+                <w:lang w:val="en-US"/>
+              </w:rPr>
+            </w:pPr>
+            <w:r>
+              <w:rPr>
+                <w:rFonts w:ascii="Times New Roman" w:hAnsi="Times New Roman" w:cs="Times New Roman"/>
+                <w:lang w:val="en-US"/>
+              </w:rPr>
+              <w:t>Unique</w:t>
+            </w:r>
+          </w:p>
+        </w:tc>
+        <w:tc>
+          <w:tcPr>
+            <w:tcW w:w="1450" w:type="dxa"/>
+          </w:tcPr>
+          <w:p>
+            <w:pPr>
+              <w:rPr>
+                <w:rFonts w:ascii="Times New Roman" w:hAnsi="Times New Roman" w:cs="Times New Roman"/>
+                <w:lang w:val="en-US"/>
+              </w:rPr>
+            </w:pPr>
+            <w:r>
+              <w:rPr>
+                <w:rFonts w:ascii="Times New Roman" w:hAnsi="Times New Roman" w:cs="Times New Roman"/>
+                <w:lang w:val="en-US"/>
+              </w:rPr>
+              <w:t>The unique identifier of Album entity</w:t>
+            </w:r>
+          </w:p>
+        </w:tc>
+        <w:tc>
+          <w:tcPr>
+            <w:tcW w:w="1523" w:type="dxa"/>
+          </w:tcPr>
+          <w:p>
+            <w:pPr>
+              <w:rPr>
+                <w:rFonts w:ascii="Times New Roman" w:hAnsi="Times New Roman" w:cs="Times New Roman"/>
+                <w:lang w:val="en-US"/>
+              </w:rPr>
+            </w:pPr>
+            <w:r>
+              <w:rPr>
+                <w:rFonts w:ascii="Times New Roman" w:hAnsi="Times New Roman" w:cs="Times New Roman"/>
+                <w:lang w:val="en-US"/>
+              </w:rPr>
+              <w:t>Foreign key of Song entity</w:t>
+            </w:r>
+          </w:p>
+        </w:tc>
+      </w:tr>
+      <w:tr>
+        <w:tc>
+          <w:tcPr>
+            <w:tcW w:w="1474" w:type="dxa"/>
+          </w:tcPr>
+          <w:p>
+            <w:pPr>
+              <w:rPr>
+                <w:rFonts w:ascii="Times New Roman" w:hAnsi="Times New Roman" w:cs="Times New Roman"/>
+                <w:lang w:val="en-US"/>
+              </w:rPr>
+            </w:pPr>
+            <w:r>
+              <w:rPr>
+                <w:rFonts w:ascii="Times New Roman" w:hAnsi="Times New Roman" w:cs="Times New Roman"/>
+                <w:lang w:val="en-US"/>
+              </w:rPr>
+              <w:t>Album Title</w:t>
+            </w:r>
+          </w:p>
+        </w:tc>
+        <w:tc>
+          <w:tcPr>
+            <w:tcW w:w="1310" w:type="dxa"/>
+          </w:tcPr>
+          <w:p>
+            <w:pPr>
+              <w:rPr>
+                <w:rFonts w:ascii="Times New Roman" w:hAnsi="Times New Roman" w:cs="Times New Roman"/>
+                <w:lang w:val="en-US"/>
+              </w:rPr>
+            </w:pPr>
+            <w:r>
+              <w:rPr>
+                <w:rFonts w:ascii="Times New Roman" w:hAnsi="Times New Roman" w:cs="Times New Roman"/>
+                <w:lang w:val="en-US"/>
+              </w:rPr>
+              <w:t>Text</w:t>
+            </w:r>
+          </w:p>
+        </w:tc>
+        <w:tc>
+          <w:tcPr>
+            <w:tcW w:w="1817" w:type="dxa"/>
+          </w:tcPr>
+          <w:p>
+            <w:pPr>
+              <w:rPr>
+                <w:rFonts w:ascii="Times New Roman" w:hAnsi="Times New Roman" w:cs="Times New Roman"/>
+                <w:lang w:val="en-US"/>
+              </w:rPr>
+            </w:pPr>
+            <w:r>
+              <w:rPr>
+                <w:rFonts w:ascii="Times New Roman" w:hAnsi="Times New Roman" w:cs="Times New Roman"/>
+                <w:lang w:val="en-US"/>
+              </w:rPr>
+              <w:t>50 characters</w:t>
+            </w:r>
+          </w:p>
+        </w:tc>
+        <w:tc>
+          <w:tcPr>
+            <w:tcW w:w="1442" w:type="dxa"/>
+          </w:tcPr>
+          <w:p>
+            <w:pPr>
+              <w:rPr>
+                <w:rFonts w:ascii="Times New Roman" w:hAnsi="Times New Roman" w:cs="Times New Roman"/>
+                <w:lang w:val="en-US"/>
+              </w:rPr>
+            </w:pPr>
+            <w:r>
+              <w:rPr>
+                <w:rFonts w:ascii="Times New Roman" w:hAnsi="Times New Roman" w:cs="Times New Roman"/>
+                <w:lang w:val="en-US"/>
+              </w:rPr>
+              <w:t>Not Null</w:t>
+            </w:r>
+          </w:p>
+        </w:tc>
+        <w:tc>
+          <w:tcPr>
+            <w:tcW w:w="1450" w:type="dxa"/>
+          </w:tcPr>
+          <w:p>
+            <w:pPr>
+              <w:rPr>
+                <w:rFonts w:ascii="Times New Roman" w:hAnsi="Times New Roman" w:cs="Times New Roman"/>
+                <w:lang w:val="en-US"/>
+              </w:rPr>
+            </w:pPr>
+            <w:r>
+              <w:rPr>
+                <w:rFonts w:ascii="Times New Roman" w:hAnsi="Times New Roman" w:cs="Times New Roman"/>
+                <w:lang w:val="en-US"/>
+              </w:rPr>
+              <w:t>Name of the album</w:t>
+            </w:r>
+          </w:p>
+        </w:tc>
+        <w:tc>
+          <w:tcPr>
+            <w:tcW w:w="1523" w:type="dxa"/>
+          </w:tcPr>
+          <w:p>
+            <w:pPr>
+              <w:rPr>
+                <w:rFonts w:ascii="Times New Roman" w:hAnsi="Times New Roman" w:cs="Times New Roman"/>
+                <w:lang w:val="en-US"/>
+              </w:rPr>
+            </w:pPr>
+          </w:p>
+        </w:tc>
+      </w:tr>
+      <w:tr>
+        <w:tc>
+          <w:tcPr>
+            <w:tcW w:w="1474" w:type="dxa"/>
+          </w:tcPr>
+          <w:p>
+            <w:pPr>
+              <w:rPr>
+                <w:rFonts w:ascii="Times New Roman" w:hAnsi="Times New Roman" w:cs="Times New Roman"/>
+                <w:lang w:val="en-US"/>
+              </w:rPr>
+            </w:pPr>
+            <w:proofErr w:type="spellStart"/>
+            <w:r>
+              <w:rPr>
+                <w:rFonts w:ascii="Times New Roman" w:hAnsi="Times New Roman" w:cs="Times New Roman"/>
+                <w:lang w:val="en-US"/>
+              </w:rPr>
+              <w:t>GenreID</w:t>
+            </w:r>
+            <w:proofErr w:type="spellEnd"/>
+          </w:p>
+        </w:tc>
+        <w:tc>
+          <w:tcPr>
+            <w:tcW w:w="1310" w:type="dxa"/>
+          </w:tcPr>
+          <w:p>
+            <w:pPr>
+              <w:rPr>
+                <w:rFonts w:ascii="Times New Roman" w:hAnsi="Times New Roman" w:cs="Times New Roman"/>
+                <w:lang w:val="en-US"/>
+              </w:rPr>
+            </w:pPr>
+            <w:r>
+              <w:rPr>
+                <w:rFonts w:ascii="Times New Roman" w:hAnsi="Times New Roman" w:cs="Times New Roman"/>
+                <w:lang w:val="en-US"/>
+              </w:rPr>
+              <w:t>Integer</w:t>
+            </w:r>
+          </w:p>
+        </w:tc>
+        <w:tc>
+          <w:tcPr>
+            <w:tcW w:w="1817" w:type="dxa"/>
+          </w:tcPr>
+          <w:p>
+            <w:pPr>
+              <w:rPr>
+                <w:rFonts w:ascii="Times New Roman" w:hAnsi="Times New Roman" w:cs="Times New Roman"/>
+                <w:lang w:val="en-US"/>
+              </w:rPr>
+            </w:pPr>
+            <w:r>
+              <w:rPr>
+                <w:rFonts w:ascii="Times New Roman" w:hAnsi="Times New Roman" w:cs="Times New Roman"/>
+                <w:lang w:val="en-US"/>
+              </w:rPr>
+              <w:t>Inf</w:t>
+            </w:r>
+          </w:p>
+        </w:tc>
+        <w:tc>
+          <w:tcPr>
+            <w:tcW w:w="1442" w:type="dxa"/>
+          </w:tcPr>
+          <w:p>
+            <w:pPr>
+              <w:rPr>
+                <w:rFonts w:ascii="Times New Roman" w:hAnsi="Times New Roman" w:cs="Times New Roman"/>
+                <w:lang w:val="en-US"/>
+              </w:rPr>
+            </w:pPr>
+            <w:r>
+              <w:rPr>
+                <w:rFonts w:ascii="Times New Roman" w:hAnsi="Times New Roman" w:cs="Times New Roman"/>
+                <w:lang w:val="en-US"/>
+              </w:rPr>
+              <w:t>Primary Key,</w:t>
+            </w:r>
+          </w:p>
+          <w:p>
+            <w:pPr>
+              <w:rPr>
+                <w:rFonts w:ascii="Times New Roman" w:hAnsi="Times New Roman" w:cs="Times New Roman"/>
+                <w:lang w:val="en-US"/>
+              </w:rPr>
+            </w:pPr>
+            <w:r>
+              <w:rPr>
+                <w:rFonts w:ascii="Times New Roman" w:hAnsi="Times New Roman" w:cs="Times New Roman"/>
+                <w:lang w:val="en-US"/>
+              </w:rPr>
+              <w:t>Auto Increment,</w:t>
+            </w:r>
+          </w:p>
+          <w:p>
+            <w:pPr>
+              <w:rPr>
+                <w:rFonts w:ascii="Times New Roman" w:hAnsi="Times New Roman" w:cs="Times New Roman"/>
+                <w:lang w:val="en-US"/>
+              </w:rPr>
+            </w:pPr>
+            <w:r>
+              <w:rPr>
+                <w:rFonts w:ascii="Times New Roman" w:hAnsi="Times New Roman" w:cs="Times New Roman"/>
+                <w:lang w:val="en-US"/>
+              </w:rPr>
+              <w:t>Not null,</w:t>
+            </w:r>
+          </w:p>
+          <w:p>
+            <w:pPr>
+              <w:rPr>
+                <w:rFonts w:ascii="Times New Roman" w:hAnsi="Times New Roman" w:cs="Times New Roman"/>
+                <w:lang w:val="en-US"/>
+              </w:rPr>
+            </w:pPr>
+            <w:r>
+              <w:rPr>
+                <w:rFonts w:ascii="Times New Roman" w:hAnsi="Times New Roman" w:cs="Times New Roman"/>
+                <w:lang w:val="en-US"/>
+              </w:rPr>
+              <w:t>Unique</w:t>
+            </w:r>
+          </w:p>
+        </w:tc>
+        <w:tc>
+          <w:tcPr>
+            <w:tcW w:w="1450" w:type="dxa"/>
+          </w:tcPr>
+          <w:p>
+            <w:pPr>
+              <w:rPr>
+                <w:rFonts w:ascii="Times New Roman" w:hAnsi="Times New Roman" w:cs="Times New Roman"/>
+                <w:lang w:val="en-US"/>
+              </w:rPr>
+            </w:pPr>
+            <w:r>
+              <w:rPr>
+                <w:rFonts w:ascii="Times New Roman" w:hAnsi="Times New Roman" w:cs="Times New Roman"/>
+                <w:lang w:val="en-US"/>
+              </w:rPr>
+              <w:t>The unique identifier of Genre entity</w:t>
+            </w:r>
+          </w:p>
+        </w:tc>
+        <w:tc>
+          <w:tcPr>
+            <w:tcW w:w="1523" w:type="dxa"/>
+          </w:tcPr>
+          <w:p>
+            <w:pPr>
+              <w:rPr>
+                <w:rFonts w:ascii="Times New Roman" w:hAnsi="Times New Roman" w:cs="Times New Roman"/>
+                <w:lang w:val="en-US"/>
+              </w:rPr>
+            </w:pPr>
+            <w:r>
+              <w:rPr>
+                <w:rFonts w:ascii="Times New Roman" w:hAnsi="Times New Roman" w:cs="Times New Roman"/>
+                <w:lang w:val="en-US"/>
+              </w:rPr>
+              <w:t>Foreign key of Song entity</w:t>
+            </w:r>
+          </w:p>
+        </w:tc>
+      </w:tr>
+      <w:tr>
+        <w:tc>
+          <w:tcPr>
+            <w:tcW w:w="1474" w:type="dxa"/>
+          </w:tcPr>
+          <w:p>
+            <w:pPr>
+              <w:rPr>
+                <w:rFonts w:ascii="Times New Roman" w:hAnsi="Times New Roman" w:cs="Times New Roman"/>
+                <w:lang w:val="en-US"/>
+              </w:rPr>
+            </w:pPr>
+            <w:r>
+              <w:rPr>
+                <w:rFonts w:ascii="Times New Roman" w:hAnsi="Times New Roman" w:cs="Times New Roman"/>
+                <w:lang w:val="en-US"/>
+              </w:rPr>
+              <w:t>Genre Title</w:t>
+            </w:r>
+          </w:p>
+        </w:tc>
+        <w:tc>
+          <w:tcPr>
+            <w:tcW w:w="1310" w:type="dxa"/>
+          </w:tcPr>
+          <w:p>
+            <w:pPr>
+              <w:rPr>
+                <w:rFonts w:ascii="Times New Roman" w:hAnsi="Times New Roman" w:cs="Times New Roman"/>
+                <w:lang w:val="en-US"/>
+              </w:rPr>
+            </w:pPr>
+            <w:r>
+              <w:rPr>
+                <w:rFonts w:ascii="Times New Roman" w:hAnsi="Times New Roman" w:cs="Times New Roman"/>
+                <w:lang w:val="en-US"/>
+              </w:rPr>
+              <w:t>Text</w:t>
+            </w:r>
+          </w:p>
+        </w:tc>
+        <w:tc>
+          <w:tcPr>
+            <w:tcW w:w="1817" w:type="dxa"/>
+          </w:tcPr>
+          <w:p>
+            <w:pPr>
+              <w:rPr>
+                <w:rFonts w:ascii="Times New Roman" w:hAnsi="Times New Roman" w:cs="Times New Roman"/>
+                <w:lang w:val="en-US"/>
+              </w:rPr>
+            </w:pPr>
+            <w:r>
+              <w:rPr>
+                <w:rFonts w:ascii="Times New Roman" w:hAnsi="Times New Roman" w:cs="Times New Roman"/>
+                <w:lang w:val="en-US"/>
+              </w:rPr>
+              <w:t>50 characters</w:t>
+            </w:r>
+          </w:p>
+        </w:tc>
+        <w:tc>
+          <w:tcPr>
+            <w:tcW w:w="1442" w:type="dxa"/>
+          </w:tcPr>
+          <w:p>
+            <w:pPr>
+              <w:rPr>
+                <w:rFonts w:ascii="Times New Roman" w:hAnsi="Times New Roman" w:cs="Times New Roman"/>
+                <w:lang w:val="en-US"/>
+              </w:rPr>
+            </w:pPr>
+            <w:r>
+              <w:rPr>
+                <w:rFonts w:ascii="Times New Roman" w:hAnsi="Times New Roman" w:cs="Times New Roman"/>
+                <w:lang w:val="en-US"/>
+              </w:rPr>
+              <w:t>Not Null</w:t>
+            </w:r>
+          </w:p>
+        </w:tc>
+        <w:tc>
+          <w:tcPr>
+            <w:tcW w:w="1450" w:type="dxa"/>
+          </w:tcPr>
+          <w:p>
+            <w:pPr>
+              <w:rPr>
+                <w:rFonts w:ascii="Times New Roman" w:hAnsi="Times New Roman" w:cs="Times New Roman"/>
+                <w:lang w:val="en-US"/>
+              </w:rPr>
+            </w:pPr>
+            <w:r>
+              <w:rPr>
+                <w:rFonts w:ascii="Times New Roman" w:hAnsi="Times New Roman" w:cs="Times New Roman"/>
+                <w:lang w:val="en-US"/>
+              </w:rPr>
+              <w:t>Name of the genre</w:t>
+            </w:r>
+          </w:p>
+        </w:tc>
+        <w:tc>
+          <w:tcPr>
+            <w:tcW w:w="1523" w:type="dxa"/>
+          </w:tcPr>
+          <w:p>
+            <w:pPr>
+              <w:rPr>
+                <w:rFonts w:ascii="Times New Roman" w:hAnsi="Times New Roman" w:cs="Times New Roman"/>
+                <w:lang w:val="en-US"/>
+              </w:rPr>
+            </w:pPr>
+          </w:p>
+        </w:tc>
+      </w:tr>
+      <w:tr>
+        <w:tc>
+          <w:tcPr>
+            <w:tcW w:w="1474" w:type="dxa"/>
+          </w:tcPr>
+          <w:p>
+            <w:pPr>
+              <w:rPr>
+                <w:rFonts w:ascii="Times New Roman" w:hAnsi="Times New Roman" w:cs="Times New Roman"/>
+                <w:lang w:val="en-US"/>
+              </w:rPr>
+            </w:pPr>
+            <w:proofErr w:type="spellStart"/>
+            <w:r>
+              <w:rPr>
+                <w:rFonts w:ascii="Times New Roman" w:hAnsi="Times New Roman" w:cs="Times New Roman"/>
+                <w:lang w:val="en-US"/>
+              </w:rPr>
+              <w:t>MusicFileID</w:t>
+            </w:r>
+            <w:proofErr w:type="spellEnd"/>
+          </w:p>
+        </w:tc>
+        <w:tc>
+          <w:tcPr>
+            <w:tcW w:w="1310" w:type="dxa"/>
+          </w:tcPr>
+          <w:p>
+            <w:pPr>
+              <w:rPr>
+                <w:rFonts w:ascii="Times New Roman" w:hAnsi="Times New Roman" w:cs="Times New Roman"/>
+                <w:lang w:val="en-US"/>
+              </w:rPr>
+            </w:pPr>
+            <w:r>
+              <w:rPr>
+                <w:rFonts w:ascii="Times New Roman" w:hAnsi="Times New Roman" w:cs="Times New Roman"/>
+                <w:lang w:val="en-US"/>
+              </w:rPr>
+              <w:t>Integer</w:t>
+            </w:r>
+          </w:p>
+        </w:tc>
+        <w:tc>
+          <w:tcPr>
+            <w:tcW w:w="1817" w:type="dxa"/>
+          </w:tcPr>
+          <w:p>
+            <w:pPr>
+              <w:rPr>
+                <w:rFonts w:ascii="Times New Roman" w:hAnsi="Times New Roman" w:cs="Times New Roman"/>
+                <w:lang w:val="en-US"/>
+              </w:rPr>
+            </w:pPr>
+            <w:r>
+              <w:rPr>
+                <w:rFonts w:ascii="Times New Roman" w:hAnsi="Times New Roman" w:cs="Times New Roman"/>
+                <w:lang w:val="en-US"/>
+              </w:rPr>
+              <w:t>Inf</w:t>
+            </w:r>
+          </w:p>
+        </w:tc>
+        <w:tc>
+          <w:tcPr>
+            <w:tcW w:w="1442" w:type="dxa"/>
+          </w:tcPr>
+          <w:p>
+            <w:pPr>
+              <w:rPr>
+                <w:rFonts w:ascii="Times New Roman" w:hAnsi="Times New Roman" w:cs="Times New Roman"/>
+                <w:lang w:val="en-US"/>
+              </w:rPr>
+            </w:pPr>
+            <w:r>
+              <w:rPr>
+                <w:rFonts w:ascii="Times New Roman" w:hAnsi="Times New Roman" w:cs="Times New Roman"/>
+                <w:lang w:val="en-US"/>
+              </w:rPr>
+              <w:t>Primary Key,</w:t>
+            </w:r>
+          </w:p>
+          <w:p>
+            <w:pPr>
+              <w:rPr>
+                <w:rFonts w:ascii="Times New Roman" w:hAnsi="Times New Roman" w:cs="Times New Roman"/>
+                <w:lang w:val="en-US"/>
+              </w:rPr>
+            </w:pPr>
+            <w:r>
+              <w:rPr>
+                <w:rFonts w:ascii="Times New Roman" w:hAnsi="Times New Roman" w:cs="Times New Roman"/>
+                <w:lang w:val="en-US"/>
+              </w:rPr>
+              <w:t>Auto Increment,</w:t>
+            </w:r>
+          </w:p>
+          <w:p>
+            <w:pPr>
+              <w:rPr>
+                <w:rFonts w:ascii="Times New Roman" w:hAnsi="Times New Roman" w:cs="Times New Roman"/>
+                <w:lang w:val="en-US"/>
+              </w:rPr>
+            </w:pPr>
+            <w:r>
+              <w:rPr>
+                <w:rFonts w:ascii="Times New Roman" w:hAnsi="Times New Roman" w:cs="Times New Roman"/>
+                <w:lang w:val="en-US"/>
+              </w:rPr>
+              <w:t>Not null,</w:t>
+            </w:r>
+          </w:p>
+          <w:p>
+            <w:pPr>
+              <w:rPr>
+                <w:rFonts w:ascii="Times New Roman" w:hAnsi="Times New Roman" w:cs="Times New Roman"/>
+                <w:lang w:val="en-US"/>
+              </w:rPr>
+            </w:pPr>
+            <w:r>
+              <w:rPr>
+                <w:rFonts w:ascii="Times New Roman" w:hAnsi="Times New Roman" w:cs="Times New Roman"/>
+                <w:lang w:val="en-US"/>
+              </w:rPr>
+              <w:t>Unique</w:t>
+            </w:r>
+          </w:p>
+        </w:tc>
+        <w:tc>
+          <w:tcPr>
+            <w:tcW w:w="1450" w:type="dxa"/>
+          </w:tcPr>
+          <w:p>
+            <w:pPr>
+              <w:rPr>
+                <w:rFonts w:ascii="Times New Roman" w:hAnsi="Times New Roman" w:cs="Times New Roman"/>
+                <w:lang w:val="en-US"/>
+              </w:rPr>
+            </w:pPr>
+            <w:r>
+              <w:rPr>
+                <w:rFonts w:ascii="Times New Roman" w:hAnsi="Times New Roman" w:cs="Times New Roman"/>
+                <w:lang w:val="en-US"/>
+              </w:rPr>
+              <w:t xml:space="preserve">The unique identifier of </w:t>
+            </w:r>
+            <w:proofErr w:type="spellStart"/>
+            <w:r>
+              <w:rPr>
+                <w:rFonts w:ascii="Times New Roman" w:hAnsi="Times New Roman" w:cs="Times New Roman"/>
+                <w:lang w:val="en-US"/>
+              </w:rPr>
+              <w:t>MusicFile</w:t>
+            </w:r>
+            <w:proofErr w:type="spellEnd"/>
+            <w:r>
+              <w:rPr>
+                <w:rFonts w:ascii="Times New Roman" w:hAnsi="Times New Roman" w:cs="Times New Roman"/>
+                <w:lang w:val="en-US"/>
+              </w:rPr>
+              <w:t xml:space="preserve"> Entity</w:t>
+            </w:r>
+          </w:p>
+        </w:tc>
+        <w:tc>
+          <w:tcPr>
+            <w:tcW w:w="1523" w:type="dxa"/>
+          </w:tcPr>
+          <w:p>
+            <w:pPr>
+              <w:rPr>
+                <w:rFonts w:ascii="Times New Roman" w:hAnsi="Times New Roman" w:cs="Times New Roman"/>
+                <w:lang w:val="en-US"/>
+              </w:rPr>
+            </w:pPr>
+            <w:r>
+              <w:rPr>
+                <w:rFonts w:ascii="Times New Roman" w:hAnsi="Times New Roman" w:cs="Times New Roman"/>
+                <w:lang w:val="en-US"/>
+              </w:rPr>
+              <w:t>Foreign key of Song entity</w:t>
+            </w:r>
+          </w:p>
+        </w:tc>
+      </w:tr>
+      <w:tr>
+        <w:tc>
+          <w:tcPr>
+            <w:tcW w:w="1474" w:type="dxa"/>
+          </w:tcPr>
+          <w:p>
+            <w:pPr>
+              <w:rPr>
+                <w:rFonts w:ascii="Times New Roman" w:hAnsi="Times New Roman" w:cs="Times New Roman"/>
+                <w:lang w:val="en-US"/>
+              </w:rPr>
+            </w:pPr>
+            <w:proofErr w:type="spellStart"/>
+            <w:r>
+              <w:rPr>
+                <w:rFonts w:ascii="Times New Roman" w:hAnsi="Times New Roman" w:cs="Times New Roman"/>
+                <w:lang w:val="en-US"/>
+              </w:rPr>
+              <w:lastRenderedPageBreak/>
+              <w:t>MusicFile</w:t>
+            </w:r>
+            <w:proofErr w:type="spellEnd"/>
+            <w:r>
+              <w:rPr>
+                <w:rFonts w:ascii="Times New Roman" w:hAnsi="Times New Roman" w:cs="Times New Roman"/>
+                <w:lang w:val="en-US"/>
+              </w:rPr>
+              <w:t xml:space="preserve"> </w:t>
+            </w:r>
+            <w:proofErr w:type="spellStart"/>
+            <w:r>
+              <w:rPr>
+                <w:rFonts w:ascii="Times New Roman" w:hAnsi="Times New Roman" w:cs="Times New Roman"/>
+                <w:lang w:val="en-US"/>
+              </w:rPr>
+              <w:t>FileName</w:t>
+            </w:r>
+            <w:proofErr w:type="spellEnd"/>
+          </w:p>
+        </w:tc>
+        <w:tc>
+          <w:tcPr>
+            <w:tcW w:w="1310" w:type="dxa"/>
+          </w:tcPr>
+          <w:p>
+            <w:pPr>
+              <w:rPr>
+                <w:rFonts w:ascii="Times New Roman" w:hAnsi="Times New Roman" w:cs="Times New Roman"/>
+                <w:lang w:val="en-US"/>
+              </w:rPr>
+            </w:pPr>
+            <w:r>
+              <w:rPr>
+                <w:rFonts w:ascii="Times New Roman" w:hAnsi="Times New Roman" w:cs="Times New Roman"/>
+                <w:lang w:val="en-US"/>
+              </w:rPr>
+              <w:t>Text</w:t>
+            </w:r>
+          </w:p>
+        </w:tc>
+        <w:tc>
+          <w:tcPr>
+            <w:tcW w:w="1817" w:type="dxa"/>
+          </w:tcPr>
+          <w:p>
+            <w:pPr>
+              <w:rPr>
+                <w:rFonts w:ascii="Times New Roman" w:hAnsi="Times New Roman" w:cs="Times New Roman"/>
+                <w:lang w:val="en-US"/>
+              </w:rPr>
+            </w:pPr>
+            <w:r>
+              <w:rPr>
+                <w:rFonts w:ascii="Times New Roman" w:hAnsi="Times New Roman" w:cs="Times New Roman"/>
+                <w:lang w:val="en-US"/>
+              </w:rPr>
+              <w:t>55 characters</w:t>
+            </w:r>
+          </w:p>
+        </w:tc>
+        <w:tc>
+          <w:tcPr>
+            <w:tcW w:w="1442" w:type="dxa"/>
+          </w:tcPr>
+          <w:p>
+            <w:pPr>
+              <w:rPr>
+                <w:rFonts w:ascii="Times New Roman" w:hAnsi="Times New Roman" w:cs="Times New Roman"/>
+                <w:lang w:val="en-US"/>
+              </w:rPr>
+            </w:pPr>
+            <w:r>
+              <w:rPr>
+                <w:rFonts w:ascii="Times New Roman" w:hAnsi="Times New Roman" w:cs="Times New Roman"/>
+                <w:lang w:val="en-US"/>
+              </w:rPr>
+              <w:t>Not Null,</w:t>
+            </w:r>
+          </w:p>
+          <w:p>
+            <w:pPr>
+              <w:rPr>
+                <w:rFonts w:ascii="Times New Roman" w:hAnsi="Times New Roman" w:cs="Times New Roman"/>
+                <w:lang w:val="en-US"/>
+              </w:rPr>
+            </w:pPr>
+            <w:r>
+              <w:rPr>
+                <w:rFonts w:ascii="Times New Roman" w:hAnsi="Times New Roman" w:cs="Times New Roman"/>
+                <w:lang w:val="en-US"/>
+              </w:rPr>
+              <w:t>Unique</w:t>
+            </w:r>
+          </w:p>
+        </w:tc>
+        <w:tc>
+          <w:tcPr>
+            <w:tcW w:w="1450" w:type="dxa"/>
+          </w:tcPr>
+          <w:p>
+            <w:pPr>
+              <w:rPr>
+                <w:rFonts w:ascii="Times New Roman" w:hAnsi="Times New Roman" w:cs="Times New Roman"/>
+                <w:lang w:val="en-US"/>
+              </w:rPr>
+            </w:pPr>
+            <w:r>
+              <w:rPr>
+                <w:rFonts w:ascii="Times New Roman" w:hAnsi="Times New Roman" w:cs="Times New Roman"/>
+                <w:lang w:val="en-US"/>
+              </w:rPr>
+              <w:t>The name of the file stored on the file server (including the extension)</w:t>
+            </w:r>
+          </w:p>
+        </w:tc>
+        <w:tc>
+          <w:tcPr>
+            <w:tcW w:w="1523" w:type="dxa"/>
+          </w:tcPr>
+          <w:p>
+            <w:pPr>
+              <w:rPr>
+                <w:rFonts w:ascii="Times New Roman" w:hAnsi="Times New Roman" w:cs="Times New Roman"/>
+                <w:lang w:val="en-US"/>
+              </w:rPr>
+            </w:pPr>
+          </w:p>
+        </w:tc>
+      </w:tr>
+      <w:tr>
+        <w:tc>
+          <w:tcPr>
+            <w:tcW w:w="1474" w:type="dxa"/>
+          </w:tcPr>
+          <w:p>
+            <w:pPr>
+              <w:rPr>
+                <w:rFonts w:ascii="Times New Roman" w:hAnsi="Times New Roman" w:cs="Times New Roman"/>
+                <w:lang w:val="en-US"/>
+              </w:rPr>
+            </w:pPr>
+          </w:p>
+        </w:tc>
+        <w:tc>
+          <w:tcPr>
+            <w:tcW w:w="1310" w:type="dxa"/>
+          </w:tcPr>
+          <w:p>
+            <w:pPr>
+              <w:rPr>
+                <w:rFonts w:ascii="Times New Roman" w:hAnsi="Times New Roman" w:cs="Times New Roman"/>
+                <w:lang w:val="en-US"/>
+              </w:rPr>
+            </w:pPr>
+          </w:p>
+        </w:tc>
+        <w:tc>
+          <w:tcPr>
+            <w:tcW w:w="1817" w:type="dxa"/>
+          </w:tcPr>
+          <w:p>
+            <w:pPr>
+              <w:rPr>
+                <w:rFonts w:ascii="Times New Roman" w:hAnsi="Times New Roman" w:cs="Times New Roman"/>
+                <w:lang w:val="en-US"/>
+              </w:rPr>
+            </w:pPr>
+          </w:p>
+        </w:tc>
+        <w:tc>
+          <w:tcPr>
+            <w:tcW w:w="1442" w:type="dxa"/>
+          </w:tcPr>
+          <w:p>
+            <w:pPr>
+              <w:rPr>
+                <w:rFonts w:ascii="Times New Roman" w:hAnsi="Times New Roman" w:cs="Times New Roman"/>
+                <w:lang w:val="en-US"/>
+              </w:rPr>
+            </w:pPr>
+          </w:p>
+        </w:tc>
+        <w:tc>
+          <w:tcPr>
+            <w:tcW w:w="1450" w:type="dxa"/>
+          </w:tcPr>
+          <w:p>
+            <w:pPr>
+              <w:rPr>
+                <w:rFonts w:ascii="Times New Roman" w:hAnsi="Times New Roman" w:cs="Times New Roman"/>
+                <w:lang w:val="en-US"/>
+              </w:rPr>
+            </w:pPr>
+          </w:p>
+        </w:tc>
+        <w:tc>
+          <w:tcPr>
+            <w:tcW w:w="1523" w:type="dxa"/>
+          </w:tcPr>
+          <w:p>
+            <w:pPr>
+              <w:rPr>
+                <w:rFonts w:ascii="Times New Roman" w:hAnsi="Times New Roman" w:cs="Times New Roman"/>
+                <w:lang w:val="en-US"/>
+              </w:rPr>
+            </w:pPr>
+          </w:p>
+        </w:tc>
+      </w:tr>
+    </w:tbl>
     <w:p>
       <w:pPr>
         <w:rPr>
@@ -4101,6 +6118,25 @@
       <w:u w:val="single"/>
     </w:rPr>
   </w:style>
+  <w:style w:type="table" w:styleId="TableGrid">
+    <w:name w:val="Table Grid"/>
+    <w:basedOn w:val="TableNormal"/>
+    <w:uiPriority w:val="39"/>
+    <w:rsid w:val="00B004BE"/>
+    <w:pPr>
+      <w:spacing w:after="0" w:line="240" w:lineRule="auto"/>
+    </w:pPr>
+    <w:tblPr>
+      <w:tblBorders>
+        <w:top w:val="single" w:sz="4" w:space="0" w:color="auto"/>
+        <w:left w:val="single" w:sz="4" w:space="0" w:color="auto"/>
+        <w:bottom w:val="single" w:sz="4" w:space="0" w:color="auto"/>
+        <w:right w:val="single" w:sz="4" w:space="0" w:color="auto"/>
+        <w:insideH w:val="single" w:sz="4" w:space="0" w:color="auto"/>
+        <w:insideV w:val="single" w:sz="4" w:space="0" w:color="auto"/>
+      </w:tblBorders>
+    </w:tblPr>
+  </w:style>
 </w:styles>
 </file>
 
@@ -4279,11 +6315,13 @@
     <w:rsid w:val="0072288C"/>
     <w:rsid w:val="008433C7"/>
     <w:rsid w:val="008E5510"/>
+    <w:rsid w:val="00903A7F"/>
     <w:rsid w:val="009A0EE4"/>
     <w:rsid w:val="00B1232B"/>
     <w:rsid w:val="00C94206"/>
     <w:rsid w:val="00D62C3A"/>
     <w:rsid w:val="00E12929"/>
+    <w:rsid w:val="00E93FF7"/>
     <w:rsid w:val="00EC10EA"/>
     <w:rsid w:val="00F95C5F"/>
     <w:rsid w:val="00FC5D7C"/>

</xml_diff>

<commit_message>
added ways to add records to tables
</commit_message>
<xml_diff>
--- a/Task 6 Database Project.docx
+++ b/Task 6 Database Project.docx
@@ -5519,6 +5519,87 @@
           <w:lang w:val="en-US"/>
         </w:rPr>
       </w:pPr>
+      <w:r>
+        <w:rPr>
+          <w:rFonts w:ascii="Times New Roman" w:hAnsi="Times New Roman" w:cs="Times New Roman"/>
+          <w:b/>
+          <w:bCs/>
+          <w:lang w:val="en-US"/>
+        </w:rPr>
+        <w:t>Initializing the database:</w:t>
+      </w:r>
+    </w:p>
+    <w:p>
+      <w:pPr>
+        <w:rPr>
+          <w:rFonts w:ascii="Times New Roman" w:hAnsi="Times New Roman" w:cs="Times New Roman"/>
+          <w:noProof/>
+          <w:lang w:val="en-US"/>
+        </w:rPr>
+      </w:pPr>
+      <w:r>
+        <w:rPr>
+          <w:rFonts w:ascii="Times New Roman" w:hAnsi="Times New Roman" w:cs="Times New Roman"/>
+          <w:noProof/>
+          <w:lang w:val="en-US"/>
+        </w:rPr>
+        <w:t>See Appendix 2</w:t>
+      </w:r>
+    </w:p>
+    <w:p>
+      <w:pPr>
+        <w:rPr>
+          <w:rFonts w:ascii="Times New Roman" w:hAnsi="Times New Roman" w:cs="Times New Roman"/>
+          <w:noProof/>
+          <w:lang w:val="en-US"/>
+        </w:rPr>
+      </w:pPr>
+      <w:r>
+        <w:rPr>
+          <w:rFonts w:ascii="Times New Roman" w:hAnsi="Times New Roman" w:cs="Times New Roman"/>
+          <w:noProof/>
+          <w:lang w:val="en-US"/>
+        </w:rPr>
+        <w:t>The purpose of the function is to create all the tables with their respective attributes.</w:t>
+      </w:r>
+    </w:p>
+    <w:p>
+      <w:pPr>
+        <w:rPr>
+          <w:rFonts w:ascii="Times New Roman" w:hAnsi="Times New Roman" w:cs="Times New Roman"/>
+          <w:b/>
+          <w:bCs/>
+          <w:noProof/>
+          <w:lang w:val="en-US"/>
+        </w:rPr>
+      </w:pPr>
+      <w:r>
+        <w:rPr>
+          <w:rFonts w:ascii="Times New Roman" w:hAnsi="Times New Roman" w:cs="Times New Roman"/>
+          <w:b/>
+          <w:bCs/>
+          <w:noProof/>
+          <w:lang w:val="en-US"/>
+        </w:rPr>
+        <w:t>Inserting data into the database:</w:t>
+      </w:r>
+    </w:p>
+    <w:p>
+      <w:pPr>
+        <w:rPr>
+          <w:rFonts w:ascii="Times New Roman" w:hAnsi="Times New Roman" w:cs="Times New Roman"/>
+          <w:noProof/>
+          <w:lang w:val="en-US"/>
+        </w:rPr>
+      </w:pPr>
+      <w:r>
+        <w:rPr>
+          <w:rFonts w:ascii="Times New Roman" w:hAnsi="Times New Roman" w:cs="Times New Roman"/>
+          <w:noProof/>
+          <w:lang w:val="en-US"/>
+        </w:rPr>
+        <w:t>See Appendix 3</w:t>
+      </w:r>
     </w:p>
     <w:p>
       <w:pPr>
@@ -5753,6 +5834,7 @@
           <w:noProof/>
           <w:lang w:val="en-US"/>
         </w:rPr>
+        <w:lastRenderedPageBreak/>
         <w:drawing>
           <wp:inline distT="0" distB="0" distL="0" distR="0" wp14:anchorId="3C1712C9" wp14:editId="6E314A4B">
             <wp:extent cx="1846802" cy="2149868"/>
@@ -5809,7 +5891,6 @@
           <w:rFonts w:ascii="Times New Roman" w:hAnsi="Times New Roman" w:cs="Times New Roman"/>
           <w:lang w:val="en-US"/>
         </w:rPr>
-        <w:lastRenderedPageBreak/>
         <w:t>there’s</w:t>
       </w:r>
       <w:r>
@@ -5984,6 +6065,7 @@
           <w:noProof/>
           <w:lang w:val="en-US"/>
         </w:rPr>
+        <w:lastRenderedPageBreak/>
         <w:drawing>
           <wp:inline distT="0" distB="0" distL="0" distR="0" wp14:anchorId="5E2FAC74" wp14:editId="42FD25D6">
             <wp:extent cx="1664898" cy="1083619"/>
@@ -6051,7 +6133,6 @@
           <w:noProof/>
           <w:lang w:val="en-US"/>
         </w:rPr>
-        <w:lastRenderedPageBreak/>
         <w:drawing>
           <wp:inline distT="0" distB="0" distL="0" distR="0" wp14:anchorId="16FDB155" wp14:editId="41A1EBA9">
             <wp:extent cx="5731510" cy="2562860"/>
@@ -6093,9 +6174,135 @@
       <w:pPr>
         <w:rPr>
           <w:rFonts w:ascii="Times New Roman" w:hAnsi="Times New Roman" w:cs="Times New Roman"/>
-          <w:lang w:val="en-US"/>
-        </w:rPr>
-      </w:pPr>
+          <w:b/>
+          <w:bCs/>
+          <w:sz w:val="28"/>
+          <w:szCs w:val="28"/>
+          <w:lang w:val="en-US"/>
+        </w:rPr>
+      </w:pPr>
+      <w:r>
+        <w:rPr>
+          <w:rFonts w:ascii="Times New Roman" w:hAnsi="Times New Roman" w:cs="Times New Roman"/>
+          <w:b/>
+          <w:bCs/>
+          <w:sz w:val="28"/>
+          <w:szCs w:val="28"/>
+          <w:lang w:val="en-US"/>
+        </w:rPr>
+        <w:t>Appendix 2:</w:t>
+      </w:r>
+    </w:p>
+    <w:p>
+      <w:pPr>
+        <w:rPr>
+          <w:rFonts w:ascii="Times New Roman" w:hAnsi="Times New Roman" w:cs="Times New Roman"/>
+          <w:b/>
+          <w:bCs/>
+          <w:lang w:val="en-US"/>
+        </w:rPr>
+      </w:pPr>
+      <w:r>
+        <w:rPr>
+          <w:rFonts w:ascii="Times New Roman" w:hAnsi="Times New Roman" w:cs="Times New Roman"/>
+          <w:b/>
+          <w:bCs/>
+          <w:lang w:val="en-US"/>
+        </w:rPr>
+        <w:t>Initializing Table:</w:t>
+      </w:r>
+    </w:p>
+    <w:p>
+      <w:pPr>
+        <w:rPr>
+          <w:rFonts w:ascii="Times New Roman" w:hAnsi="Times New Roman" w:cs="Times New Roman"/>
+          <w:b/>
+          <w:bCs/>
+          <w:lang w:val="en-US"/>
+        </w:rPr>
+      </w:pPr>
+      <w:r>
+        <w:rPr>
+          <w:rFonts w:ascii="Times New Roman" w:hAnsi="Times New Roman" w:cs="Times New Roman"/>
+          <w:b/>
+          <w:bCs/>
+          <w:noProof/>
+          <w:lang w:val="en-US"/>
+        </w:rPr>
+        <w:lastRenderedPageBreak/>
+        <w:drawing>
+          <wp:inline distT="0" distB="0" distL="0" distR="0" wp14:anchorId="5021B61D" wp14:editId="65DC20E8">
+            <wp:extent cx="5125085" cy="8856980"/>
+            <wp:effectExtent l="0" t="0" r="0" b="0"/>
+            <wp:docPr id="430458612" name="Picture 3"/>
+            <wp:cNvGraphicFramePr>
+              <a:graphicFrameLocks xmlns:a="http://schemas.openxmlformats.org/drawingml/2006/main" noChangeAspect="1"/>
+            </wp:cNvGraphicFramePr>
+            <a:graphic xmlns:a="http://schemas.openxmlformats.org/drawingml/2006/main">
+              <a:graphicData uri="http://schemas.openxmlformats.org/drawingml/2006/picture">
+                <pic:pic xmlns:pic="http://schemas.openxmlformats.org/drawingml/2006/picture">
+                  <pic:nvPicPr>
+                    <pic:cNvPr id="0" name="Picture 3"/>
+                    <pic:cNvPicPr>
+                      <a:picLocks noChangeAspect="1" noChangeArrowheads="1"/>
+                    </pic:cNvPicPr>
+                  </pic:nvPicPr>
+                  <pic:blipFill>
+                    <a:blip r:embed="rId15" cstate="print">
+                      <a:extLst>
+                        <a:ext uri="{28A0092B-C50C-407E-A947-70E740481C1C}">
+                          <a14:useLocalDpi xmlns:a14="http://schemas.microsoft.com/office/drawing/2010/main" val="0"/>
+                        </a:ext>
+                      </a:extLst>
+                    </a:blip>
+                    <a:srcRect/>
+                    <a:stretch>
+                      <a:fillRect/>
+                    </a:stretch>
+                  </pic:blipFill>
+                  <pic:spPr bwMode="auto">
+                    <a:xfrm>
+                      <a:off x="0" y="0"/>
+                      <a:ext cx="5125085" cy="8856980"/>
+                    </a:xfrm>
+                    <a:prstGeom prst="rect">
+                      <a:avLst/>
+                    </a:prstGeom>
+                    <a:noFill/>
+                    <a:ln>
+                      <a:noFill/>
+                    </a:ln>
+                  </pic:spPr>
+                </pic:pic>
+              </a:graphicData>
+            </a:graphic>
+          </wp:inline>
+        </w:drawing>
+      </w:r>
+    </w:p>
+    <w:p>
+      <w:pPr>
+        <w:rPr>
+          <w:rFonts w:ascii="Times New Roman" w:hAnsi="Times New Roman" w:cs="Times New Roman"/>
+          <w:b/>
+          <w:bCs/>
+          <w:sz w:val="28"/>
+          <w:szCs w:val="28"/>
+          <w:lang w:val="en-US"/>
+        </w:rPr>
+      </w:pPr>
+      <w:r>
+        <w:rPr>
+          <w:rFonts w:ascii="Times New Roman" w:hAnsi="Times New Roman" w:cs="Times New Roman"/>
+          <w:b/>
+          <w:bCs/>
+          <w:sz w:val="28"/>
+          <w:szCs w:val="28"/>
+          <w:lang w:val="en-US"/>
+        </w:rPr>
+        <w:lastRenderedPageBreak/>
+        <w:t>Appendix 3:</w:t>
+      </w:r>
     </w:p>
     <w:p>
       <w:pPr>
@@ -6127,7 +6334,7 @@
           <w:lang w:val="en-US"/>
         </w:rPr>
       </w:pPr>
-      <w:hyperlink r:id="rId15" w:history="1">
+      <w:hyperlink r:id="rId16" w:history="1">
         <w:r>
           <w:rPr>
             <w:rStyle w:val="Hyperlink"/>
@@ -6146,7 +6353,7 @@
           <w:lang w:val="en-US"/>
         </w:rPr>
       </w:pPr>
-      <w:hyperlink r:id="rId16" w:history="1">
+      <w:hyperlink r:id="rId17" w:history="1">
         <w:r>
           <w:rPr>
             <w:rStyle w:val="Hyperlink"/>
@@ -6164,7 +6371,7 @@
           <w:lang w:val="en-US"/>
         </w:rPr>
       </w:pPr>
-      <w:hyperlink r:id="rId17" w:history="1">
+      <w:hyperlink r:id="rId18" w:history="1">
         <w:r>
           <w:rPr>
             <w:rStyle w:val="Hyperlink"/>
@@ -6199,8 +6406,8 @@
       </w:pPr>
     </w:p>
     <w:sectPr>
-      <w:headerReference w:type="default" r:id="rId18"/>
-      <w:footerReference w:type="default" r:id="rId19"/>
+      <w:headerReference w:type="default" r:id="rId19"/>
+      <w:footerReference w:type="default" r:id="rId20"/>
       <w:pgSz w:w="11906" w:h="16838"/>
       <w:pgMar w:top="1440" w:right="1440" w:bottom="1440" w:left="1440" w:header="708" w:footer="708" w:gutter="0"/>
       <w:cols w:space="708"/>
@@ -6249,7 +6456,7 @@
         <w:noProof/>
       </w:rPr>
       <w:pict w14:anchorId="5019CBB9">
-        <v:rect id="Rectangle 77" o:spid="_x0000_s1025" style="position:absolute;margin-left:0;margin-top:0;width:579.9pt;height:750.3pt;z-index:251659264;visibility:visible;mso-width-percent:950;mso-height-percent:950;mso-position-horizontal:center;mso-position-horizontal-relative:page;mso-position-vertical:center;mso-position-vertical-relative:page;mso-width-percent:950;mso-height-percent:950;v-text-anchor:middle" o:gfxdata="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" filled="f" strokecolor="#737373 [1614]" strokeweight="1.25pt">
+        <v:rect id="Rectangle 77" o:spid="_x0000_s1025" style="position:absolute;margin-left:0;margin-top:0;width:563.45pt;height:797.85pt;z-index:251659264;visibility:visible;mso-width-percent:950;mso-height-percent:950;mso-position-horizontal:center;mso-position-horizontal-relative:page;mso-position-vertical:center;mso-position-vertical-relative:page;mso-width-percent:950;mso-height-percent:950;v-text-anchor:middle" o:gfxdata="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" filled="f" strokecolor="#737373 [1614]" strokeweight="1.25pt">
           <w10:wrap anchorx="page" anchory="page"/>
         </v:rect>
       </w:pict>
@@ -7806,6 +8013,7 @@
     <w:rsid w:val="00554235"/>
     <w:rsid w:val="00577E4A"/>
     <w:rsid w:val="0060336D"/>
+    <w:rsid w:val="006952A5"/>
     <w:rsid w:val="007073D0"/>
     <w:rsid w:val="0072288C"/>
     <w:rsid w:val="00734337"/>
@@ -7819,6 +8027,7 @@
     <w:rsid w:val="00A2102F"/>
     <w:rsid w:val="00B1232B"/>
     <w:rsid w:val="00C94206"/>
+    <w:rsid w:val="00CE52F2"/>
     <w:rsid w:val="00D34F83"/>
     <w:rsid w:val="00D62C3A"/>
     <w:rsid w:val="00E12929"/>

</xml_diff>